<commit_message>
Update CYRS document's style and layout to match the rest of the documents in the project Signed-off-by: mayabdelsalam <mayabdalsalam777@gmail.com>
</commit_message>
<xml_diff>
--- a/Input documents/CYRS.docx
+++ b/Input documents/CYRS.docx
@@ -46,10 +46,116 @@
           <w:szCs w:val="44"/>
         </w:rPr>
       </w:pPr>
+      <w:r>
+        <w:rPr>
+          <w:b/>
+          <w:noProof/>
+          <w:sz w:val="48"/>
+          <w:szCs w:val="48"/>
+          <w:lang w:val="en-US"/>
+        </w:rPr>
+        <w:drawing>
+          <wp:inline distT="114300" distB="114300" distL="114300" distR="114300" wp14:anchorId="3C25460A" wp14:editId="7CFCCD50">
+            <wp:extent cx="1657350" cy="2771775"/>
+            <wp:effectExtent l="0" t="0" r="0" b="0"/>
+            <wp:docPr id="1" name="image1.png"/>
+            <wp:cNvGraphicFramePr/>
+            <a:graphic xmlns:a="http://schemas.openxmlformats.org/drawingml/2006/main">
+              <a:graphicData uri="http://schemas.openxmlformats.org/drawingml/2006/picture">
+                <pic:pic xmlns:pic="http://schemas.openxmlformats.org/drawingml/2006/picture">
+                  <pic:nvPicPr>
+                    <pic:cNvPr id="0" name="image1.png"/>
+                    <pic:cNvPicPr preferRelativeResize="0"/>
+                  </pic:nvPicPr>
+                  <pic:blipFill>
+                    <a:blip r:embed="rId9"/>
+                    <a:srcRect/>
+                    <a:stretch>
+                      <a:fillRect/>
+                    </a:stretch>
+                  </pic:blipFill>
+                  <pic:spPr>
+                    <a:xfrm>
+                      <a:off x="0" y="0"/>
+                      <a:ext cx="1657350" cy="2771775"/>
+                    </a:xfrm>
+                    <a:prstGeom prst="rect">
+                      <a:avLst/>
+                    </a:prstGeom>
+                    <a:ln/>
+                  </pic:spPr>
+                </pic:pic>
+              </a:graphicData>
+            </a:graphic>
+          </wp:inline>
+        </w:drawing>
+      </w:r>
+    </w:p>
+    <w:p>
+      <w:pPr>
+        <w:pStyle w:val="Heading1"/>
+        <w:ind w:left="2160" w:firstLine="720"/>
+      </w:pPr>
+      <w:r>
+        <w:t>PO1_DGC Calculator</w:t>
+      </w:r>
     </w:p>
     <w:p>
       <w:pPr>
         <w:jc w:val="center"/>
+        <w:rPr>
+          <w:b/>
+          <w:sz w:val="48"/>
+          <w:szCs w:val="48"/>
+        </w:rPr>
+      </w:pPr>
+      <w:r>
+        <w:rPr>
+          <w:b/>
+          <w:sz w:val="48"/>
+          <w:szCs w:val="48"/>
+        </w:rPr>
+        <w:t>(CYRS</w:t>
+      </w:r>
+      <w:r>
+        <w:rPr>
+          <w:b/>
+          <w:sz w:val="48"/>
+          <w:szCs w:val="48"/>
+        </w:rPr>
+        <w:t>)</w:t>
+      </w:r>
+    </w:p>
+    <w:p>
+      <w:pPr>
+        <w:jc w:val="center"/>
+      </w:pPr>
+      <w:r>
+        <w:rPr>
+          <w:b/>
+          <w:sz w:val="36"/>
+          <w:szCs w:val="36"/>
+        </w:rPr>
+        <w:t>Status</w:t>
+      </w:r>
+      <w:r>
+        <w:t>:</w:t>
+      </w:r>
+      <w:r>
+        <w:t xml:space="preserve"> </w:t>
+      </w:r>
+      <w:r>
+        <w:t xml:space="preserve"> </w:t>
+      </w:r>
+      <w:r>
+        <w:rPr>
+          <w:b/>
+        </w:rPr>
+        <w:t>Proposed</w:t>
+      </w:r>
+    </w:p>
+    <w:p>
+      <w:pPr>
         <w:rPr>
           <w:sz w:val="44"/>
           <w:szCs w:val="44"/>
@@ -58,7 +164,6 @@
     </w:p>
     <w:p>
       <w:pPr>
-        <w:jc w:val="center"/>
         <w:rPr>
           <w:sz w:val="44"/>
           <w:szCs w:val="44"/>
@@ -67,7 +172,6 @@
     </w:p>
     <w:p>
       <w:pPr>
-        <w:jc w:val="center"/>
         <w:rPr>
           <w:sz w:val="44"/>
           <w:szCs w:val="44"/>
@@ -76,229 +180,99 @@
     </w:p>
     <w:p>
       <w:pPr>
-        <w:jc w:val="center"/>
         <w:rPr>
           <w:sz w:val="44"/>
           <w:szCs w:val="44"/>
         </w:rPr>
       </w:pPr>
-      <w:r>
+    </w:p>
+    <w:p>
+      <w:pPr>
         <w:rPr>
           <w:sz w:val="44"/>
           <w:szCs w:val="44"/>
         </w:rPr>
-        <w:t>PO1_DGC Calculator</w:t>
-      </w:r>
-    </w:p>
-    <w:p>
-      <w:pPr>
-        <w:jc w:val="center"/>
+      </w:pPr>
+    </w:p>
+    <w:p>
+      <w:pPr>
+        <w:pStyle w:val="Heading3"/>
+        <w:rPr>
+          <w:b/>
+          <w:color w:val="990000"/>
+          <w:sz w:val="36"/>
+          <w:szCs w:val="36"/>
+        </w:rPr>
+      </w:pPr>
+      <w:r>
+        <w:rPr>
+          <w:b/>
+          <w:color w:val="990000"/>
+          <w:sz w:val="36"/>
+          <w:szCs w:val="36"/>
+        </w:rPr>
+        <w:lastRenderedPageBreak/>
+        <w:t>Document Status</w:t>
+      </w:r>
+    </w:p>
+    <w:p>
+      <w:pPr>
         <w:rPr>
           <w:sz w:val="44"/>
           <w:szCs w:val="44"/>
         </w:rPr>
       </w:pPr>
-      <w:r>
+    </w:p>
+    <w:p>
+      <w:pPr>
         <w:rPr>
           <w:sz w:val="44"/>
           <w:szCs w:val="44"/>
         </w:rPr>
-        <w:t>Proposed</w:t>
-      </w:r>
+      </w:pPr>
     </w:p>
     <w:p>
       <w:pPr>
         <w:jc w:val="center"/>
-        <w:rPr>
-          <w:sz w:val="44"/>
-          <w:szCs w:val="44"/>
-        </w:rPr>
-      </w:pPr>
-      <w:r>
-        <w:rPr>
-          <w:sz w:val="44"/>
-          <w:szCs w:val="44"/>
-        </w:rPr>
-        <w:t>V1.3</w:t>
-      </w:r>
-    </w:p>
-    <w:p>
-      <w:pPr>
-        <w:rPr>
-          <w:sz w:val="44"/>
-          <w:szCs w:val="44"/>
-        </w:rPr>
-      </w:pPr>
-    </w:p>
-    <w:p>
-      <w:pPr>
-        <w:rPr>
-          <w:sz w:val="44"/>
-          <w:szCs w:val="44"/>
-        </w:rPr>
-      </w:pPr>
-    </w:p>
-    <w:p>
-      <w:pPr>
-        <w:rPr>
-          <w:sz w:val="44"/>
-          <w:szCs w:val="44"/>
-        </w:rPr>
-      </w:pPr>
-    </w:p>
-    <w:p>
-      <w:pPr>
-        <w:rPr>
-          <w:sz w:val="44"/>
-          <w:szCs w:val="44"/>
-        </w:rPr>
-      </w:pPr>
-    </w:p>
-    <w:p>
-      <w:pPr>
-        <w:rPr>
-          <w:sz w:val="44"/>
-          <w:szCs w:val="44"/>
-        </w:rPr>
-      </w:pPr>
-    </w:p>
-    <w:p>
-      <w:pPr>
-        <w:rPr>
-          <w:sz w:val="44"/>
-          <w:szCs w:val="44"/>
-        </w:rPr>
-      </w:pPr>
-    </w:p>
-    <w:p>
-      <w:pPr>
-        <w:rPr>
-          <w:sz w:val="44"/>
-          <w:szCs w:val="44"/>
-        </w:rPr>
-      </w:pPr>
-    </w:p>
-    <w:p>
-      <w:pPr>
-        <w:rPr>
-          <w:sz w:val="44"/>
-          <w:szCs w:val="44"/>
-        </w:rPr>
-      </w:pPr>
-    </w:p>
-    <w:p>
-      <w:pPr>
-        <w:rPr>
-          <w:sz w:val="44"/>
-          <w:szCs w:val="44"/>
-        </w:rPr>
-      </w:pPr>
-    </w:p>
-    <w:p>
-      <w:pPr>
-        <w:rPr>
-          <w:sz w:val="44"/>
-          <w:szCs w:val="44"/>
-        </w:rPr>
-      </w:pPr>
-    </w:p>
-    <w:p>
-      <w:pPr>
-        <w:rPr>
-          <w:sz w:val="44"/>
-          <w:szCs w:val="44"/>
-        </w:rPr>
-      </w:pPr>
-    </w:p>
-    <w:p>
-      <w:pPr>
-        <w:rPr>
-          <w:sz w:val="44"/>
-          <w:szCs w:val="44"/>
-        </w:rPr>
-      </w:pPr>
-    </w:p>
-    <w:p>
-      <w:pPr>
-        <w:rPr>
-          <w:sz w:val="44"/>
-          <w:szCs w:val="44"/>
-        </w:rPr>
-      </w:pPr>
-    </w:p>
-    <w:p>
-      <w:pPr>
-        <w:rPr>
-          <w:sz w:val="44"/>
-          <w:szCs w:val="44"/>
-        </w:rPr>
-      </w:pPr>
-      <w:r>
-        <w:rPr>
-          <w:sz w:val="44"/>
-          <w:szCs w:val="44"/>
-        </w:rPr>
-        <w:t>Document status:</w:t>
-      </w:r>
+      </w:pPr>
     </w:p>
     <w:tbl>
       <w:tblPr>
-        <w:tblStyle w:val="TableGrid"/>
-        <w:tblW w:w="0" w:type="auto"/>
-        <w:tblLook w:val="04A0" w:firstRow="1" w:lastRow="0" w:firstColumn="1" w:lastColumn="0" w:noHBand="0" w:noVBand="1"/>
+        <w:tblStyle w:val="a"/>
+        <w:tblW w:w="9360" w:type="dxa"/>
+        <w:jc w:val="center"/>
+        <w:tblBorders>
+          <w:top w:val="single" w:sz="8" w:space="0" w:color="000000"/>
+          <w:left w:val="single" w:sz="8" w:space="0" w:color="000000"/>
+          <w:bottom w:val="single" w:sz="8" w:space="0" w:color="000000"/>
+          <w:right w:val="single" w:sz="8" w:space="0" w:color="000000"/>
+          <w:insideH w:val="single" w:sz="8" w:space="0" w:color="000000"/>
+          <w:insideV w:val="single" w:sz="8" w:space="0" w:color="000000"/>
+        </w:tblBorders>
+        <w:tblLayout w:type="fixed"/>
+        <w:tblLook w:val="0600" w:firstRow="0" w:lastRow="0" w:firstColumn="0" w:lastColumn="0" w:noHBand="1" w:noVBand="1"/>
       </w:tblPr>
       <w:tblGrid>
-        <w:gridCol w:w="2394"/>
-        <w:gridCol w:w="2394"/>
-        <w:gridCol w:w="2394"/>
-        <w:gridCol w:w="2394"/>
+        <w:gridCol w:w="2340"/>
+        <w:gridCol w:w="2340"/>
+        <w:gridCol w:w="2340"/>
+        <w:gridCol w:w="2340"/>
       </w:tblGrid>
       <w:tr>
-        <w:tc>
-          <w:tcPr>
-            <w:tcW w:w="2394" w:type="dxa"/>
-          </w:tcPr>
-          <w:p>
-            <w:r>
-              <w:t>Version</w:t>
-            </w:r>
-          </w:p>
-        </w:tc>
-        <w:tc>
-          <w:tcPr>
-            <w:tcW w:w="2394" w:type="dxa"/>
-          </w:tcPr>
-          <w:p>
-            <w:r>
-              <w:t>Author</w:t>
-            </w:r>
-          </w:p>
-        </w:tc>
-        <w:tc>
-          <w:tcPr>
-            <w:tcW w:w="2394" w:type="dxa"/>
-          </w:tcPr>
-          <w:p>
-            <w:r>
-              <w:t>Date</w:t>
-            </w:r>
-          </w:p>
-        </w:tc>
-        <w:tc>
-          <w:tcPr>
-            <w:tcW w:w="2394" w:type="dxa"/>
-          </w:tcPr>
-          <w:p>
-            <w:r>
-              <w:t>Status</w:t>
-            </w:r>
-          </w:p>
-        </w:tc>
-      </w:tr>
-      <w:tr>
-        <w:tc>
-          <w:tcPr>
-            <w:tcW w:w="2394" w:type="dxa"/>
+        <w:trPr>
+          <w:trHeight w:val="435"/>
+          <w:jc w:val="center"/>
+        </w:trPr>
+        <w:tc>
+          <w:tcPr>
+            <w:tcW w:w="2340" w:type="dxa"/>
+            <w:shd w:val="clear" w:color="auto" w:fill="auto"/>
+            <w:tcMar>
+              <w:top w:w="100" w:type="dxa"/>
+              <w:left w:w="100" w:type="dxa"/>
+              <w:bottom w:w="100" w:type="dxa"/>
+              <w:right w:w="100" w:type="dxa"/>
+            </w:tcMar>
           </w:tcPr>
           <w:p>
             <w:pPr>
@@ -310,15 +284,30 @@
                 <w:right w:val="nil"/>
                 <w:between w:val="nil"/>
               </w:pBdr>
-            </w:pPr>
-            <w:r>
-              <w:t>V1.3</w:t>
-            </w:r>
-          </w:p>
-        </w:tc>
-        <w:tc>
-          <w:tcPr>
-            <w:tcW w:w="2394" w:type="dxa"/>
+              <w:spacing w:line="240" w:lineRule="auto"/>
+              <w:jc w:val="center"/>
+              <w:rPr>
+                <w:b/>
+              </w:rPr>
+            </w:pPr>
+            <w:r>
+              <w:rPr>
+                <w:b/>
+              </w:rPr>
+              <w:t>Version</w:t>
+            </w:r>
+          </w:p>
+        </w:tc>
+        <w:tc>
+          <w:tcPr>
+            <w:tcW w:w="2340" w:type="dxa"/>
+            <w:shd w:val="clear" w:color="auto" w:fill="auto"/>
+            <w:tcMar>
+              <w:top w:w="100" w:type="dxa"/>
+              <w:left w:w="100" w:type="dxa"/>
+              <w:bottom w:w="100" w:type="dxa"/>
+              <w:right w:w="100" w:type="dxa"/>
+            </w:tcMar>
           </w:tcPr>
           <w:p>
             <w:pPr>
@@ -330,20 +319,30 @@
                 <w:right w:val="nil"/>
                 <w:between w:val="nil"/>
               </w:pBdr>
-            </w:pPr>
-            <w:r>
-              <w:t xml:space="preserve">May </w:t>
-            </w:r>
-            <w:proofErr w:type="spellStart"/>
-            <w:r>
-              <w:t>Abdelsalam</w:t>
-            </w:r>
-            <w:proofErr w:type="spellEnd"/>
-          </w:p>
-        </w:tc>
-        <w:tc>
-          <w:tcPr>
-            <w:tcW w:w="2394" w:type="dxa"/>
+              <w:spacing w:line="240" w:lineRule="auto"/>
+              <w:jc w:val="center"/>
+              <w:rPr>
+                <w:b/>
+              </w:rPr>
+            </w:pPr>
+            <w:r>
+              <w:rPr>
+                <w:b/>
+              </w:rPr>
+              <w:t>Status</w:t>
+            </w:r>
+          </w:p>
+        </w:tc>
+        <w:tc>
+          <w:tcPr>
+            <w:tcW w:w="2340" w:type="dxa"/>
+            <w:shd w:val="clear" w:color="auto" w:fill="auto"/>
+            <w:tcMar>
+              <w:top w:w="100" w:type="dxa"/>
+              <w:left w:w="100" w:type="dxa"/>
+              <w:bottom w:w="100" w:type="dxa"/>
+              <w:right w:w="100" w:type="dxa"/>
+            </w:tcMar>
           </w:tcPr>
           <w:p>
             <w:pPr>
@@ -355,15 +354,30 @@
                 <w:right w:val="nil"/>
                 <w:between w:val="nil"/>
               </w:pBdr>
-            </w:pPr>
-            <w:r>
-              <w:t>3/2/2020</w:t>
-            </w:r>
-          </w:p>
-        </w:tc>
-        <w:tc>
-          <w:tcPr>
-            <w:tcW w:w="2394" w:type="dxa"/>
+              <w:spacing w:line="240" w:lineRule="auto"/>
+              <w:jc w:val="center"/>
+              <w:rPr>
+                <w:b/>
+              </w:rPr>
+            </w:pPr>
+            <w:r>
+              <w:rPr>
+                <w:b/>
+              </w:rPr>
+              <w:t>Author</w:t>
+            </w:r>
+          </w:p>
+        </w:tc>
+        <w:tc>
+          <w:tcPr>
+            <w:tcW w:w="2340" w:type="dxa"/>
+            <w:shd w:val="clear" w:color="auto" w:fill="auto"/>
+            <w:tcMar>
+              <w:top w:w="100" w:type="dxa"/>
+              <w:left w:w="100" w:type="dxa"/>
+              <w:bottom w:w="100" w:type="dxa"/>
+              <w:right w:w="100" w:type="dxa"/>
+            </w:tcMar>
           </w:tcPr>
           <w:p>
             <w:pPr>
@@ -375,9 +389,571 @@
                 <w:right w:val="nil"/>
                 <w:between w:val="nil"/>
               </w:pBdr>
-            </w:pPr>
-            <w:r>
-              <w:t>proposed</w:t>
+              <w:spacing w:line="240" w:lineRule="auto"/>
+              <w:jc w:val="center"/>
+              <w:rPr>
+                <w:b/>
+              </w:rPr>
+            </w:pPr>
+            <w:r>
+              <w:rPr>
+                <w:b/>
+              </w:rPr>
+              <w:t>Date</w:t>
+            </w:r>
+          </w:p>
+        </w:tc>
+      </w:tr>
+      <w:tr>
+        <w:trPr>
+          <w:trHeight w:val="435"/>
+          <w:jc w:val="center"/>
+        </w:trPr>
+        <w:tc>
+          <w:tcPr>
+            <w:tcW w:w="2340" w:type="dxa"/>
+            <w:shd w:val="clear" w:color="auto" w:fill="auto"/>
+            <w:tcMar>
+              <w:top w:w="100" w:type="dxa"/>
+              <w:left w:w="100" w:type="dxa"/>
+              <w:bottom w:w="100" w:type="dxa"/>
+              <w:right w:w="100" w:type="dxa"/>
+            </w:tcMar>
+          </w:tcPr>
+          <w:p>
+            <w:pPr>
+              <w:widowControl w:val="0"/>
+              <w:pBdr>
+                <w:top w:val="nil"/>
+                <w:left w:val="nil"/>
+                <w:bottom w:val="nil"/>
+                <w:right w:val="nil"/>
+                <w:between w:val="nil"/>
+              </w:pBdr>
+              <w:spacing w:line="240" w:lineRule="auto"/>
+              <w:jc w:val="center"/>
+            </w:pPr>
+            <w:r>
+              <w:t>V 1.0</w:t>
+            </w:r>
+          </w:p>
+        </w:tc>
+        <w:tc>
+          <w:tcPr>
+            <w:tcW w:w="2340" w:type="dxa"/>
+            <w:shd w:val="clear" w:color="auto" w:fill="auto"/>
+            <w:tcMar>
+              <w:top w:w="100" w:type="dxa"/>
+              <w:left w:w="100" w:type="dxa"/>
+              <w:bottom w:w="100" w:type="dxa"/>
+              <w:right w:w="100" w:type="dxa"/>
+            </w:tcMar>
+          </w:tcPr>
+          <w:p>
+            <w:pPr>
+              <w:widowControl w:val="0"/>
+              <w:pBdr>
+                <w:top w:val="nil"/>
+                <w:left w:val="nil"/>
+                <w:bottom w:val="nil"/>
+                <w:right w:val="nil"/>
+                <w:between w:val="nil"/>
+              </w:pBdr>
+              <w:spacing w:line="240" w:lineRule="auto"/>
+              <w:jc w:val="center"/>
+            </w:pPr>
+            <w:r>
+              <w:t>Draft</w:t>
+            </w:r>
+          </w:p>
+        </w:tc>
+        <w:tc>
+          <w:tcPr>
+            <w:tcW w:w="2340" w:type="dxa"/>
+            <w:shd w:val="clear" w:color="auto" w:fill="auto"/>
+            <w:tcMar>
+              <w:top w:w="100" w:type="dxa"/>
+              <w:left w:w="100" w:type="dxa"/>
+              <w:bottom w:w="100" w:type="dxa"/>
+              <w:right w:w="100" w:type="dxa"/>
+            </w:tcMar>
+          </w:tcPr>
+          <w:p>
+            <w:pPr>
+              <w:jc w:val="center"/>
+            </w:pPr>
+            <w:r>
+              <w:t xml:space="preserve">May </w:t>
+            </w:r>
+            <w:proofErr w:type="spellStart"/>
+            <w:r>
+              <w:t>Abdelsalam</w:t>
+            </w:r>
+            <w:proofErr w:type="spellEnd"/>
+          </w:p>
+        </w:tc>
+        <w:tc>
+          <w:tcPr>
+            <w:tcW w:w="2340" w:type="dxa"/>
+            <w:shd w:val="clear" w:color="auto" w:fill="auto"/>
+            <w:tcMar>
+              <w:top w:w="100" w:type="dxa"/>
+              <w:left w:w="100" w:type="dxa"/>
+              <w:bottom w:w="100" w:type="dxa"/>
+              <w:right w:w="100" w:type="dxa"/>
+            </w:tcMar>
+          </w:tcPr>
+          <w:p>
+            <w:pPr>
+              <w:jc w:val="center"/>
+            </w:pPr>
+            <w:r>
+              <w:t>21/1/2020</w:t>
+            </w:r>
+          </w:p>
+        </w:tc>
+      </w:tr>
+      <w:tr>
+        <w:trPr>
+          <w:trHeight w:val="435"/>
+          <w:jc w:val="center"/>
+        </w:trPr>
+        <w:tc>
+          <w:tcPr>
+            <w:tcW w:w="2340" w:type="dxa"/>
+            <w:shd w:val="clear" w:color="auto" w:fill="auto"/>
+            <w:tcMar>
+              <w:top w:w="100" w:type="dxa"/>
+              <w:left w:w="100" w:type="dxa"/>
+              <w:bottom w:w="100" w:type="dxa"/>
+              <w:right w:w="100" w:type="dxa"/>
+            </w:tcMar>
+          </w:tcPr>
+          <w:p>
+            <w:pPr>
+              <w:widowControl w:val="0"/>
+              <w:spacing w:line="240" w:lineRule="auto"/>
+              <w:jc w:val="center"/>
+            </w:pPr>
+            <w:r>
+              <w:t>V 1.1</w:t>
+            </w:r>
+          </w:p>
+        </w:tc>
+        <w:tc>
+          <w:tcPr>
+            <w:tcW w:w="2340" w:type="dxa"/>
+            <w:shd w:val="clear" w:color="auto" w:fill="auto"/>
+            <w:tcMar>
+              <w:top w:w="100" w:type="dxa"/>
+              <w:left w:w="100" w:type="dxa"/>
+              <w:bottom w:w="100" w:type="dxa"/>
+              <w:right w:w="100" w:type="dxa"/>
+            </w:tcMar>
+          </w:tcPr>
+          <w:p>
+            <w:pPr>
+              <w:widowControl w:val="0"/>
+              <w:pBdr>
+                <w:top w:val="nil"/>
+                <w:left w:val="nil"/>
+                <w:bottom w:val="nil"/>
+                <w:right w:val="nil"/>
+                <w:between w:val="nil"/>
+              </w:pBdr>
+              <w:spacing w:line="240" w:lineRule="auto"/>
+              <w:jc w:val="center"/>
+            </w:pPr>
+            <w:r>
+              <w:t>Draft</w:t>
+            </w:r>
+          </w:p>
+        </w:tc>
+        <w:tc>
+          <w:tcPr>
+            <w:tcW w:w="2340" w:type="dxa"/>
+            <w:shd w:val="clear" w:color="auto" w:fill="auto"/>
+            <w:tcMar>
+              <w:top w:w="100" w:type="dxa"/>
+              <w:left w:w="100" w:type="dxa"/>
+              <w:bottom w:w="100" w:type="dxa"/>
+              <w:right w:w="100" w:type="dxa"/>
+            </w:tcMar>
+          </w:tcPr>
+          <w:p>
+            <w:pPr>
+              <w:jc w:val="center"/>
+            </w:pPr>
+            <w:proofErr w:type="spellStart"/>
+            <w:r>
+              <w:t>Moemen</w:t>
+            </w:r>
+            <w:proofErr w:type="spellEnd"/>
+            <w:r>
+              <w:t xml:space="preserve"> Ahmed</w:t>
+            </w:r>
+          </w:p>
+        </w:tc>
+        <w:tc>
+          <w:tcPr>
+            <w:tcW w:w="2340" w:type="dxa"/>
+            <w:shd w:val="clear" w:color="auto" w:fill="auto"/>
+            <w:tcMar>
+              <w:top w:w="100" w:type="dxa"/>
+              <w:left w:w="100" w:type="dxa"/>
+              <w:bottom w:w="100" w:type="dxa"/>
+              <w:right w:w="100" w:type="dxa"/>
+            </w:tcMar>
+          </w:tcPr>
+          <w:p>
+            <w:pPr>
+              <w:jc w:val="center"/>
+            </w:pPr>
+            <w:r>
+              <w:t>22/1/2020</w:t>
+            </w:r>
+          </w:p>
+        </w:tc>
+      </w:tr>
+      <w:tr>
+        <w:trPr>
+          <w:trHeight w:val="435"/>
+          <w:jc w:val="center"/>
+        </w:trPr>
+        <w:tc>
+          <w:tcPr>
+            <w:tcW w:w="2340" w:type="dxa"/>
+            <w:shd w:val="clear" w:color="auto" w:fill="auto"/>
+            <w:tcMar>
+              <w:top w:w="100" w:type="dxa"/>
+              <w:left w:w="100" w:type="dxa"/>
+              <w:bottom w:w="100" w:type="dxa"/>
+              <w:right w:w="100" w:type="dxa"/>
+            </w:tcMar>
+          </w:tcPr>
+          <w:p>
+            <w:pPr>
+              <w:widowControl w:val="0"/>
+              <w:pBdr>
+                <w:top w:val="nil"/>
+                <w:left w:val="nil"/>
+                <w:bottom w:val="nil"/>
+                <w:right w:val="nil"/>
+                <w:between w:val="nil"/>
+              </w:pBdr>
+              <w:spacing w:line="240" w:lineRule="auto"/>
+              <w:jc w:val="center"/>
+            </w:pPr>
+            <w:r>
+              <w:t>V</w:t>
+            </w:r>
+            <w:r>
+              <w:t>1.2</w:t>
+            </w:r>
+          </w:p>
+        </w:tc>
+        <w:tc>
+          <w:tcPr>
+            <w:tcW w:w="2340" w:type="dxa"/>
+            <w:shd w:val="clear" w:color="auto" w:fill="auto"/>
+            <w:tcMar>
+              <w:top w:w="100" w:type="dxa"/>
+              <w:left w:w="100" w:type="dxa"/>
+              <w:bottom w:w="100" w:type="dxa"/>
+              <w:right w:w="100" w:type="dxa"/>
+            </w:tcMar>
+          </w:tcPr>
+          <w:p>
+            <w:pPr>
+              <w:widowControl w:val="0"/>
+              <w:pBdr>
+                <w:top w:val="nil"/>
+                <w:left w:val="nil"/>
+                <w:bottom w:val="nil"/>
+                <w:right w:val="nil"/>
+                <w:between w:val="nil"/>
+              </w:pBdr>
+              <w:spacing w:line="240" w:lineRule="auto"/>
+              <w:jc w:val="center"/>
+            </w:pPr>
+            <w:r>
+              <w:t>Draft</w:t>
+            </w:r>
+          </w:p>
+        </w:tc>
+        <w:tc>
+          <w:tcPr>
+            <w:tcW w:w="2340" w:type="dxa"/>
+            <w:shd w:val="clear" w:color="auto" w:fill="auto"/>
+            <w:tcMar>
+              <w:top w:w="100" w:type="dxa"/>
+              <w:left w:w="100" w:type="dxa"/>
+              <w:bottom w:w="100" w:type="dxa"/>
+              <w:right w:w="100" w:type="dxa"/>
+            </w:tcMar>
+          </w:tcPr>
+          <w:p>
+            <w:pPr>
+              <w:widowControl w:val="0"/>
+              <w:pBdr>
+                <w:top w:val="nil"/>
+                <w:left w:val="nil"/>
+                <w:bottom w:val="nil"/>
+                <w:right w:val="nil"/>
+                <w:between w:val="nil"/>
+              </w:pBdr>
+              <w:spacing w:line="240" w:lineRule="auto"/>
+              <w:jc w:val="center"/>
+            </w:pPr>
+            <w:proofErr w:type="spellStart"/>
+            <w:r>
+              <w:t>Moamen</w:t>
+            </w:r>
+            <w:proofErr w:type="spellEnd"/>
+            <w:r>
+              <w:t xml:space="preserve"> Ahmed</w:t>
+            </w:r>
+          </w:p>
+        </w:tc>
+        <w:tc>
+          <w:tcPr>
+            <w:tcW w:w="2340" w:type="dxa"/>
+            <w:shd w:val="clear" w:color="auto" w:fill="auto"/>
+            <w:tcMar>
+              <w:top w:w="100" w:type="dxa"/>
+              <w:left w:w="100" w:type="dxa"/>
+              <w:bottom w:w="100" w:type="dxa"/>
+              <w:right w:w="100" w:type="dxa"/>
+            </w:tcMar>
+          </w:tcPr>
+          <w:p>
+            <w:pPr>
+              <w:widowControl w:val="0"/>
+              <w:pBdr>
+                <w:top w:val="nil"/>
+                <w:left w:val="nil"/>
+                <w:bottom w:val="nil"/>
+                <w:right w:val="nil"/>
+                <w:between w:val="nil"/>
+              </w:pBdr>
+              <w:spacing w:line="240" w:lineRule="auto"/>
+              <w:jc w:val="center"/>
+            </w:pPr>
+            <w:r>
+              <w:t>26</w:t>
+            </w:r>
+            <w:r>
+              <w:t>/1/2020</w:t>
+            </w:r>
+          </w:p>
+        </w:tc>
+      </w:tr>
+      <w:tr>
+        <w:trPr>
+          <w:trHeight w:val="435"/>
+          <w:jc w:val="center"/>
+        </w:trPr>
+        <w:tc>
+          <w:tcPr>
+            <w:tcW w:w="2340" w:type="dxa"/>
+            <w:shd w:val="clear" w:color="auto" w:fill="auto"/>
+            <w:tcMar>
+              <w:top w:w="100" w:type="dxa"/>
+              <w:left w:w="100" w:type="dxa"/>
+              <w:bottom w:w="100" w:type="dxa"/>
+              <w:right w:w="100" w:type="dxa"/>
+            </w:tcMar>
+          </w:tcPr>
+          <w:p>
+            <w:pPr>
+              <w:widowControl w:val="0"/>
+              <w:spacing w:line="240" w:lineRule="auto"/>
+              <w:jc w:val="center"/>
+            </w:pPr>
+            <w:r>
+              <w:t>V1.3</w:t>
+            </w:r>
+          </w:p>
+        </w:tc>
+        <w:tc>
+          <w:tcPr>
+            <w:tcW w:w="2340" w:type="dxa"/>
+            <w:shd w:val="clear" w:color="auto" w:fill="auto"/>
+            <w:tcMar>
+              <w:top w:w="100" w:type="dxa"/>
+              <w:left w:w="100" w:type="dxa"/>
+              <w:bottom w:w="100" w:type="dxa"/>
+              <w:right w:w="100" w:type="dxa"/>
+            </w:tcMar>
+          </w:tcPr>
+          <w:p>
+            <w:pPr>
+              <w:widowControl w:val="0"/>
+              <w:pBdr>
+                <w:top w:val="nil"/>
+                <w:left w:val="nil"/>
+                <w:bottom w:val="nil"/>
+                <w:right w:val="nil"/>
+                <w:between w:val="nil"/>
+              </w:pBdr>
+              <w:spacing w:line="240" w:lineRule="auto"/>
+              <w:jc w:val="center"/>
+            </w:pPr>
+            <w:r>
+              <w:t>Proposed</w:t>
+            </w:r>
+          </w:p>
+        </w:tc>
+        <w:tc>
+          <w:tcPr>
+            <w:tcW w:w="2340" w:type="dxa"/>
+            <w:shd w:val="clear" w:color="auto" w:fill="auto"/>
+            <w:tcMar>
+              <w:top w:w="100" w:type="dxa"/>
+              <w:left w:w="100" w:type="dxa"/>
+              <w:bottom w:w="100" w:type="dxa"/>
+              <w:right w:w="100" w:type="dxa"/>
+            </w:tcMar>
+          </w:tcPr>
+          <w:p>
+            <w:pPr>
+              <w:jc w:val="center"/>
+            </w:pPr>
+            <w:r>
+              <w:t xml:space="preserve">May </w:t>
+            </w:r>
+            <w:proofErr w:type="spellStart"/>
+            <w:r>
+              <w:t>Abdelsalam</w:t>
+            </w:r>
+            <w:proofErr w:type="spellEnd"/>
+          </w:p>
+        </w:tc>
+        <w:tc>
+          <w:tcPr>
+            <w:tcW w:w="2340" w:type="dxa"/>
+            <w:shd w:val="clear" w:color="auto" w:fill="auto"/>
+            <w:tcMar>
+              <w:top w:w="100" w:type="dxa"/>
+              <w:left w:w="100" w:type="dxa"/>
+              <w:bottom w:w="100" w:type="dxa"/>
+              <w:right w:w="100" w:type="dxa"/>
+            </w:tcMar>
+          </w:tcPr>
+          <w:p>
+            <w:pPr>
+              <w:jc w:val="center"/>
+            </w:pPr>
+            <w:r>
+              <w:t>6/2/2020</w:t>
+            </w:r>
+          </w:p>
+        </w:tc>
+      </w:tr>
+      <w:tr>
+        <w:trPr>
+          <w:trHeight w:val="435"/>
+          <w:jc w:val="center"/>
+        </w:trPr>
+        <w:tc>
+          <w:tcPr>
+            <w:tcW w:w="2340" w:type="dxa"/>
+            <w:shd w:val="clear" w:color="auto" w:fill="auto"/>
+            <w:tcMar>
+              <w:top w:w="100" w:type="dxa"/>
+              <w:left w:w="100" w:type="dxa"/>
+              <w:bottom w:w="100" w:type="dxa"/>
+              <w:right w:w="100" w:type="dxa"/>
+            </w:tcMar>
+          </w:tcPr>
+          <w:p>
+            <w:pPr>
+              <w:widowControl w:val="0"/>
+              <w:spacing w:line="240" w:lineRule="auto"/>
+              <w:jc w:val="center"/>
+              <w:rPr>
+                <w:lang w:val="en-US"/>
+              </w:rPr>
+            </w:pPr>
+            <w:r>
+              <w:rPr>
+                <w:lang w:val="en-US"/>
+              </w:rPr>
+              <w:t>V1.4</w:t>
+            </w:r>
+          </w:p>
+        </w:tc>
+        <w:tc>
+          <w:tcPr>
+            <w:tcW w:w="2340" w:type="dxa"/>
+            <w:shd w:val="clear" w:color="auto" w:fill="auto"/>
+            <w:tcMar>
+              <w:top w:w="100" w:type="dxa"/>
+              <w:left w:w="100" w:type="dxa"/>
+              <w:bottom w:w="100" w:type="dxa"/>
+              <w:right w:w="100" w:type="dxa"/>
+            </w:tcMar>
+          </w:tcPr>
+          <w:p>
+            <w:pPr>
+              <w:widowControl w:val="0"/>
+              <w:pBdr>
+                <w:top w:val="nil"/>
+                <w:left w:val="nil"/>
+                <w:bottom w:val="nil"/>
+                <w:right w:val="nil"/>
+                <w:between w:val="nil"/>
+              </w:pBdr>
+              <w:spacing w:line="240" w:lineRule="auto"/>
+              <w:jc w:val="center"/>
+            </w:pPr>
+            <w:r>
+              <w:t>Proposed</w:t>
+            </w:r>
+          </w:p>
+        </w:tc>
+        <w:tc>
+          <w:tcPr>
+            <w:tcW w:w="2340" w:type="dxa"/>
+            <w:shd w:val="clear" w:color="auto" w:fill="auto"/>
+            <w:tcMar>
+              <w:top w:w="100" w:type="dxa"/>
+              <w:left w:w="100" w:type="dxa"/>
+              <w:bottom w:w="100" w:type="dxa"/>
+              <w:right w:w="100" w:type="dxa"/>
+            </w:tcMar>
+          </w:tcPr>
+          <w:p>
+            <w:pPr>
+              <w:jc w:val="center"/>
+            </w:pPr>
+            <w:r>
+              <w:t xml:space="preserve">May </w:t>
+            </w:r>
+            <w:proofErr w:type="spellStart"/>
+            <w:r>
+              <w:t>Abdelsalam</w:t>
+            </w:r>
+            <w:proofErr w:type="spellEnd"/>
+          </w:p>
+        </w:tc>
+        <w:tc>
+          <w:tcPr>
+            <w:tcW w:w="2340" w:type="dxa"/>
+            <w:shd w:val="clear" w:color="auto" w:fill="auto"/>
+            <w:tcMar>
+              <w:top w:w="100" w:type="dxa"/>
+              <w:left w:w="100" w:type="dxa"/>
+              <w:bottom w:w="100" w:type="dxa"/>
+              <w:right w:w="100" w:type="dxa"/>
+            </w:tcMar>
+          </w:tcPr>
+          <w:p>
+            <w:pPr>
+              <w:jc w:val="center"/>
+            </w:pPr>
+            <w:r>
+              <w:t>6/2/2020</w:t>
             </w:r>
           </w:p>
         </w:tc>
@@ -395,32 +971,19 @@
     <w:p>
       <w:pPr>
         <w:rPr>
+          <w:sz w:val="32"/>
+          <w:szCs w:val="32"/>
+        </w:rPr>
+      </w:pPr>
+      <w:r>
+        <w:rPr>
+          <w:b/>
+          <w:color w:val="990000"/>
           <w:sz w:val="36"/>
           <w:szCs w:val="36"/>
         </w:rPr>
-      </w:pPr>
-      <w:r>
-        <w:rPr>
-          <w:sz w:val="36"/>
-          <w:szCs w:val="36"/>
-        </w:rPr>
         <w:t>History Table</w:t>
       </w:r>
-      <w:r>
-        <w:rPr>
-          <w:sz w:val="36"/>
-          <w:szCs w:val="36"/>
-        </w:rPr>
-        <w:t>:</w:t>
-      </w:r>
-    </w:p>
-    <w:p>
-      <w:pPr>
-        <w:rPr>
-          <w:sz w:val="32"/>
-          <w:szCs w:val="32"/>
-        </w:rPr>
-      </w:pPr>
     </w:p>
     <w:tbl>
       <w:tblPr>
@@ -466,8 +1029,16 @@
                 <w:between w:val="nil"/>
               </w:pBdr>
               <w:spacing w:line="240" w:lineRule="auto"/>
-            </w:pPr>
-            <w:r>
+              <w:rPr>
+                <w:b/>
+                <w:bCs/>
+              </w:rPr>
+            </w:pPr>
+            <w:r>
+              <w:rPr>
+                <w:b/>
+                <w:bCs/>
+              </w:rPr>
               <w:t>Version</w:t>
             </w:r>
           </w:p>
@@ -494,8 +1065,16 @@
                 <w:between w:val="nil"/>
               </w:pBdr>
               <w:spacing w:line="240" w:lineRule="auto"/>
-            </w:pPr>
-            <w:r>
+              <w:rPr>
+                <w:b/>
+                <w:bCs/>
+              </w:rPr>
+            </w:pPr>
+            <w:r>
+              <w:rPr>
+                <w:b/>
+                <w:bCs/>
+              </w:rPr>
               <w:t>Author</w:t>
             </w:r>
           </w:p>
@@ -522,8 +1101,16 @@
                 <w:between w:val="nil"/>
               </w:pBdr>
               <w:spacing w:line="240" w:lineRule="auto"/>
-            </w:pPr>
-            <w:r>
+              <w:rPr>
+                <w:b/>
+                <w:bCs/>
+              </w:rPr>
+            </w:pPr>
+            <w:r>
+              <w:rPr>
+                <w:b/>
+                <w:bCs/>
+              </w:rPr>
               <w:t>Date</w:t>
             </w:r>
           </w:p>
@@ -550,8 +1137,16 @@
                 <w:between w:val="nil"/>
               </w:pBdr>
               <w:spacing w:line="240" w:lineRule="auto"/>
-            </w:pPr>
-            <w:r>
+              <w:rPr>
+                <w:b/>
+                <w:bCs/>
+              </w:rPr>
+            </w:pPr>
+            <w:r>
+              <w:rPr>
+                <w:b/>
+                <w:bCs/>
+              </w:rPr>
               <w:t>Change</w:t>
             </w:r>
           </w:p>
@@ -1008,7 +1603,7 @@
               <w:spacing w:line="240" w:lineRule="auto"/>
             </w:pPr>
             <w:r>
-              <w:t>3</w:t>
+              <w:t>6</w:t>
             </w:r>
             <w:r>
               <w:t>/2/2020</w:t>
@@ -1076,6 +1671,9 @@
               </w:pBdr>
               <w:spacing w:line="240" w:lineRule="auto"/>
             </w:pPr>
+            <w:r>
+              <w:t>V1.4</w:t>
+            </w:r>
           </w:p>
         </w:tc>
         <w:tc>
@@ -1101,6 +1699,14 @@
               </w:pBdr>
               <w:spacing w:line="240" w:lineRule="auto"/>
             </w:pPr>
+            <w:r>
+              <w:t xml:space="preserve">May </w:t>
+            </w:r>
+            <w:proofErr w:type="spellStart"/>
+            <w:r>
+              <w:t>Abdelsalam</w:t>
+            </w:r>
+            <w:proofErr w:type="spellEnd"/>
           </w:p>
         </w:tc>
         <w:tc>
@@ -1126,6 +1732,9 @@
               </w:pBdr>
               <w:spacing w:line="240" w:lineRule="auto"/>
             </w:pPr>
+            <w:r>
+              <w:t>6/2/2020</w:t>
+            </w:r>
           </w:p>
         </w:tc>
         <w:tc>
@@ -1151,10 +1760,80 @@
               </w:pBdr>
               <w:spacing w:line="240" w:lineRule="auto"/>
             </w:pPr>
+            <w:r>
+              <w:t>Update the CYRS documents style and layout to match the rest of the documents in the project.</w:t>
+            </w:r>
+            <w:bookmarkStart w:id="0" w:name="_GoBack"/>
+            <w:bookmarkEnd w:id="0"/>
           </w:p>
         </w:tc>
       </w:tr>
     </w:tbl>
+    <w:p/>
+    <w:p/>
+    <w:p/>
+    <w:p/>
+    <w:p/>
+    <w:p>
+      <w:pPr>
+        <w:pStyle w:val="Heading2"/>
+        <w:rPr>
+          <w:b/>
+          <w:color w:val="990000"/>
+          <w:sz w:val="48"/>
+          <w:szCs w:val="48"/>
+        </w:rPr>
+      </w:pPr>
+      <w:r>
+        <w:rPr>
+          <w:b/>
+          <w:color w:val="990000"/>
+          <w:sz w:val="48"/>
+          <w:szCs w:val="48"/>
+        </w:rPr>
+        <w:t xml:space="preserve">Table of contents </w:t>
+      </w:r>
+    </w:p>
+    <w:p>
+      <w:pPr>
+        <w:numPr>
+          <w:ilvl w:val="0"/>
+          <w:numId w:val="4"/>
+        </w:numPr>
+        <w:rPr>
+          <w:sz w:val="28"/>
+          <w:szCs w:val="28"/>
+        </w:rPr>
+      </w:pPr>
+      <w:r>
+        <w:rPr>
+          <w:b/>
+          <w:sz w:val="28"/>
+          <w:szCs w:val="28"/>
+        </w:rPr>
+        <w:t>Project Description.</w:t>
+      </w:r>
+    </w:p>
+    <w:p>
+      <w:pPr>
+        <w:numPr>
+          <w:ilvl w:val="0"/>
+          <w:numId w:val="4"/>
+        </w:numPr>
+        <w:rPr>
+          <w:sz w:val="28"/>
+          <w:szCs w:val="28"/>
+        </w:rPr>
+      </w:pPr>
+      <w:r>
+        <w:rPr>
+          <w:b/>
+          <w:sz w:val="28"/>
+          <w:szCs w:val="28"/>
+        </w:rPr>
+        <w:t xml:space="preserve"> System Requirements.</w:t>
+      </w:r>
+    </w:p>
     <w:p/>
     <w:p/>
     <w:p/>
@@ -1163,60 +1842,25 @@
     <w:p/>
     <w:p/>
     <w:p/>
-    <w:p/>
-    <w:p/>
-    <w:p/>
-    <w:p/>
-    <w:p/>
-    <w:p/>
-    <w:p/>
-    <w:p/>
-    <w:p/>
-    <w:p/>
-    <w:p/>
-    <w:p/>
-    <w:p/>
-    <w:p/>
-    <w:p>
-      <w:pPr>
-        <w:rPr>
-          <w:sz w:val="36"/>
-          <w:szCs w:val="36"/>
-        </w:rPr>
-      </w:pPr>
-      <w:r>
-        <w:rPr>
-          <w:sz w:val="36"/>
-          <w:szCs w:val="36"/>
-        </w:rPr>
-        <w:t>Project Description:</w:t>
-      </w:r>
-    </w:p>
-    <w:p>
-      <w:pPr>
-        <w:rPr>
-          <w:sz w:val="36"/>
-          <w:szCs w:val="36"/>
-        </w:rPr>
-      </w:pPr>
-    </w:p>
-    <w:p>
-      <w:pPr>
-        <w:rPr>
-          <w:sz w:val="36"/>
-          <w:szCs w:val="36"/>
-        </w:rPr>
-      </w:pPr>
-    </w:p>
-    <w:p>
-      <w:pPr>
-        <w:rPr>
-          <w:noProof/>
-          <w:sz w:val="36"/>
-          <w:szCs w:val="36"/>
-          <w:lang w:val="en-US"/>
-        </w:rPr>
-      </w:pPr>
+    <w:p>
+      <w:pPr>
+        <w:pStyle w:val="Heading2"/>
+        <w:rPr>
+          <w:b/>
+          <w:color w:val="990000"/>
+          <w:sz w:val="48"/>
+          <w:szCs w:val="48"/>
+        </w:rPr>
+      </w:pPr>
+      <w:r>
+        <w:rPr>
+          <w:b/>
+          <w:color w:val="990000"/>
+          <w:sz w:val="48"/>
+          <w:szCs w:val="48"/>
+        </w:rPr>
+        <w:t xml:space="preserve">Project Description </w:t>
+      </w:r>
     </w:p>
     <w:p>
       <w:pPr>
@@ -1248,7 +1892,7 @@
                     <pic:cNvPicPr/>
                   </pic:nvPicPr>
                   <pic:blipFill>
-                    <a:blip r:embed="rId9">
+                    <a:blip r:embed="rId10">
                       <a:extLst>
                         <a:ext uri="{28A0092B-C50C-407E-A947-70E740481C1C}">
                           <a14:useLocalDpi xmlns:a14="http://schemas.microsoft.com/office/drawing/2010/main" val="0"/>
@@ -1290,27 +1934,15 @@
     <w:p/>
     <w:p/>
     <w:p/>
-    <w:p/>
-    <w:p>
-      <w:pPr>
-        <w:rPr>
-          <w:sz w:val="36"/>
-          <w:szCs w:val="36"/>
-        </w:rPr>
-      </w:pPr>
-      <w:r>
-        <w:rPr>
-          <w:sz w:val="36"/>
-          <w:szCs w:val="36"/>
-        </w:rPr>
-        <w:t>System Requirements</w:t>
-      </w:r>
-      <w:r>
-        <w:rPr>
-          <w:sz w:val="36"/>
-          <w:szCs w:val="36"/>
-        </w:rPr>
-        <w:t>:</w:t>
+    <w:p>
+      <w:r>
+        <w:rPr>
+          <w:b/>
+          <w:color w:val="990000"/>
+          <w:sz w:val="48"/>
+          <w:szCs w:val="48"/>
+        </w:rPr>
+        <w:t>System Requirements:</w:t>
       </w:r>
     </w:p>
     <w:p>
@@ -1742,29 +2374,19 @@
         </w:rPr>
         <w:t xml:space="preserve">If user tries to enter the division, multiplication, </w:t>
       </w:r>
-      <w:proofErr w:type="gramStart"/>
-      <w:r>
-        <w:rPr>
-          <w:sz w:val="28"/>
-          <w:szCs w:val="28"/>
-        </w:rPr>
-        <w:t>addition</w:t>
-      </w:r>
-      <w:proofErr w:type="gramEnd"/>
-      <w:r>
-        <w:rPr>
-          <w:sz w:val="28"/>
-          <w:szCs w:val="28"/>
-        </w:rPr>
-        <w:t xml:space="preserve"> operation at first before a number is entered the system shall display the following message </w:t>
-      </w:r>
-      <w:r>
-        <w:rPr>
-          <w:sz w:val="28"/>
-          <w:szCs w:val="28"/>
-        </w:rPr>
-        <w:lastRenderedPageBreak/>
-        <w:t xml:space="preserve">“Please enter an operand first” in case of the subtraction operation </w:t>
+      <w:r>
+        <w:rPr>
+          <w:sz w:val="28"/>
+          <w:szCs w:val="28"/>
+        </w:rPr>
+        <w:t>and addition</w:t>
+      </w:r>
+      <w:r>
+        <w:rPr>
+          <w:sz w:val="28"/>
+          <w:szCs w:val="28"/>
+        </w:rPr>
+        <w:t xml:space="preserve"> operation at first before a number is entered the system shall display the following message “Please enter an operand first” in case of the subtraction operation </w:t>
       </w:r>
       <w:r>
         <w:rPr>
@@ -2270,8 +2892,6 @@
           <w:szCs w:val="28"/>
         </w:rPr>
       </w:pPr>
-      <w:bookmarkStart w:id="0" w:name="_GoBack"/>
-      <w:bookmarkEnd w:id="0"/>
     </w:p>
     <w:p>
       <w:pPr>
@@ -2290,7 +2910,14 @@
           <w:sz w:val="28"/>
           <w:szCs w:val="28"/>
         </w:rPr>
-        <w:t>Req_PO1_DGC_CYRS_009_</w:t>
+        <w:t>Req_PO1_DGC_CYRS_010</w:t>
+      </w:r>
+      <w:r>
+        <w:rPr>
+          <w:sz w:val="28"/>
+          <w:szCs w:val="28"/>
+        </w:rPr>
+        <w:t>_</w:t>
       </w:r>
       <w:r>
         <w:rPr>
@@ -2300,6 +2927,7 @@
         </w:rPr>
         <w:t xml:space="preserve">v1.0 </w:t>
       </w:r>
+      <w:proofErr w:type="spellStart"/>
       <w:r>
         <w:rPr>
           <w:sz w:val="28"/>
@@ -2307,6 +2935,7 @@
         </w:rPr>
         <w:t>Imp#SW</w:t>
       </w:r>
+      <w:proofErr w:type="spellEnd"/>
     </w:p>
     <w:p>
       <w:pPr>
@@ -2364,7 +2993,7 @@
           <w:sz w:val="28"/>
           <w:szCs w:val="28"/>
         </w:rPr>
-        <w:t>Req_PO1_DGC_CYRS_010</w:t>
+        <w:t>Req_PO1_DGC_CYRS_011</w:t>
       </w:r>
       <w:r>
         <w:rPr>
@@ -2381,6 +3010,7 @@
         </w:rPr>
         <w:t xml:space="preserve">v1.0 </w:t>
       </w:r>
+      <w:proofErr w:type="spellStart"/>
       <w:r>
         <w:rPr>
           <w:sz w:val="28"/>
@@ -2388,6 +3018,7 @@
         </w:rPr>
         <w:t>Imp#SW</w:t>
       </w:r>
+      <w:proofErr w:type="spellEnd"/>
     </w:p>
     <w:p>
       <w:pPr>
@@ -2446,7 +3077,7 @@
           <w:sz w:val="28"/>
           <w:szCs w:val="28"/>
         </w:rPr>
-        <w:t>Req_PO1_DGC_CYRS_011</w:t>
+        <w:t>Req_PO1_DGC_CYRS_012</w:t>
       </w:r>
       <w:r>
         <w:rPr>
@@ -2463,6 +3094,7 @@
         </w:rPr>
         <w:t xml:space="preserve">v1.0 </w:t>
       </w:r>
+      <w:proofErr w:type="spellStart"/>
       <w:r>
         <w:rPr>
           <w:sz w:val="28"/>
@@ -2470,6 +3102,7 @@
         </w:rPr>
         <w:t>Imp#SW</w:t>
       </w:r>
+      <w:proofErr w:type="spellEnd"/>
     </w:p>
     <w:p>
       <w:pPr>
@@ -2606,20 +3239,306 @@
     </w:p>
     <w:p>
       <w:pPr>
-        <w:rPr>
+        <w:pStyle w:val="Heading3"/>
+        <w:rPr>
+          <w:b/>
+          <w:color w:val="990000"/>
           <w:sz w:val="36"/>
           <w:szCs w:val="36"/>
         </w:rPr>
       </w:pPr>
-    </w:p>
-    <w:p>
-      <w:pPr>
-        <w:rPr>
+      <w:r>
+        <w:rPr>
+          <w:b/>
+          <w:color w:val="990000"/>
           <w:sz w:val="36"/>
           <w:szCs w:val="36"/>
         </w:rPr>
-      </w:pPr>
-    </w:p>
+        <w:t>Reference Documents</w:t>
+      </w:r>
+    </w:p>
+    <w:p/>
+    <w:tbl>
+      <w:tblPr>
+        <w:tblW w:w="9360" w:type="dxa"/>
+        <w:tblBorders>
+          <w:top w:val="single" w:sz="8" w:space="0" w:color="000000"/>
+          <w:left w:val="single" w:sz="8" w:space="0" w:color="000000"/>
+          <w:bottom w:val="single" w:sz="8" w:space="0" w:color="000000"/>
+          <w:right w:val="single" w:sz="8" w:space="0" w:color="000000"/>
+          <w:insideH w:val="single" w:sz="8" w:space="0" w:color="000000"/>
+          <w:insideV w:val="single" w:sz="8" w:space="0" w:color="000000"/>
+        </w:tblBorders>
+        <w:tblLayout w:type="fixed"/>
+        <w:tblLook w:val="0600" w:firstRow="0" w:lastRow="0" w:firstColumn="0" w:lastColumn="0" w:noHBand="1" w:noVBand="1"/>
+      </w:tblPr>
+      <w:tblGrid>
+        <w:gridCol w:w="2340"/>
+        <w:gridCol w:w="2340"/>
+        <w:gridCol w:w="2340"/>
+        <w:gridCol w:w="2340"/>
+      </w:tblGrid>
+      <w:tr>
+        <w:tc>
+          <w:tcPr>
+            <w:tcW w:w="2340" w:type="dxa"/>
+            <w:shd w:val="clear" w:color="auto" w:fill="auto"/>
+            <w:tcMar>
+              <w:top w:w="100" w:type="dxa"/>
+              <w:left w:w="100" w:type="dxa"/>
+              <w:bottom w:w="100" w:type="dxa"/>
+              <w:right w:w="100" w:type="dxa"/>
+            </w:tcMar>
+          </w:tcPr>
+          <w:p>
+            <w:pPr>
+              <w:widowControl w:val="0"/>
+              <w:pBdr>
+                <w:top w:val="nil"/>
+                <w:left w:val="nil"/>
+                <w:bottom w:val="nil"/>
+                <w:right w:val="nil"/>
+                <w:between w:val="nil"/>
+              </w:pBdr>
+              <w:spacing w:line="240" w:lineRule="auto"/>
+              <w:jc w:val="center"/>
+              <w:rPr>
+                <w:b/>
+              </w:rPr>
+            </w:pPr>
+            <w:r>
+              <w:rPr>
+                <w:b/>
+              </w:rPr>
+              <w:t>Reference Number</w:t>
+            </w:r>
+          </w:p>
+        </w:tc>
+        <w:tc>
+          <w:tcPr>
+            <w:tcW w:w="2340" w:type="dxa"/>
+            <w:shd w:val="clear" w:color="auto" w:fill="auto"/>
+            <w:tcMar>
+              <w:top w:w="100" w:type="dxa"/>
+              <w:left w:w="100" w:type="dxa"/>
+              <w:bottom w:w="100" w:type="dxa"/>
+              <w:right w:w="100" w:type="dxa"/>
+            </w:tcMar>
+          </w:tcPr>
+          <w:p>
+            <w:pPr>
+              <w:widowControl w:val="0"/>
+              <w:pBdr>
+                <w:top w:val="nil"/>
+                <w:left w:val="nil"/>
+                <w:bottom w:val="nil"/>
+                <w:right w:val="nil"/>
+                <w:between w:val="nil"/>
+              </w:pBdr>
+              <w:spacing w:line="240" w:lineRule="auto"/>
+              <w:jc w:val="center"/>
+              <w:rPr>
+                <w:b/>
+              </w:rPr>
+            </w:pPr>
+            <w:r>
+              <w:rPr>
+                <w:b/>
+              </w:rPr>
+              <w:t>Document Name</w:t>
+            </w:r>
+          </w:p>
+        </w:tc>
+        <w:tc>
+          <w:tcPr>
+            <w:tcW w:w="2340" w:type="dxa"/>
+            <w:shd w:val="clear" w:color="auto" w:fill="auto"/>
+            <w:tcMar>
+              <w:top w:w="100" w:type="dxa"/>
+              <w:left w:w="100" w:type="dxa"/>
+              <w:bottom w:w="100" w:type="dxa"/>
+              <w:right w:w="100" w:type="dxa"/>
+            </w:tcMar>
+          </w:tcPr>
+          <w:p>
+            <w:pPr>
+              <w:widowControl w:val="0"/>
+              <w:pBdr>
+                <w:top w:val="nil"/>
+                <w:left w:val="nil"/>
+                <w:bottom w:val="nil"/>
+                <w:right w:val="nil"/>
+                <w:between w:val="nil"/>
+              </w:pBdr>
+              <w:spacing w:line="240" w:lineRule="auto"/>
+              <w:jc w:val="center"/>
+              <w:rPr>
+                <w:b/>
+              </w:rPr>
+            </w:pPr>
+            <w:r>
+              <w:rPr>
+                <w:b/>
+              </w:rPr>
+              <w:t xml:space="preserve">Version </w:t>
+            </w:r>
+          </w:p>
+        </w:tc>
+        <w:tc>
+          <w:tcPr>
+            <w:tcW w:w="2340" w:type="dxa"/>
+            <w:shd w:val="clear" w:color="auto" w:fill="auto"/>
+            <w:tcMar>
+              <w:top w:w="100" w:type="dxa"/>
+              <w:left w:w="100" w:type="dxa"/>
+              <w:bottom w:w="100" w:type="dxa"/>
+              <w:right w:w="100" w:type="dxa"/>
+            </w:tcMar>
+          </w:tcPr>
+          <w:p>
+            <w:pPr>
+              <w:widowControl w:val="0"/>
+              <w:pBdr>
+                <w:top w:val="nil"/>
+                <w:left w:val="nil"/>
+                <w:bottom w:val="nil"/>
+                <w:right w:val="nil"/>
+                <w:between w:val="nil"/>
+              </w:pBdr>
+              <w:spacing w:line="240" w:lineRule="auto"/>
+              <w:jc w:val="center"/>
+              <w:rPr>
+                <w:b/>
+              </w:rPr>
+            </w:pPr>
+            <w:r>
+              <w:rPr>
+                <w:b/>
+              </w:rPr>
+              <w:t>Status</w:t>
+            </w:r>
+          </w:p>
+        </w:tc>
+      </w:tr>
+      <w:tr>
+        <w:tc>
+          <w:tcPr>
+            <w:tcW w:w="2340" w:type="dxa"/>
+            <w:shd w:val="clear" w:color="auto" w:fill="auto"/>
+            <w:tcMar>
+              <w:top w:w="100" w:type="dxa"/>
+              <w:left w:w="100" w:type="dxa"/>
+              <w:bottom w:w="100" w:type="dxa"/>
+              <w:right w:w="100" w:type="dxa"/>
+            </w:tcMar>
+          </w:tcPr>
+          <w:p>
+            <w:pPr>
+              <w:widowControl w:val="0"/>
+              <w:pBdr>
+                <w:top w:val="nil"/>
+                <w:left w:val="nil"/>
+                <w:bottom w:val="nil"/>
+                <w:right w:val="nil"/>
+                <w:between w:val="nil"/>
+              </w:pBdr>
+              <w:spacing w:line="240" w:lineRule="auto"/>
+              <w:jc w:val="center"/>
+            </w:pPr>
+            <w:r>
+              <w:t>1</w:t>
+            </w:r>
+          </w:p>
+        </w:tc>
+        <w:tc>
+          <w:tcPr>
+            <w:tcW w:w="2340" w:type="dxa"/>
+            <w:shd w:val="clear" w:color="auto" w:fill="auto"/>
+            <w:tcMar>
+              <w:top w:w="100" w:type="dxa"/>
+              <w:left w:w="100" w:type="dxa"/>
+              <w:bottom w:w="100" w:type="dxa"/>
+              <w:right w:w="100" w:type="dxa"/>
+            </w:tcMar>
+          </w:tcPr>
+          <w:p>
+            <w:pPr>
+              <w:widowControl w:val="0"/>
+              <w:pBdr>
+                <w:top w:val="nil"/>
+                <w:left w:val="nil"/>
+                <w:bottom w:val="nil"/>
+                <w:right w:val="nil"/>
+                <w:between w:val="nil"/>
+              </w:pBdr>
+              <w:spacing w:line="240" w:lineRule="auto"/>
+              <w:jc w:val="center"/>
+            </w:pPr>
+            <w:r>
+              <w:t>CRS</w:t>
+            </w:r>
+          </w:p>
+        </w:tc>
+        <w:tc>
+          <w:tcPr>
+            <w:tcW w:w="2340" w:type="dxa"/>
+            <w:shd w:val="clear" w:color="auto" w:fill="auto"/>
+            <w:tcMar>
+              <w:top w:w="100" w:type="dxa"/>
+              <w:left w:w="100" w:type="dxa"/>
+              <w:bottom w:w="100" w:type="dxa"/>
+              <w:right w:w="100" w:type="dxa"/>
+            </w:tcMar>
+          </w:tcPr>
+          <w:p>
+            <w:pPr>
+              <w:widowControl w:val="0"/>
+              <w:pBdr>
+                <w:top w:val="nil"/>
+                <w:left w:val="nil"/>
+                <w:bottom w:val="nil"/>
+                <w:right w:val="nil"/>
+                <w:between w:val="nil"/>
+              </w:pBdr>
+              <w:spacing w:line="240" w:lineRule="auto"/>
+              <w:jc w:val="center"/>
+            </w:pPr>
+            <w:r>
+              <w:t>-</w:t>
+            </w:r>
+          </w:p>
+        </w:tc>
+        <w:tc>
+          <w:tcPr>
+            <w:tcW w:w="2340" w:type="dxa"/>
+            <w:shd w:val="clear" w:color="auto" w:fill="auto"/>
+            <w:tcMar>
+              <w:top w:w="100" w:type="dxa"/>
+              <w:left w:w="100" w:type="dxa"/>
+              <w:bottom w:w="100" w:type="dxa"/>
+              <w:right w:w="100" w:type="dxa"/>
+            </w:tcMar>
+          </w:tcPr>
+          <w:p>
+            <w:pPr>
+              <w:widowControl w:val="0"/>
+              <w:pBdr>
+                <w:top w:val="nil"/>
+                <w:left w:val="nil"/>
+                <w:bottom w:val="nil"/>
+                <w:right w:val="nil"/>
+                <w:between w:val="nil"/>
+              </w:pBdr>
+              <w:spacing w:line="240" w:lineRule="auto"/>
+              <w:jc w:val="center"/>
+            </w:pPr>
+            <w:r>
+              <w:t>-</w:t>
+            </w:r>
+          </w:p>
+        </w:tc>
+      </w:tr>
+    </w:tbl>
     <w:p>
       <w:pPr>
         <w:rPr>
@@ -2661,12 +3580,28 @@
       </w:pPr>
     </w:p>
     <w:p>
+      <w:pPr>
+        <w:rPr>
+          <w:sz w:val="36"/>
+          <w:szCs w:val="36"/>
+        </w:rPr>
+      </w:pPr>
+    </w:p>
+    <w:p>
+      <w:pPr>
+        <w:rPr>
+          <w:sz w:val="36"/>
+          <w:szCs w:val="36"/>
+        </w:rPr>
+      </w:pPr>
+    </w:p>
+    <w:p>
       <w:r>
         <w:t xml:space="preserve">    </w:t>
       </w:r>
     </w:p>
     <w:sectPr>
-      <w:headerReference w:type="default" r:id="rId10"/>
+      <w:headerReference w:type="default" r:id="rId11"/>
       <w:pgSz w:w="12240" w:h="15840"/>
       <w:pgMar w:top="1440" w:right="1440" w:bottom="1440" w:left="1440" w:header="720" w:footer="720" w:gutter="0"/>
       <w:pgNumType w:start="1"/>
@@ -2856,6 +3791,122 @@
     </w:lvl>
   </w:abstractNum>
   <w:abstractNum w:abstractNumId="1">
+    <w:nsid w:val="3C7876A1"/>
+    <w:multiLevelType w:val="multilevel"/>
+    <w:tmpl w:val="B012374E"/>
+    <w:lvl w:ilvl="0">
+      <w:start w:val="1"/>
+      <w:numFmt w:val="decimal"/>
+      <w:lvlText w:val="%1."/>
+      <w:lvlJc w:val="left"/>
+      <w:pPr>
+        <w:ind w:left="720" w:hanging="360"/>
+      </w:pPr>
+      <w:rPr>
+        <w:rFonts w:ascii="Arial" w:eastAsia="Arial" w:hAnsi="Arial" w:cs="Arial"/>
+        <w:b/>
+        <w:color w:val="990000"/>
+        <w:u w:val="none"/>
+      </w:rPr>
+    </w:lvl>
+    <w:lvl w:ilvl="1">
+      <w:start w:val="1"/>
+      <w:numFmt w:val="lowerLetter"/>
+      <w:lvlText w:val="%2."/>
+      <w:lvlJc w:val="left"/>
+      <w:pPr>
+        <w:ind w:left="1440" w:hanging="360"/>
+      </w:pPr>
+      <w:rPr>
+        <w:u w:val="none"/>
+      </w:rPr>
+    </w:lvl>
+    <w:lvl w:ilvl="2">
+      <w:start w:val="1"/>
+      <w:numFmt w:val="lowerRoman"/>
+      <w:lvlText w:val="%3."/>
+      <w:lvlJc w:val="right"/>
+      <w:pPr>
+        <w:ind w:left="2160" w:hanging="360"/>
+      </w:pPr>
+      <w:rPr>
+        <w:u w:val="none"/>
+      </w:rPr>
+    </w:lvl>
+    <w:lvl w:ilvl="3">
+      <w:start w:val="1"/>
+      <w:numFmt w:val="decimal"/>
+      <w:lvlText w:val="%4."/>
+      <w:lvlJc w:val="left"/>
+      <w:pPr>
+        <w:ind w:left="2880" w:hanging="360"/>
+      </w:pPr>
+      <w:rPr>
+        <w:u w:val="none"/>
+      </w:rPr>
+    </w:lvl>
+    <w:lvl w:ilvl="4">
+      <w:start w:val="1"/>
+      <w:numFmt w:val="lowerLetter"/>
+      <w:lvlText w:val="%5."/>
+      <w:lvlJc w:val="left"/>
+      <w:pPr>
+        <w:ind w:left="3600" w:hanging="360"/>
+      </w:pPr>
+      <w:rPr>
+        <w:u w:val="none"/>
+      </w:rPr>
+    </w:lvl>
+    <w:lvl w:ilvl="5">
+      <w:start w:val="1"/>
+      <w:numFmt w:val="lowerRoman"/>
+      <w:lvlText w:val="%6."/>
+      <w:lvlJc w:val="right"/>
+      <w:pPr>
+        <w:ind w:left="4320" w:hanging="360"/>
+      </w:pPr>
+      <w:rPr>
+        <w:u w:val="none"/>
+      </w:rPr>
+    </w:lvl>
+    <w:lvl w:ilvl="6">
+      <w:start w:val="1"/>
+      <w:numFmt w:val="decimal"/>
+      <w:lvlText w:val="%7."/>
+      <w:lvlJc w:val="left"/>
+      <w:pPr>
+        <w:ind w:left="5040" w:hanging="360"/>
+      </w:pPr>
+      <w:rPr>
+        <w:u w:val="none"/>
+      </w:rPr>
+    </w:lvl>
+    <w:lvl w:ilvl="7">
+      <w:start w:val="1"/>
+      <w:numFmt w:val="lowerLetter"/>
+      <w:lvlText w:val="%8."/>
+      <w:lvlJc w:val="left"/>
+      <w:pPr>
+        <w:ind w:left="5760" w:hanging="360"/>
+      </w:pPr>
+      <w:rPr>
+        <w:u w:val="none"/>
+      </w:rPr>
+    </w:lvl>
+    <w:lvl w:ilvl="8">
+      <w:start w:val="1"/>
+      <w:numFmt w:val="lowerRoman"/>
+      <w:lvlText w:val="%9."/>
+      <w:lvlJc w:val="right"/>
+      <w:pPr>
+        <w:ind w:left="6480" w:hanging="360"/>
+      </w:pPr>
+      <w:rPr>
+        <w:u w:val="none"/>
+      </w:rPr>
+    </w:lvl>
+  </w:abstractNum>
+  <w:abstractNum w:abstractNumId="2">
     <w:nsid w:val="4B066930"/>
     <w:multiLevelType w:val="hybridMultilevel"/>
     <w:tmpl w:val="5C70C66E"/>
@@ -2968,7 +4019,7 @@
       </w:rPr>
     </w:lvl>
   </w:abstractNum>
-  <w:abstractNum w:abstractNumId="2">
+  <w:abstractNum w:abstractNumId="3">
     <w:nsid w:val="5C155AAB"/>
     <w:multiLevelType w:val="hybridMultilevel"/>
     <w:tmpl w:val="1048F1A2"/>
@@ -3085,10 +4136,13 @@
     <w:abstractNumId w:val="0"/>
   </w:num>
   <w:num w:numId="2">
-    <w:abstractNumId w:val="1"/>
+    <w:abstractNumId w:val="2"/>
   </w:num>
   <w:num w:numId="3">
-    <w:abstractNumId w:val="2"/>
+    <w:abstractNumId w:val="3"/>
+  </w:num>
+  <w:num w:numId="4">
+    <w:abstractNumId w:val="1"/>
   </w:num>
 </w:numbering>
 </file>
@@ -3113,8 +4167,8 @@
   <w:latentStyles w:defLockedState="0" w:defUIPriority="99" w:defSemiHidden="1" w:defUnhideWhenUsed="1" w:defQFormat="0" w:count="267">
     <w:lsdException w:name="Normal" w:semiHidden="0" w:uiPriority="0" w:unhideWhenUsed="0" w:qFormat="1"/>
     <w:lsdException w:name="heading 1" w:semiHidden="0" w:uiPriority="9" w:unhideWhenUsed="0" w:qFormat="1"/>
-    <w:lsdException w:name="heading 2" w:uiPriority="9" w:qFormat="1"/>
-    <w:lsdException w:name="heading 3" w:uiPriority="9" w:qFormat="1"/>
+    <w:lsdException w:name="heading 2" w:uiPriority="0" w:qFormat="1"/>
+    <w:lsdException w:name="heading 3" w:uiPriority="0" w:qFormat="1"/>
     <w:lsdException w:name="heading 4" w:uiPriority="9" w:qFormat="1"/>
     <w:lsdException w:name="heading 5" w:uiPriority="9" w:qFormat="1"/>
     <w:lsdException w:name="heading 6" w:uiPriority="9" w:qFormat="1"/>
@@ -3561,8 +4615,8 @@
   <w:latentStyles w:defLockedState="0" w:defUIPriority="99" w:defSemiHidden="1" w:defUnhideWhenUsed="1" w:defQFormat="0" w:count="267">
     <w:lsdException w:name="Normal" w:semiHidden="0" w:uiPriority="0" w:unhideWhenUsed="0" w:qFormat="1"/>
     <w:lsdException w:name="heading 1" w:semiHidden="0" w:uiPriority="9" w:unhideWhenUsed="0" w:qFormat="1"/>
-    <w:lsdException w:name="heading 2" w:uiPriority="9" w:qFormat="1"/>
-    <w:lsdException w:name="heading 3" w:uiPriority="9" w:qFormat="1"/>
+    <w:lsdException w:name="heading 2" w:uiPriority="0" w:qFormat="1"/>
+    <w:lsdException w:name="heading 3" w:uiPriority="0" w:qFormat="1"/>
     <w:lsdException w:name="heading 4" w:uiPriority="9" w:qFormat="1"/>
     <w:lsdException w:name="heading 5" w:uiPriority="9" w:qFormat="1"/>
     <w:lsdException w:name="heading 6" w:uiPriority="9" w:qFormat="1"/>
@@ -4314,7 +5368,7 @@
 </file>
 
 <file path=customXml/itemProps1.xml><?xml version="1.0" encoding="utf-8"?>
-<ds:datastoreItem xmlns:ds="http://schemas.openxmlformats.org/officeDocument/2006/customXml" ds:itemID="{F4890D59-C84C-4769-8187-0D990DC2C6C5}">
+<ds:datastoreItem xmlns:ds="http://schemas.openxmlformats.org/officeDocument/2006/customXml" ds:itemID="{30821A97-0BA0-4BFD-8C45-B0A0799D5C6C}">
   <ds:schemaRefs>
     <ds:schemaRef ds:uri="http://schemas.openxmlformats.org/officeDocument/2006/bibliography"/>
   </ds:schemaRefs>

</xml_diff>

<commit_message>
Updated RTM and Delivery History Signed-off-by: moamen-ahmed-93 <moamen.ahmed.9930@gmail.com>
</commit_message>
<xml_diff>
--- a/Input documents/CYRS.docx
+++ b/Input documents/CYRS.docx
@@ -1,6 +1,6 @@
 
 <file path=word/document.xml><?xml version="1.0" encoding="utf-8"?>
-<w:document xmlns:wpc="http://schemas.microsoft.com/office/word/2010/wordprocessingCanvas" xmlns:mc="http://schemas.openxmlformats.org/markup-compatibility/2006" xmlns:o="urn:schemas-microsoft-com:office:office" xmlns:r="http://schemas.openxmlformats.org/officeDocument/2006/relationships" xmlns:m="http://schemas.openxmlformats.org/officeDocument/2006/math" xmlns:v="urn:schemas-microsoft-com:vml" xmlns:wp14="http://schemas.microsoft.com/office/word/2010/wordprocessingDrawing" xmlns:wp="http://schemas.openxmlformats.org/drawingml/2006/wordprocessingDrawing" xmlns:w10="urn:schemas-microsoft-com:office:word" xmlns:w="http://schemas.openxmlformats.org/wordprocessingml/2006/main" xmlns:w14="http://schemas.microsoft.com/office/word/2010/wordml" xmlns:wpg="http://schemas.microsoft.com/office/word/2010/wordprocessingGroup" xmlns:wpi="http://schemas.microsoft.com/office/word/2010/wordprocessingInk" xmlns:wne="http://schemas.microsoft.com/office/word/2006/wordml" xmlns:wps="http://schemas.microsoft.com/office/word/2010/wordprocessingShape" mc:Ignorable="w14 wp14">
+<w:document xmlns:wpc="http://schemas.microsoft.com/office/word/2010/wordprocessingCanvas" xmlns:cx="http://schemas.microsoft.com/office/drawing/2014/chartex" xmlns:cx1="http://schemas.microsoft.com/office/drawing/2015/9/8/chartex" xmlns:cx2="http://schemas.microsoft.com/office/drawing/2015/10/21/chartex" xmlns:cx3="http://schemas.microsoft.com/office/drawing/2016/5/9/chartex" xmlns:cx4="http://schemas.microsoft.com/office/drawing/2016/5/10/chartex" xmlns:cx5="http://schemas.microsoft.com/office/drawing/2016/5/11/chartex" xmlns:cx6="http://schemas.microsoft.com/office/drawing/2016/5/12/chartex" xmlns:cx7="http://schemas.microsoft.com/office/drawing/2016/5/13/chartex" xmlns:cx8="http://schemas.microsoft.com/office/drawing/2016/5/14/chartex" xmlns:mc="http://schemas.openxmlformats.org/markup-compatibility/2006" xmlns:aink="http://schemas.microsoft.com/office/drawing/2016/ink" xmlns:am3d="http://schemas.microsoft.com/office/drawing/2017/model3d" xmlns:o="urn:schemas-microsoft-com:office:office" xmlns:r="http://schemas.openxmlformats.org/officeDocument/2006/relationships" xmlns:m="http://schemas.openxmlformats.org/officeDocument/2006/math" xmlns:v="urn:schemas-microsoft-com:vml" xmlns:wp14="http://schemas.microsoft.com/office/word/2010/wordprocessingDrawing" xmlns:wp="http://schemas.openxmlformats.org/drawingml/2006/wordprocessingDrawing" xmlns:w10="urn:schemas-microsoft-com:office:word" xmlns:w="http://schemas.openxmlformats.org/wordprocessingml/2006/main" xmlns:w14="http://schemas.microsoft.com/office/word/2010/wordml" xmlns:w15="http://schemas.microsoft.com/office/word/2012/wordml" xmlns:w16cid="http://schemas.microsoft.com/office/word/2016/wordml/cid" xmlns:w16se="http://schemas.microsoft.com/office/word/2015/wordml/symex" xmlns:wpg="http://schemas.microsoft.com/office/word/2010/wordprocessingGroup" xmlns:wpi="http://schemas.microsoft.com/office/word/2010/wordprocessingInk" xmlns:wne="http://schemas.microsoft.com/office/word/2006/wordml" xmlns:wps="http://schemas.microsoft.com/office/word/2010/wordprocessingShape" mc:Ignorable="w14 w15 w16se w16cid wp14">
   <w:body>
     <w:p>
       <w:pPr>
@@ -55,7 +55,7 @@
           <w:lang w:val="en-US"/>
         </w:rPr>
         <w:drawing>
-          <wp:inline distT="114300" distB="114300" distL="114300" distR="114300" wp14:anchorId="3C25460A" wp14:editId="7CFCCD50">
+          <wp:inline distT="114300" distB="114300" distL="114300" distR="114300" wp14:anchorId="4B2D8098" wp14:editId="2BAB2B2D">
             <wp:extent cx="1657350" cy="2771775"/>
             <wp:effectExtent l="0" t="0" r="0" b="0"/>
             <wp:docPr id="1" name="image1.png"/>
@@ -68,7 +68,7 @@
                     <pic:cNvPicPr preferRelativeResize="0"/>
                   </pic:nvPicPr>
                   <pic:blipFill>
-                    <a:blip r:embed="rId9"/>
+                    <a:blip r:embed="rId8"/>
                     <a:srcRect/>
                     <a:stretch>
                       <a:fillRect/>
@@ -705,13 +705,8 @@
               <w:spacing w:line="240" w:lineRule="auto"/>
               <w:jc w:val="center"/>
             </w:pPr>
-            <w:proofErr w:type="spellStart"/>
-            <w:r>
-              <w:t>Moamen</w:t>
-            </w:r>
-            <w:proofErr w:type="spellEnd"/>
-            <w:r>
-              <w:t xml:space="preserve"> Ahmed</w:t>
+            <w:r>
+              <w:t>Moamen Ahmed</w:t>
             </w:r>
           </w:p>
         </w:tc>
@@ -1323,13 +1318,8 @@
               </w:pBdr>
               <w:spacing w:line="240" w:lineRule="auto"/>
             </w:pPr>
-            <w:proofErr w:type="spellStart"/>
-            <w:r>
-              <w:t>Moamen</w:t>
-            </w:r>
-            <w:proofErr w:type="spellEnd"/>
-            <w:r>
-              <w:t xml:space="preserve"> Ahmed</w:t>
+            <w:r>
+              <w:t>Moamen Ahmed</w:t>
             </w:r>
           </w:p>
         </w:tc>
@@ -1442,13 +1432,8 @@
               </w:pBdr>
               <w:spacing w:line="240" w:lineRule="auto"/>
             </w:pPr>
-            <w:proofErr w:type="spellStart"/>
-            <w:r>
-              <w:t>Moamen</w:t>
-            </w:r>
-            <w:proofErr w:type="spellEnd"/>
-            <w:r>
-              <w:t xml:space="preserve"> Ahmed</w:t>
+            <w:r>
+              <w:t>Moamen Ahmed</w:t>
             </w:r>
           </w:p>
         </w:tc>
@@ -1504,15 +1489,7 @@
               <w:spacing w:line="240" w:lineRule="auto"/>
             </w:pPr>
             <w:r>
-              <w:t xml:space="preserve">Updated </w:t>
-            </w:r>
-            <w:proofErr w:type="spellStart"/>
-            <w:r>
-              <w:t>Req</w:t>
-            </w:r>
-            <w:proofErr w:type="spellEnd"/>
-            <w:r>
-              <w:t xml:space="preserve"> PO1 DGC CYRS 006 v1.0</w:t>
+              <w:t>Updated Req PO1 DGC CYRS 006 v1.0</w:t>
             </w:r>
           </w:p>
         </w:tc>
@@ -1763,8 +1740,6 @@
             <w:r>
               <w:t>Update the CYRS documents style and layout to match the rest of the documents in the project.</w:t>
             </w:r>
-            <w:bookmarkStart w:id="0" w:name="_GoBack"/>
-            <w:bookmarkEnd w:id="0"/>
           </w:p>
         </w:tc>
       </w:tr>
@@ -1877,7 +1852,7 @@
           <w:lang w:val="en-US"/>
         </w:rPr>
         <w:drawing>
-          <wp:inline distT="0" distB="0" distL="0" distR="0">
+          <wp:inline distT="0" distB="0" distL="0" distR="0" wp14:anchorId="60A41CA9" wp14:editId="12EC6BE5">
             <wp:extent cx="5372281" cy="3486268"/>
             <wp:effectExtent l="0" t="0" r="0" b="0"/>
             <wp:docPr id="2" name="Picture 2"/>
@@ -1892,7 +1867,7 @@
                     <pic:cNvPicPr/>
                   </pic:nvPicPr>
                   <pic:blipFill>
-                    <a:blip r:embed="rId10">
+                    <a:blip r:embed="rId9">
                       <a:extLst>
                         <a:ext uri="{28A0092B-C50C-407E-A947-70E740481C1C}">
                           <a14:useLocalDpi xmlns:a14="http://schemas.microsoft.com/office/drawing/2010/main" val="0"/>
@@ -1973,6 +1948,7 @@
           <w:szCs w:val="28"/>
         </w:rPr>
       </w:pPr>
+      <w:bookmarkStart w:id="0" w:name="OLE_LINK1"/>
       <w:r>
         <w:rPr>
           <w:sz w:val="28"/>
@@ -1986,7 +1962,16 @@
           <w:sz w:val="28"/>
           <w:szCs w:val="28"/>
         </w:rPr>
-        <w:t xml:space="preserve">v1.1 </w:t>
+        <w:t>v1.1</w:t>
+      </w:r>
+      <w:bookmarkEnd w:id="0"/>
+      <w:r>
+        <w:rPr>
+          <w:color w:val="FF0000"/>
+          <w:sz w:val="28"/>
+          <w:szCs w:val="28"/>
+        </w:rPr>
+        <w:t xml:space="preserve"> </w:t>
       </w:r>
       <w:r>
         <w:rPr>
@@ -3072,6 +3057,7 @@
           <w:szCs w:val="28"/>
         </w:rPr>
       </w:pPr>
+      <w:bookmarkStart w:id="1" w:name="_GoBack"/>
       <w:r>
         <w:rPr>
           <w:sz w:val="28"/>
@@ -3094,6 +3080,7 @@
         </w:rPr>
         <w:t xml:space="preserve">v1.0 </w:t>
       </w:r>
+      <w:bookmarkEnd w:id="1"/>
       <w:proofErr w:type="spellStart"/>
       <w:r>
         <w:rPr>
@@ -3601,7 +3588,7 @@
       </w:r>
     </w:p>
     <w:sectPr>
-      <w:headerReference w:type="default" r:id="rId11"/>
+      <w:headerReference w:type="default" r:id="rId10"/>
       <w:pgSz w:w="12240" w:h="15840"/>
       <w:pgMar w:top="1440" w:right="1440" w:bottom="1440" w:left="1440" w:header="720" w:footer="720" w:gutter="0"/>
       <w:pgNumType w:start="1"/>
@@ -3612,7 +3599,7 @@
 </file>
 
 <file path=word/endnotes.xml><?xml version="1.0" encoding="utf-8"?>
-<w:endnotes xmlns:wpc="http://schemas.microsoft.com/office/word/2010/wordprocessingCanvas" xmlns:mc="http://schemas.openxmlformats.org/markup-compatibility/2006" xmlns:o="urn:schemas-microsoft-com:office:office" xmlns:r="http://schemas.openxmlformats.org/officeDocument/2006/relationships" xmlns:m="http://schemas.openxmlformats.org/officeDocument/2006/math" xmlns:v="urn:schemas-microsoft-com:vml" xmlns:wp14="http://schemas.microsoft.com/office/word/2010/wordprocessingDrawing" xmlns:wp="http://schemas.openxmlformats.org/drawingml/2006/wordprocessingDrawing" xmlns:w10="urn:schemas-microsoft-com:office:word" xmlns:w="http://schemas.openxmlformats.org/wordprocessingml/2006/main" xmlns:w14="http://schemas.microsoft.com/office/word/2010/wordml" xmlns:wpg="http://schemas.microsoft.com/office/word/2010/wordprocessingGroup" xmlns:wpi="http://schemas.microsoft.com/office/word/2010/wordprocessingInk" xmlns:wne="http://schemas.microsoft.com/office/word/2006/wordml" xmlns:wps="http://schemas.microsoft.com/office/word/2010/wordprocessingShape" mc:Ignorable="w14 wp14">
+<w:endnotes xmlns:wpc="http://schemas.microsoft.com/office/word/2010/wordprocessingCanvas" xmlns:cx="http://schemas.microsoft.com/office/drawing/2014/chartex" xmlns:cx1="http://schemas.microsoft.com/office/drawing/2015/9/8/chartex" xmlns:cx2="http://schemas.microsoft.com/office/drawing/2015/10/21/chartex" xmlns:cx3="http://schemas.microsoft.com/office/drawing/2016/5/9/chartex" xmlns:cx4="http://schemas.microsoft.com/office/drawing/2016/5/10/chartex" xmlns:cx5="http://schemas.microsoft.com/office/drawing/2016/5/11/chartex" xmlns:cx6="http://schemas.microsoft.com/office/drawing/2016/5/12/chartex" xmlns:cx7="http://schemas.microsoft.com/office/drawing/2016/5/13/chartex" xmlns:cx8="http://schemas.microsoft.com/office/drawing/2016/5/14/chartex" xmlns:mc="http://schemas.openxmlformats.org/markup-compatibility/2006" xmlns:aink="http://schemas.microsoft.com/office/drawing/2016/ink" xmlns:am3d="http://schemas.microsoft.com/office/drawing/2017/model3d" xmlns:o="urn:schemas-microsoft-com:office:office" xmlns:r="http://schemas.openxmlformats.org/officeDocument/2006/relationships" xmlns:m="http://schemas.openxmlformats.org/officeDocument/2006/math" xmlns:v="urn:schemas-microsoft-com:vml" xmlns:wp14="http://schemas.microsoft.com/office/word/2010/wordprocessingDrawing" xmlns:wp="http://schemas.openxmlformats.org/drawingml/2006/wordprocessingDrawing" xmlns:w10="urn:schemas-microsoft-com:office:word" xmlns:w="http://schemas.openxmlformats.org/wordprocessingml/2006/main" xmlns:w14="http://schemas.microsoft.com/office/word/2010/wordml" xmlns:w15="http://schemas.microsoft.com/office/word/2012/wordml" xmlns:w16cid="http://schemas.microsoft.com/office/word/2016/wordml/cid" xmlns:w16se="http://schemas.microsoft.com/office/word/2015/wordml/symex" xmlns:wpg="http://schemas.microsoft.com/office/word/2010/wordprocessingGroup" xmlns:wpi="http://schemas.microsoft.com/office/word/2010/wordprocessingInk" xmlns:wne="http://schemas.microsoft.com/office/word/2006/wordml" xmlns:wps="http://schemas.microsoft.com/office/word/2010/wordprocessingShape" mc:Ignorable="w14 w15 w16se w16cid wp14">
   <w:endnote w:type="separator" w:id="-1">
     <w:p>
       <w:pPr>
@@ -3637,7 +3624,7 @@
 </file>
 
 <file path=word/footnotes.xml><?xml version="1.0" encoding="utf-8"?>
-<w:footnotes xmlns:wpc="http://schemas.microsoft.com/office/word/2010/wordprocessingCanvas" xmlns:mc="http://schemas.openxmlformats.org/markup-compatibility/2006" xmlns:o="urn:schemas-microsoft-com:office:office" xmlns:r="http://schemas.openxmlformats.org/officeDocument/2006/relationships" xmlns:m="http://schemas.openxmlformats.org/officeDocument/2006/math" xmlns:v="urn:schemas-microsoft-com:vml" xmlns:wp14="http://schemas.microsoft.com/office/word/2010/wordprocessingDrawing" xmlns:wp="http://schemas.openxmlformats.org/drawingml/2006/wordprocessingDrawing" xmlns:w10="urn:schemas-microsoft-com:office:word" xmlns:w="http://schemas.openxmlformats.org/wordprocessingml/2006/main" xmlns:w14="http://schemas.microsoft.com/office/word/2010/wordml" xmlns:wpg="http://schemas.microsoft.com/office/word/2010/wordprocessingGroup" xmlns:wpi="http://schemas.microsoft.com/office/word/2010/wordprocessingInk" xmlns:wne="http://schemas.microsoft.com/office/word/2006/wordml" xmlns:wps="http://schemas.microsoft.com/office/word/2010/wordprocessingShape" mc:Ignorable="w14 wp14">
+<w:footnotes xmlns:wpc="http://schemas.microsoft.com/office/word/2010/wordprocessingCanvas" xmlns:cx="http://schemas.microsoft.com/office/drawing/2014/chartex" xmlns:cx1="http://schemas.microsoft.com/office/drawing/2015/9/8/chartex" xmlns:cx2="http://schemas.microsoft.com/office/drawing/2015/10/21/chartex" xmlns:cx3="http://schemas.microsoft.com/office/drawing/2016/5/9/chartex" xmlns:cx4="http://schemas.microsoft.com/office/drawing/2016/5/10/chartex" xmlns:cx5="http://schemas.microsoft.com/office/drawing/2016/5/11/chartex" xmlns:cx6="http://schemas.microsoft.com/office/drawing/2016/5/12/chartex" xmlns:cx7="http://schemas.microsoft.com/office/drawing/2016/5/13/chartex" xmlns:cx8="http://schemas.microsoft.com/office/drawing/2016/5/14/chartex" xmlns:mc="http://schemas.openxmlformats.org/markup-compatibility/2006" xmlns:aink="http://schemas.microsoft.com/office/drawing/2016/ink" xmlns:am3d="http://schemas.microsoft.com/office/drawing/2017/model3d" xmlns:o="urn:schemas-microsoft-com:office:office" xmlns:r="http://schemas.openxmlformats.org/officeDocument/2006/relationships" xmlns:m="http://schemas.openxmlformats.org/officeDocument/2006/math" xmlns:v="urn:schemas-microsoft-com:vml" xmlns:wp14="http://schemas.microsoft.com/office/word/2010/wordprocessingDrawing" xmlns:wp="http://schemas.openxmlformats.org/drawingml/2006/wordprocessingDrawing" xmlns:w10="urn:schemas-microsoft-com:office:word" xmlns:w="http://schemas.openxmlformats.org/wordprocessingml/2006/main" xmlns:w14="http://schemas.microsoft.com/office/word/2010/wordml" xmlns:w15="http://schemas.microsoft.com/office/word/2012/wordml" xmlns:w16cid="http://schemas.microsoft.com/office/word/2016/wordml/cid" xmlns:w16se="http://schemas.microsoft.com/office/word/2015/wordml/symex" xmlns:wpg="http://schemas.microsoft.com/office/word/2010/wordprocessingGroup" xmlns:wpi="http://schemas.microsoft.com/office/word/2010/wordprocessingInk" xmlns:wne="http://schemas.microsoft.com/office/word/2006/wordml" xmlns:wps="http://schemas.microsoft.com/office/word/2010/wordprocessingShape" mc:Ignorable="w14 w15 w16se w16cid wp14">
   <w:footnote w:type="separator" w:id="-1">
     <w:p>
       <w:pPr>
@@ -3662,13 +3649,16 @@
 </file>
 
 <file path=word/header1.xml><?xml version="1.0" encoding="utf-8"?>
-<w:hdr xmlns:wpc="http://schemas.microsoft.com/office/word/2010/wordprocessingCanvas" xmlns:mc="http://schemas.openxmlformats.org/markup-compatibility/2006" xmlns:o="urn:schemas-microsoft-com:office:office" xmlns:r="http://schemas.openxmlformats.org/officeDocument/2006/relationships" xmlns:m="http://schemas.openxmlformats.org/officeDocument/2006/math" xmlns:v="urn:schemas-microsoft-com:vml" xmlns:wp14="http://schemas.microsoft.com/office/word/2010/wordprocessingDrawing" xmlns:wp="http://schemas.openxmlformats.org/drawingml/2006/wordprocessingDrawing" xmlns:w10="urn:schemas-microsoft-com:office:word" xmlns:w="http://schemas.openxmlformats.org/wordprocessingml/2006/main" xmlns:w14="http://schemas.microsoft.com/office/word/2010/wordml" xmlns:wpg="http://schemas.microsoft.com/office/word/2010/wordprocessingGroup" xmlns:wpi="http://schemas.microsoft.com/office/word/2010/wordprocessingInk" xmlns:wne="http://schemas.microsoft.com/office/word/2006/wordml" xmlns:wps="http://schemas.microsoft.com/office/word/2010/wordprocessingShape" mc:Ignorable="w14 wp14">
+<w:hdr xmlns:wpc="http://schemas.microsoft.com/office/word/2010/wordprocessingCanvas" xmlns:cx="http://schemas.microsoft.com/office/drawing/2014/chartex" xmlns:cx1="http://schemas.microsoft.com/office/drawing/2015/9/8/chartex" xmlns:cx2="http://schemas.microsoft.com/office/drawing/2015/10/21/chartex" xmlns:cx3="http://schemas.microsoft.com/office/drawing/2016/5/9/chartex" xmlns:cx4="http://schemas.microsoft.com/office/drawing/2016/5/10/chartex" xmlns:cx5="http://schemas.microsoft.com/office/drawing/2016/5/11/chartex" xmlns:cx6="http://schemas.microsoft.com/office/drawing/2016/5/12/chartex" xmlns:cx7="http://schemas.microsoft.com/office/drawing/2016/5/13/chartex" xmlns:cx8="http://schemas.microsoft.com/office/drawing/2016/5/14/chartex" xmlns:mc="http://schemas.openxmlformats.org/markup-compatibility/2006" xmlns:aink="http://schemas.microsoft.com/office/drawing/2016/ink" xmlns:am3d="http://schemas.microsoft.com/office/drawing/2017/model3d" xmlns:o="urn:schemas-microsoft-com:office:office" xmlns:r="http://schemas.openxmlformats.org/officeDocument/2006/relationships" xmlns:m="http://schemas.openxmlformats.org/officeDocument/2006/math" xmlns:v="urn:schemas-microsoft-com:vml" xmlns:wp14="http://schemas.microsoft.com/office/word/2010/wordprocessingDrawing" xmlns:wp="http://schemas.openxmlformats.org/drawingml/2006/wordprocessingDrawing" xmlns:w10="urn:schemas-microsoft-com:office:word" xmlns:w="http://schemas.openxmlformats.org/wordprocessingml/2006/main" xmlns:w14="http://schemas.microsoft.com/office/word/2010/wordml" xmlns:w15="http://schemas.microsoft.com/office/word/2012/wordml" xmlns:w16cid="http://schemas.microsoft.com/office/word/2016/wordml/cid" xmlns:w16se="http://schemas.microsoft.com/office/word/2015/wordml/symex" xmlns:wpg="http://schemas.microsoft.com/office/word/2010/wordprocessingGroup" xmlns:wpi="http://schemas.microsoft.com/office/word/2010/wordprocessingInk" xmlns:wne="http://schemas.microsoft.com/office/word/2006/wordml" xmlns:wps="http://schemas.microsoft.com/office/word/2010/wordprocessingShape" mc:Ignorable="w14 w15 w16se w16cid wp14">
   <w:p>
     <w:pPr>
       <w:pStyle w:val="Header"/>
     </w:pPr>
     <w:r>
-      <w:t>V1.3</w:t>
+      <w:t>V1.</w:t>
+    </w:r>
+    <w:r>
+      <w:t>4</w:t>
     </w:r>
   </w:p>
   <w:p/>
@@ -3676,8 +3666,8 @@
 </file>
 
 <file path=word/numbering.xml><?xml version="1.0" encoding="utf-8"?>
-<w:numbering xmlns:wpc="http://schemas.microsoft.com/office/word/2010/wordprocessingCanvas" xmlns:mc="http://schemas.openxmlformats.org/markup-compatibility/2006" xmlns:o="urn:schemas-microsoft-com:office:office" xmlns:r="http://schemas.openxmlformats.org/officeDocument/2006/relationships" xmlns:m="http://schemas.openxmlformats.org/officeDocument/2006/math" xmlns:v="urn:schemas-microsoft-com:vml" xmlns:wp14="http://schemas.microsoft.com/office/word/2010/wordprocessingDrawing" xmlns:wp="http://schemas.openxmlformats.org/drawingml/2006/wordprocessingDrawing" xmlns:w10="urn:schemas-microsoft-com:office:word" xmlns:w="http://schemas.openxmlformats.org/wordprocessingml/2006/main" xmlns:w14="http://schemas.microsoft.com/office/word/2010/wordml" xmlns:wpg="http://schemas.microsoft.com/office/word/2010/wordprocessingGroup" xmlns:wpi="http://schemas.microsoft.com/office/word/2010/wordprocessingInk" xmlns:wne="http://schemas.microsoft.com/office/word/2006/wordml" xmlns:wps="http://schemas.microsoft.com/office/word/2010/wordprocessingShape" mc:Ignorable="w14 wp14">
-  <w:abstractNum w:abstractNumId="0">
+<w:numbering xmlns:wpc="http://schemas.microsoft.com/office/word/2010/wordprocessingCanvas" xmlns:cx="http://schemas.microsoft.com/office/drawing/2014/chartex" xmlns:cx1="http://schemas.microsoft.com/office/drawing/2015/9/8/chartex" xmlns:cx2="http://schemas.microsoft.com/office/drawing/2015/10/21/chartex" xmlns:cx3="http://schemas.microsoft.com/office/drawing/2016/5/9/chartex" xmlns:cx4="http://schemas.microsoft.com/office/drawing/2016/5/10/chartex" xmlns:cx5="http://schemas.microsoft.com/office/drawing/2016/5/11/chartex" xmlns:cx6="http://schemas.microsoft.com/office/drawing/2016/5/12/chartex" xmlns:cx7="http://schemas.microsoft.com/office/drawing/2016/5/13/chartex" xmlns:cx8="http://schemas.microsoft.com/office/drawing/2016/5/14/chartex" xmlns:mc="http://schemas.openxmlformats.org/markup-compatibility/2006" xmlns:aink="http://schemas.microsoft.com/office/drawing/2016/ink" xmlns:am3d="http://schemas.microsoft.com/office/drawing/2017/model3d" xmlns:o="urn:schemas-microsoft-com:office:office" xmlns:r="http://schemas.openxmlformats.org/officeDocument/2006/relationships" xmlns:m="http://schemas.openxmlformats.org/officeDocument/2006/math" xmlns:v="urn:schemas-microsoft-com:vml" xmlns:wp14="http://schemas.microsoft.com/office/word/2010/wordprocessingDrawing" xmlns:wp="http://schemas.openxmlformats.org/drawingml/2006/wordprocessingDrawing" xmlns:w10="urn:schemas-microsoft-com:office:word" xmlns:w="http://schemas.openxmlformats.org/wordprocessingml/2006/main" xmlns:w14="http://schemas.microsoft.com/office/word/2010/wordml" xmlns:w15="http://schemas.microsoft.com/office/word/2012/wordml" xmlns:w16cid="http://schemas.microsoft.com/office/word/2016/wordml/cid" xmlns:w16se="http://schemas.microsoft.com/office/word/2015/wordml/symex" xmlns:wpg="http://schemas.microsoft.com/office/word/2010/wordprocessingGroup" xmlns:wpi="http://schemas.microsoft.com/office/word/2010/wordprocessingInk" xmlns:wne="http://schemas.microsoft.com/office/word/2006/wordml" xmlns:wps="http://schemas.microsoft.com/office/word/2010/wordprocessingShape" mc:Ignorable="w14 w15 w16se w16cid wp14">
+  <w:abstractNum w:abstractNumId="0" w15:restartNumberingAfterBreak="0">
     <w:nsid w:val="09E964FD"/>
     <w:multiLevelType w:val="multilevel"/>
     <w:tmpl w:val="FC9EECC6"/>
@@ -3790,7 +3780,7 @@
       </w:rPr>
     </w:lvl>
   </w:abstractNum>
-  <w:abstractNum w:abstractNumId="1">
+  <w:abstractNum w:abstractNumId="1" w15:restartNumberingAfterBreak="0">
     <w:nsid w:val="3C7876A1"/>
     <w:multiLevelType w:val="multilevel"/>
     <w:tmpl w:val="B012374E"/>
@@ -3906,7 +3896,7 @@
       </w:rPr>
     </w:lvl>
   </w:abstractNum>
-  <w:abstractNum w:abstractNumId="2">
+  <w:abstractNum w:abstractNumId="2" w15:restartNumberingAfterBreak="0">
     <w:nsid w:val="4B066930"/>
     <w:multiLevelType w:val="hybridMultilevel"/>
     <w:tmpl w:val="5C70C66E"/>
@@ -4019,7 +4009,7 @@
       </w:rPr>
     </w:lvl>
   </w:abstractNum>
-  <w:abstractNum w:abstractNumId="3">
+  <w:abstractNum w:abstractNumId="3" w15:restartNumberingAfterBreak="0">
     <w:nsid w:val="5C155AAB"/>
     <w:multiLevelType w:val="hybridMultilevel"/>
     <w:tmpl w:val="1048F1A2"/>
@@ -4148,7 +4138,7 @@
 </file>
 
 <file path=word/styles.xml><?xml version="1.0" encoding="utf-8"?>
-<w:styles xmlns:mc="http://schemas.openxmlformats.org/markup-compatibility/2006" xmlns:r="http://schemas.openxmlformats.org/officeDocument/2006/relationships" xmlns:w="http://schemas.openxmlformats.org/wordprocessingml/2006/main" xmlns:w14="http://schemas.microsoft.com/office/word/2010/wordml" mc:Ignorable="w14">
+<w:styles xmlns:mc="http://schemas.openxmlformats.org/markup-compatibility/2006" xmlns:r="http://schemas.openxmlformats.org/officeDocument/2006/relationships" xmlns:w="http://schemas.openxmlformats.org/wordprocessingml/2006/main" xmlns:w14="http://schemas.microsoft.com/office/word/2010/wordml" xmlns:w15="http://schemas.microsoft.com/office/word/2012/wordml" xmlns:w16cid="http://schemas.microsoft.com/office/word/2016/wordml/cid" xmlns:w16se="http://schemas.microsoft.com/office/word/2015/wordml/symex" mc:Ignorable="w14 w15 w16se w16cid">
   <w:docDefaults>
     <w:rPrDefault>
       <w:rPr>
@@ -4164,144 +4154,383 @@
       </w:pPr>
     </w:pPrDefault>
   </w:docDefaults>
-  <w:latentStyles w:defLockedState="0" w:defUIPriority="99" w:defSemiHidden="1" w:defUnhideWhenUsed="1" w:defQFormat="0" w:count="267">
-    <w:lsdException w:name="Normal" w:semiHidden="0" w:uiPriority="0" w:unhideWhenUsed="0" w:qFormat="1"/>
-    <w:lsdException w:name="heading 1" w:semiHidden="0" w:uiPriority="9" w:unhideWhenUsed="0" w:qFormat="1"/>
-    <w:lsdException w:name="heading 2" w:uiPriority="0" w:qFormat="1"/>
-    <w:lsdException w:name="heading 3" w:uiPriority="0" w:qFormat="1"/>
-    <w:lsdException w:name="heading 4" w:uiPriority="9" w:qFormat="1"/>
-    <w:lsdException w:name="heading 5" w:uiPriority="9" w:qFormat="1"/>
-    <w:lsdException w:name="heading 6" w:uiPriority="9" w:qFormat="1"/>
-    <w:lsdException w:name="heading 7" w:uiPriority="9" w:qFormat="1"/>
-    <w:lsdException w:name="heading 8" w:uiPriority="9" w:qFormat="1"/>
-    <w:lsdException w:name="heading 9" w:uiPriority="9" w:qFormat="1"/>
-    <w:lsdException w:name="toc 1" w:uiPriority="39"/>
-    <w:lsdException w:name="toc 2" w:uiPriority="39"/>
-    <w:lsdException w:name="toc 3" w:uiPriority="39"/>
-    <w:lsdException w:name="toc 4" w:uiPriority="39"/>
-    <w:lsdException w:name="toc 5" w:uiPriority="39"/>
-    <w:lsdException w:name="toc 6" w:uiPriority="39"/>
-    <w:lsdException w:name="toc 7" w:uiPriority="39"/>
-    <w:lsdException w:name="toc 8" w:uiPriority="39"/>
-    <w:lsdException w:name="toc 9" w:uiPriority="39"/>
-    <w:lsdException w:name="caption" w:uiPriority="35" w:qFormat="1"/>
-    <w:lsdException w:name="Title" w:semiHidden="0" w:uiPriority="10" w:unhideWhenUsed="0" w:qFormat="1"/>
-    <w:lsdException w:name="Default Paragraph Font" w:uiPriority="1"/>
-    <w:lsdException w:name="Subtitle" w:semiHidden="0" w:uiPriority="11" w:unhideWhenUsed="0" w:qFormat="1"/>
-    <w:lsdException w:name="Strong" w:semiHidden="0" w:uiPriority="22" w:unhideWhenUsed="0" w:qFormat="1"/>
-    <w:lsdException w:name="Emphasis" w:semiHidden="0" w:uiPriority="20" w:unhideWhenUsed="0" w:qFormat="1"/>
-    <w:lsdException w:name="Table Grid" w:semiHidden="0" w:uiPriority="59" w:unhideWhenUsed="0"/>
-    <w:lsdException w:name="Placeholder Text" w:unhideWhenUsed="0"/>
-    <w:lsdException w:name="No Spacing" w:semiHidden="0" w:uiPriority="1" w:unhideWhenUsed="0" w:qFormat="1"/>
-    <w:lsdException w:name="Light Shading" w:semiHidden="0" w:uiPriority="60" w:unhideWhenUsed="0"/>
-    <w:lsdException w:name="Light List" w:semiHidden="0" w:uiPriority="61" w:unhideWhenUsed="0"/>
-    <w:lsdException w:name="Light Grid" w:semiHidden="0" w:uiPriority="62" w:unhideWhenUsed="0"/>
-    <w:lsdException w:name="Medium Shading 1" w:semiHidden="0" w:uiPriority="63" w:unhideWhenUsed="0"/>
-    <w:lsdException w:name="Medium Shading 2" w:semiHidden="0" w:uiPriority="64" w:unhideWhenUsed="0"/>
-    <w:lsdException w:name="Medium List 1" w:semiHidden="0" w:uiPriority="65" w:unhideWhenUsed="0"/>
-    <w:lsdException w:name="Medium List 2" w:semiHidden="0" w:uiPriority="66" w:unhideWhenUsed="0"/>
-    <w:lsdException w:name="Medium Grid 1" w:semiHidden="0" w:uiPriority="67" w:unhideWhenUsed="0"/>
-    <w:lsdException w:name="Medium Grid 2" w:semiHidden="0" w:uiPriority="68" w:unhideWhenUsed="0"/>
-    <w:lsdException w:name="Medium Grid 3" w:semiHidden="0" w:uiPriority="69" w:unhideWhenUsed="0"/>
-    <w:lsdException w:name="Dark List" w:semiHidden="0" w:uiPriority="70" w:unhideWhenUsed="0"/>
-    <w:lsdException w:name="Colorful Shading" w:semiHidden="0" w:uiPriority="71" w:unhideWhenUsed="0"/>
-    <w:lsdException w:name="Colorful List" w:semiHidden="0" w:uiPriority="72" w:unhideWhenUsed="0"/>
-    <w:lsdException w:name="Colorful Grid" w:semiHidden="0" w:uiPriority="73" w:unhideWhenUsed="0"/>
-    <w:lsdException w:name="Light Shading Accent 1" w:semiHidden="0" w:uiPriority="60" w:unhideWhenUsed="0"/>
-    <w:lsdException w:name="Light List Accent 1" w:semiHidden="0" w:uiPriority="61" w:unhideWhenUsed="0"/>
-    <w:lsdException w:name="Light Grid Accent 1" w:semiHidden="0" w:uiPriority="62" w:unhideWhenUsed="0"/>
-    <w:lsdException w:name="Medium Shading 1 Accent 1" w:semiHidden="0" w:uiPriority="63" w:unhideWhenUsed="0"/>
-    <w:lsdException w:name="Medium Shading 2 Accent 1" w:semiHidden="0" w:uiPriority="64" w:unhideWhenUsed="0"/>
-    <w:lsdException w:name="Medium List 1 Accent 1" w:semiHidden="0" w:uiPriority="65" w:unhideWhenUsed="0"/>
-    <w:lsdException w:name="Revision" w:unhideWhenUsed="0"/>
-    <w:lsdException w:name="List Paragraph" w:semiHidden="0" w:uiPriority="34" w:unhideWhenUsed="0" w:qFormat="1"/>
-    <w:lsdException w:name="Quote" w:semiHidden="0" w:uiPriority="29" w:unhideWhenUsed="0" w:qFormat="1"/>
-    <w:lsdException w:name="Intense Quote" w:semiHidden="0" w:uiPriority="30" w:unhideWhenUsed="0" w:qFormat="1"/>
-    <w:lsdException w:name="Medium List 2 Accent 1" w:semiHidden="0" w:uiPriority="66" w:unhideWhenUsed="0"/>
-    <w:lsdException w:name="Medium Grid 1 Accent 1" w:semiHidden="0" w:uiPriority="67" w:unhideWhenUsed="0"/>
-    <w:lsdException w:name="Medium Grid 2 Accent 1" w:semiHidden="0" w:uiPriority="68" w:unhideWhenUsed="0"/>
-    <w:lsdException w:name="Medium Grid 3 Accent 1" w:semiHidden="0" w:uiPriority="69" w:unhideWhenUsed="0"/>
-    <w:lsdException w:name="Dark List Accent 1" w:semiHidden="0" w:uiPriority="70" w:unhideWhenUsed="0"/>
-    <w:lsdException w:name="Colorful Shading Accent 1" w:semiHidden="0" w:uiPriority="71" w:unhideWhenUsed="0"/>
-    <w:lsdException w:name="Colorful List Accent 1" w:semiHidden="0" w:uiPriority="72" w:unhideWhenUsed="0"/>
-    <w:lsdException w:name="Colorful Grid Accent 1" w:semiHidden="0" w:uiPriority="73" w:unhideWhenUsed="0"/>
-    <w:lsdException w:name="Light Shading Accent 2" w:semiHidden="0" w:uiPriority="60" w:unhideWhenUsed="0"/>
-    <w:lsdException w:name="Light List Accent 2" w:semiHidden="0" w:uiPriority="61" w:unhideWhenUsed="0"/>
-    <w:lsdException w:name="Light Grid Accent 2" w:semiHidden="0" w:uiPriority="62" w:unhideWhenUsed="0"/>
-    <w:lsdException w:name="Medium Shading 1 Accent 2" w:semiHidden="0" w:uiPriority="63" w:unhideWhenUsed="0"/>
-    <w:lsdException w:name="Medium Shading 2 Accent 2" w:semiHidden="0" w:uiPriority="64" w:unhideWhenUsed="0"/>
-    <w:lsdException w:name="Medium List 1 Accent 2" w:semiHidden="0" w:uiPriority="65" w:unhideWhenUsed="0"/>
-    <w:lsdException w:name="Medium List 2 Accent 2" w:semiHidden="0" w:uiPriority="66" w:unhideWhenUsed="0"/>
-    <w:lsdException w:name="Medium Grid 1 Accent 2" w:semiHidden="0" w:uiPriority="67" w:unhideWhenUsed="0"/>
-    <w:lsdException w:name="Medium Grid 2 Accent 2" w:semiHidden="0" w:uiPriority="68" w:unhideWhenUsed="0"/>
-    <w:lsdException w:name="Medium Grid 3 Accent 2" w:semiHidden="0" w:uiPriority="69" w:unhideWhenUsed="0"/>
-    <w:lsdException w:name="Dark List Accent 2" w:semiHidden="0" w:uiPriority="70" w:unhideWhenUsed="0"/>
-    <w:lsdException w:name="Colorful Shading Accent 2" w:semiHidden="0" w:uiPriority="71" w:unhideWhenUsed="0"/>
-    <w:lsdException w:name="Colorful List Accent 2" w:semiHidden="0" w:uiPriority="72" w:unhideWhenUsed="0"/>
-    <w:lsdException w:name="Colorful Grid Accent 2" w:semiHidden="0" w:uiPriority="73" w:unhideWhenUsed="0"/>
-    <w:lsdException w:name="Light Shading Accent 3" w:semiHidden="0" w:uiPriority="60" w:unhideWhenUsed="0"/>
-    <w:lsdException w:name="Light List Accent 3" w:semiHidden="0" w:uiPriority="61" w:unhideWhenUsed="0"/>
-    <w:lsdException w:name="Light Grid Accent 3" w:semiHidden="0" w:uiPriority="62" w:unhideWhenUsed="0"/>
-    <w:lsdException w:name="Medium Shading 1 Accent 3" w:semiHidden="0" w:uiPriority="63" w:unhideWhenUsed="0"/>
-    <w:lsdException w:name="Medium Shading 2 Accent 3" w:semiHidden="0" w:uiPriority="64" w:unhideWhenUsed="0"/>
-    <w:lsdException w:name="Medium List 1 Accent 3" w:semiHidden="0" w:uiPriority="65" w:unhideWhenUsed="0"/>
-    <w:lsdException w:name="Medium List 2 Accent 3" w:semiHidden="0" w:uiPriority="66" w:unhideWhenUsed="0"/>
-    <w:lsdException w:name="Medium Grid 1 Accent 3" w:semiHidden="0" w:uiPriority="67" w:unhideWhenUsed="0"/>
-    <w:lsdException w:name="Medium Grid 2 Accent 3" w:semiHidden="0" w:uiPriority="68" w:unhideWhenUsed="0"/>
-    <w:lsdException w:name="Medium Grid 3 Accent 3" w:semiHidden="0" w:uiPriority="69" w:unhideWhenUsed="0"/>
-    <w:lsdException w:name="Dark List Accent 3" w:semiHidden="0" w:uiPriority="70" w:unhideWhenUsed="0"/>
-    <w:lsdException w:name="Colorful Shading Accent 3" w:semiHidden="0" w:uiPriority="71" w:unhideWhenUsed="0"/>
-    <w:lsdException w:name="Colorful List Accent 3" w:semiHidden="0" w:uiPriority="72" w:unhideWhenUsed="0"/>
-    <w:lsdException w:name="Colorful Grid Accent 3" w:semiHidden="0" w:uiPriority="73" w:unhideWhenUsed="0"/>
-    <w:lsdException w:name="Light Shading Accent 4" w:semiHidden="0" w:uiPriority="60" w:unhideWhenUsed="0"/>
-    <w:lsdException w:name="Light List Accent 4" w:semiHidden="0" w:uiPriority="61" w:unhideWhenUsed="0"/>
-    <w:lsdException w:name="Light Grid Accent 4" w:semiHidden="0" w:uiPriority="62" w:unhideWhenUsed="0"/>
-    <w:lsdException w:name="Medium Shading 1 Accent 4" w:semiHidden="0" w:uiPriority="63" w:unhideWhenUsed="0"/>
-    <w:lsdException w:name="Medium Shading 2 Accent 4" w:semiHidden="0" w:uiPriority="64" w:unhideWhenUsed="0"/>
-    <w:lsdException w:name="Medium List 1 Accent 4" w:semiHidden="0" w:uiPriority="65" w:unhideWhenUsed="0"/>
-    <w:lsdException w:name="Medium List 2 Accent 4" w:semiHidden="0" w:uiPriority="66" w:unhideWhenUsed="0"/>
-    <w:lsdException w:name="Medium Grid 1 Accent 4" w:semiHidden="0" w:uiPriority="67" w:unhideWhenUsed="0"/>
-    <w:lsdException w:name="Medium Grid 2 Accent 4" w:semiHidden="0" w:uiPriority="68" w:unhideWhenUsed="0"/>
-    <w:lsdException w:name="Medium Grid 3 Accent 4" w:semiHidden="0" w:uiPriority="69" w:unhideWhenUsed="0"/>
-    <w:lsdException w:name="Dark List Accent 4" w:semiHidden="0" w:uiPriority="70" w:unhideWhenUsed="0"/>
-    <w:lsdException w:name="Colorful Shading Accent 4" w:semiHidden="0" w:uiPriority="71" w:unhideWhenUsed="0"/>
-    <w:lsdException w:name="Colorful List Accent 4" w:semiHidden="0" w:uiPriority="72" w:unhideWhenUsed="0"/>
-    <w:lsdException w:name="Colorful Grid Accent 4" w:semiHidden="0" w:uiPriority="73" w:unhideWhenUsed="0"/>
-    <w:lsdException w:name="Light Shading Accent 5" w:semiHidden="0" w:uiPriority="60" w:unhideWhenUsed="0"/>
-    <w:lsdException w:name="Light List Accent 5" w:semiHidden="0" w:uiPriority="61" w:unhideWhenUsed="0"/>
-    <w:lsdException w:name="Light Grid Accent 5" w:semiHidden="0" w:uiPriority="62" w:unhideWhenUsed="0"/>
-    <w:lsdException w:name="Medium Shading 1 Accent 5" w:semiHidden="0" w:uiPriority="63" w:unhideWhenUsed="0"/>
-    <w:lsdException w:name="Medium Shading 2 Accent 5" w:semiHidden="0" w:uiPriority="64" w:unhideWhenUsed="0"/>
-    <w:lsdException w:name="Medium List 1 Accent 5" w:semiHidden="0" w:uiPriority="65" w:unhideWhenUsed="0"/>
-    <w:lsdException w:name="Medium List 2 Accent 5" w:semiHidden="0" w:uiPriority="66" w:unhideWhenUsed="0"/>
-    <w:lsdException w:name="Medium Grid 1 Accent 5" w:semiHidden="0" w:uiPriority="67" w:unhideWhenUsed="0"/>
-    <w:lsdException w:name="Medium Grid 2 Accent 5" w:semiHidden="0" w:uiPriority="68" w:unhideWhenUsed="0"/>
-    <w:lsdException w:name="Medium Grid 3 Accent 5" w:semiHidden="0" w:uiPriority="69" w:unhideWhenUsed="0"/>
-    <w:lsdException w:name="Dark List Accent 5" w:semiHidden="0" w:uiPriority="70" w:unhideWhenUsed="0"/>
-    <w:lsdException w:name="Colorful Shading Accent 5" w:semiHidden="0" w:uiPriority="71" w:unhideWhenUsed="0"/>
-    <w:lsdException w:name="Colorful List Accent 5" w:semiHidden="0" w:uiPriority="72" w:unhideWhenUsed="0"/>
-    <w:lsdException w:name="Colorful Grid Accent 5" w:semiHidden="0" w:uiPriority="73" w:unhideWhenUsed="0"/>
-    <w:lsdException w:name="Light Shading Accent 6" w:semiHidden="0" w:uiPriority="60" w:unhideWhenUsed="0"/>
-    <w:lsdException w:name="Light List Accent 6" w:semiHidden="0" w:uiPriority="61" w:unhideWhenUsed="0"/>
-    <w:lsdException w:name="Light Grid Accent 6" w:semiHidden="0" w:uiPriority="62" w:unhideWhenUsed="0"/>
-    <w:lsdException w:name="Medium Shading 1 Accent 6" w:semiHidden="0" w:uiPriority="63" w:unhideWhenUsed="0"/>
-    <w:lsdException w:name="Medium Shading 2 Accent 6" w:semiHidden="0" w:uiPriority="64" w:unhideWhenUsed="0"/>
-    <w:lsdException w:name="Medium List 1 Accent 6" w:semiHidden="0" w:uiPriority="65" w:unhideWhenUsed="0"/>
-    <w:lsdException w:name="Medium List 2 Accent 6" w:semiHidden="0" w:uiPriority="66" w:unhideWhenUsed="0"/>
-    <w:lsdException w:name="Medium Grid 1 Accent 6" w:semiHidden="0" w:uiPriority="67" w:unhideWhenUsed="0"/>
-    <w:lsdException w:name="Medium Grid 2 Accent 6" w:semiHidden="0" w:uiPriority="68" w:unhideWhenUsed="0"/>
-    <w:lsdException w:name="Medium Grid 3 Accent 6" w:semiHidden="0" w:uiPriority="69" w:unhideWhenUsed="0"/>
-    <w:lsdException w:name="Dark List Accent 6" w:semiHidden="0" w:uiPriority="70" w:unhideWhenUsed="0"/>
-    <w:lsdException w:name="Colorful Shading Accent 6" w:semiHidden="0" w:uiPriority="71" w:unhideWhenUsed="0"/>
-    <w:lsdException w:name="Colorful List Accent 6" w:semiHidden="0" w:uiPriority="72" w:unhideWhenUsed="0"/>
-    <w:lsdException w:name="Colorful Grid Accent 6" w:semiHidden="0" w:uiPriority="73" w:unhideWhenUsed="0"/>
-    <w:lsdException w:name="Subtle Emphasis" w:semiHidden="0" w:uiPriority="19" w:unhideWhenUsed="0" w:qFormat="1"/>
-    <w:lsdException w:name="Intense Emphasis" w:semiHidden="0" w:uiPriority="21" w:unhideWhenUsed="0" w:qFormat="1"/>
-    <w:lsdException w:name="Subtle Reference" w:semiHidden="0" w:uiPriority="31" w:unhideWhenUsed="0" w:qFormat="1"/>
-    <w:lsdException w:name="Intense Reference" w:semiHidden="0" w:uiPriority="32" w:unhideWhenUsed="0" w:qFormat="1"/>
-    <w:lsdException w:name="Book Title" w:semiHidden="0" w:uiPriority="33" w:unhideWhenUsed="0" w:qFormat="1"/>
-    <w:lsdException w:name="Bibliography" w:uiPriority="37"/>
-    <w:lsdException w:name="TOC Heading" w:uiPriority="39" w:qFormat="1"/>
+  <w:latentStyles w:defLockedState="0" w:defUIPriority="99" w:defSemiHidden="0" w:defUnhideWhenUsed="0" w:defQFormat="0" w:count="376">
+    <w:lsdException w:name="Normal" w:uiPriority="0" w:qFormat="1"/>
+    <w:lsdException w:name="heading 1" w:uiPriority="9" w:qFormat="1"/>
+    <w:lsdException w:name="heading 2" w:semiHidden="1" w:uiPriority="0" w:unhideWhenUsed="1" w:qFormat="1"/>
+    <w:lsdException w:name="heading 3" w:semiHidden="1" w:uiPriority="0" w:unhideWhenUsed="1" w:qFormat="1"/>
+    <w:lsdException w:name="heading 4" w:semiHidden="1" w:uiPriority="9" w:unhideWhenUsed="1" w:qFormat="1"/>
+    <w:lsdException w:name="heading 5" w:semiHidden="1" w:uiPriority="9" w:unhideWhenUsed="1" w:qFormat="1"/>
+    <w:lsdException w:name="heading 6" w:semiHidden="1" w:uiPriority="9" w:unhideWhenUsed="1" w:qFormat="1"/>
+    <w:lsdException w:name="heading 7" w:semiHidden="1" w:uiPriority="9" w:unhideWhenUsed="1" w:qFormat="1"/>
+    <w:lsdException w:name="heading 8" w:semiHidden="1" w:uiPriority="9" w:unhideWhenUsed="1" w:qFormat="1"/>
+    <w:lsdException w:name="heading 9" w:semiHidden="1" w:uiPriority="9" w:unhideWhenUsed="1" w:qFormat="1"/>
+    <w:lsdException w:name="index 1" w:semiHidden="1" w:unhideWhenUsed="1"/>
+    <w:lsdException w:name="index 2" w:semiHidden="1" w:unhideWhenUsed="1"/>
+    <w:lsdException w:name="index 3" w:semiHidden="1" w:unhideWhenUsed="1"/>
+    <w:lsdException w:name="index 4" w:semiHidden="1" w:unhideWhenUsed="1"/>
+    <w:lsdException w:name="index 5" w:semiHidden="1" w:unhideWhenUsed="1"/>
+    <w:lsdException w:name="index 6" w:semiHidden="1" w:unhideWhenUsed="1"/>
+    <w:lsdException w:name="index 7" w:semiHidden="1" w:unhideWhenUsed="1"/>
+    <w:lsdException w:name="index 8" w:semiHidden="1" w:unhideWhenUsed="1"/>
+    <w:lsdException w:name="index 9" w:semiHidden="1" w:unhideWhenUsed="1"/>
+    <w:lsdException w:name="toc 1" w:semiHidden="1" w:uiPriority="39" w:unhideWhenUsed="1"/>
+    <w:lsdException w:name="toc 2" w:semiHidden="1" w:uiPriority="39" w:unhideWhenUsed="1"/>
+    <w:lsdException w:name="toc 3" w:semiHidden="1" w:uiPriority="39" w:unhideWhenUsed="1"/>
+    <w:lsdException w:name="toc 4" w:semiHidden="1" w:uiPriority="39" w:unhideWhenUsed="1"/>
+    <w:lsdException w:name="toc 5" w:semiHidden="1" w:uiPriority="39" w:unhideWhenUsed="1"/>
+    <w:lsdException w:name="toc 6" w:semiHidden="1" w:uiPriority="39" w:unhideWhenUsed="1"/>
+    <w:lsdException w:name="toc 7" w:semiHidden="1" w:uiPriority="39" w:unhideWhenUsed="1"/>
+    <w:lsdException w:name="toc 8" w:semiHidden="1" w:uiPriority="39" w:unhideWhenUsed="1"/>
+    <w:lsdException w:name="toc 9" w:semiHidden="1" w:uiPriority="39" w:unhideWhenUsed="1"/>
+    <w:lsdException w:name="Normal Indent" w:semiHidden="1" w:unhideWhenUsed="1"/>
+    <w:lsdException w:name="footnote text" w:semiHidden="1" w:unhideWhenUsed="1"/>
+    <w:lsdException w:name="annotation text" w:semiHidden="1" w:unhideWhenUsed="1"/>
+    <w:lsdException w:name="header" w:semiHidden="1" w:unhideWhenUsed="1"/>
+    <w:lsdException w:name="footer" w:semiHidden="1" w:unhideWhenUsed="1"/>
+    <w:lsdException w:name="index heading" w:semiHidden="1" w:unhideWhenUsed="1"/>
+    <w:lsdException w:name="caption" w:semiHidden="1" w:uiPriority="35" w:unhideWhenUsed="1" w:qFormat="1"/>
+    <w:lsdException w:name="table of figures" w:semiHidden="1" w:unhideWhenUsed="1"/>
+    <w:lsdException w:name="envelope address" w:semiHidden="1" w:unhideWhenUsed="1"/>
+    <w:lsdException w:name="envelope return" w:semiHidden="1" w:unhideWhenUsed="1"/>
+    <w:lsdException w:name="footnote reference" w:semiHidden="1" w:unhideWhenUsed="1"/>
+    <w:lsdException w:name="annotation reference" w:semiHidden="1" w:unhideWhenUsed="1"/>
+    <w:lsdException w:name="line number" w:semiHidden="1" w:unhideWhenUsed="1"/>
+    <w:lsdException w:name="page number" w:semiHidden="1" w:unhideWhenUsed="1"/>
+    <w:lsdException w:name="endnote reference" w:semiHidden="1" w:unhideWhenUsed="1"/>
+    <w:lsdException w:name="endnote text" w:semiHidden="1" w:unhideWhenUsed="1"/>
+    <w:lsdException w:name="table of authorities" w:semiHidden="1" w:unhideWhenUsed="1"/>
+    <w:lsdException w:name="macro" w:semiHidden="1" w:unhideWhenUsed="1"/>
+    <w:lsdException w:name="toa heading" w:semiHidden="1" w:unhideWhenUsed="1"/>
+    <w:lsdException w:name="List" w:semiHidden="1" w:unhideWhenUsed="1"/>
+    <w:lsdException w:name="List Bullet" w:semiHidden="1" w:unhideWhenUsed="1"/>
+    <w:lsdException w:name="List Number" w:semiHidden="1" w:unhideWhenUsed="1"/>
+    <w:lsdException w:name="List 2" w:semiHidden="1" w:unhideWhenUsed="1"/>
+    <w:lsdException w:name="List 3" w:semiHidden="1" w:unhideWhenUsed="1"/>
+    <w:lsdException w:name="List 4" w:semiHidden="1" w:unhideWhenUsed="1"/>
+    <w:lsdException w:name="List 5" w:semiHidden="1" w:unhideWhenUsed="1"/>
+    <w:lsdException w:name="List Bullet 2" w:semiHidden="1" w:unhideWhenUsed="1"/>
+    <w:lsdException w:name="List Bullet 3" w:semiHidden="1" w:unhideWhenUsed="1"/>
+    <w:lsdException w:name="List Bullet 4" w:semiHidden="1" w:unhideWhenUsed="1"/>
+    <w:lsdException w:name="List Bullet 5" w:semiHidden="1" w:unhideWhenUsed="1"/>
+    <w:lsdException w:name="List Number 2" w:semiHidden="1" w:unhideWhenUsed="1"/>
+    <w:lsdException w:name="List Number 3" w:semiHidden="1" w:unhideWhenUsed="1"/>
+    <w:lsdException w:name="List Number 4" w:semiHidden="1" w:unhideWhenUsed="1"/>
+    <w:lsdException w:name="List Number 5" w:semiHidden="1" w:unhideWhenUsed="1"/>
+    <w:lsdException w:name="Title" w:uiPriority="10" w:qFormat="1"/>
+    <w:lsdException w:name="Closing" w:semiHidden="1" w:unhideWhenUsed="1"/>
+    <w:lsdException w:name="Signature" w:semiHidden="1" w:unhideWhenUsed="1"/>
+    <w:lsdException w:name="Default Paragraph Font" w:semiHidden="1" w:uiPriority="1" w:unhideWhenUsed="1"/>
+    <w:lsdException w:name="Body Text" w:semiHidden="1" w:unhideWhenUsed="1"/>
+    <w:lsdException w:name="Body Text Indent" w:semiHidden="1" w:unhideWhenUsed="1"/>
+    <w:lsdException w:name="List Continue" w:semiHidden="1" w:unhideWhenUsed="1"/>
+    <w:lsdException w:name="List Continue 2" w:semiHidden="1" w:unhideWhenUsed="1"/>
+    <w:lsdException w:name="List Continue 3" w:semiHidden="1" w:unhideWhenUsed="1"/>
+    <w:lsdException w:name="List Continue 4" w:semiHidden="1" w:unhideWhenUsed="1"/>
+    <w:lsdException w:name="List Continue 5" w:semiHidden="1" w:unhideWhenUsed="1"/>
+    <w:lsdException w:name="Message Header" w:semiHidden="1" w:unhideWhenUsed="1"/>
+    <w:lsdException w:name="Subtitle" w:uiPriority="11" w:qFormat="1"/>
+    <w:lsdException w:name="Salutation" w:semiHidden="1" w:unhideWhenUsed="1"/>
+    <w:lsdException w:name="Date" w:semiHidden="1" w:unhideWhenUsed="1"/>
+    <w:lsdException w:name="Body Text First Indent" w:semiHidden="1" w:unhideWhenUsed="1"/>
+    <w:lsdException w:name="Body Text First Indent 2" w:semiHidden="1" w:unhideWhenUsed="1"/>
+    <w:lsdException w:name="Note Heading" w:semiHidden="1" w:unhideWhenUsed="1"/>
+    <w:lsdException w:name="Body Text 2" w:semiHidden="1" w:unhideWhenUsed="1"/>
+    <w:lsdException w:name="Body Text 3" w:semiHidden="1" w:unhideWhenUsed="1"/>
+    <w:lsdException w:name="Body Text Indent 2" w:semiHidden="1" w:unhideWhenUsed="1"/>
+    <w:lsdException w:name="Body Text Indent 3" w:semiHidden="1" w:unhideWhenUsed="1"/>
+    <w:lsdException w:name="Block Text" w:semiHidden="1" w:unhideWhenUsed="1"/>
+    <w:lsdException w:name="Hyperlink" w:semiHidden="1" w:unhideWhenUsed="1"/>
+    <w:lsdException w:name="FollowedHyperlink" w:semiHidden="1" w:unhideWhenUsed="1"/>
+    <w:lsdException w:name="Strong" w:uiPriority="22" w:qFormat="1"/>
+    <w:lsdException w:name="Emphasis" w:uiPriority="20" w:qFormat="1"/>
+    <w:lsdException w:name="Document Map" w:semiHidden="1" w:unhideWhenUsed="1"/>
+    <w:lsdException w:name="Plain Text" w:semiHidden="1" w:unhideWhenUsed="1"/>
+    <w:lsdException w:name="E-mail Signature" w:semiHidden="1" w:unhideWhenUsed="1"/>
+    <w:lsdException w:name="HTML Top of Form" w:semiHidden="1" w:unhideWhenUsed="1"/>
+    <w:lsdException w:name="HTML Bottom of Form" w:semiHidden="1" w:unhideWhenUsed="1"/>
+    <w:lsdException w:name="Normal (Web)" w:semiHidden="1" w:unhideWhenUsed="1"/>
+    <w:lsdException w:name="HTML Acronym" w:semiHidden="1" w:unhideWhenUsed="1"/>
+    <w:lsdException w:name="HTML Address" w:semiHidden="1" w:unhideWhenUsed="1"/>
+    <w:lsdException w:name="HTML Cite" w:semiHidden="1" w:unhideWhenUsed="1"/>
+    <w:lsdException w:name="HTML Code" w:semiHidden="1" w:unhideWhenUsed="1"/>
+    <w:lsdException w:name="HTML Definition" w:semiHidden="1" w:unhideWhenUsed="1"/>
+    <w:lsdException w:name="HTML Keyboard" w:semiHidden="1" w:unhideWhenUsed="1"/>
+    <w:lsdException w:name="HTML Preformatted" w:semiHidden="1" w:unhideWhenUsed="1"/>
+    <w:lsdException w:name="HTML Sample" w:semiHidden="1" w:unhideWhenUsed="1"/>
+    <w:lsdException w:name="HTML Typewriter" w:semiHidden="1" w:unhideWhenUsed="1"/>
+    <w:lsdException w:name="HTML Variable" w:semiHidden="1" w:unhideWhenUsed="1"/>
+    <w:lsdException w:name="Normal Table" w:semiHidden="1" w:unhideWhenUsed="1"/>
+    <w:lsdException w:name="annotation subject" w:semiHidden="1" w:unhideWhenUsed="1"/>
+    <w:lsdException w:name="No List" w:semiHidden="1" w:unhideWhenUsed="1"/>
+    <w:lsdException w:name="Outline List 1" w:semiHidden="1" w:unhideWhenUsed="1"/>
+    <w:lsdException w:name="Outline List 2" w:semiHidden="1" w:unhideWhenUsed="1"/>
+    <w:lsdException w:name="Outline List 3" w:semiHidden="1" w:unhideWhenUsed="1"/>
+    <w:lsdException w:name="Table Simple 1" w:semiHidden="1" w:unhideWhenUsed="1"/>
+    <w:lsdException w:name="Table Simple 2" w:semiHidden="1" w:unhideWhenUsed="1"/>
+    <w:lsdException w:name="Table Simple 3" w:semiHidden="1" w:unhideWhenUsed="1"/>
+    <w:lsdException w:name="Table Classic 1" w:semiHidden="1" w:unhideWhenUsed="1"/>
+    <w:lsdException w:name="Table Classic 2" w:semiHidden="1" w:unhideWhenUsed="1"/>
+    <w:lsdException w:name="Table Classic 3" w:semiHidden="1" w:unhideWhenUsed="1"/>
+    <w:lsdException w:name="Table Classic 4" w:semiHidden="1" w:unhideWhenUsed="1"/>
+    <w:lsdException w:name="Table Colorful 1" w:semiHidden="1" w:unhideWhenUsed="1"/>
+    <w:lsdException w:name="Table Colorful 2" w:semiHidden="1" w:unhideWhenUsed="1"/>
+    <w:lsdException w:name="Table Colorful 3" w:semiHidden="1" w:unhideWhenUsed="1"/>
+    <w:lsdException w:name="Table Columns 1" w:semiHidden="1" w:unhideWhenUsed="1"/>
+    <w:lsdException w:name="Table Columns 2" w:semiHidden="1" w:unhideWhenUsed="1"/>
+    <w:lsdException w:name="Table Columns 3" w:semiHidden="1" w:unhideWhenUsed="1"/>
+    <w:lsdException w:name="Table Columns 4" w:semiHidden="1" w:unhideWhenUsed="1"/>
+    <w:lsdException w:name="Table Columns 5" w:semiHidden="1" w:unhideWhenUsed="1"/>
+    <w:lsdException w:name="Table Grid 1" w:semiHidden="1" w:unhideWhenUsed="1"/>
+    <w:lsdException w:name="Table Grid 2" w:semiHidden="1" w:unhideWhenUsed="1"/>
+    <w:lsdException w:name="Table Grid 3" w:semiHidden="1" w:unhideWhenUsed="1"/>
+    <w:lsdException w:name="Table Grid 4" w:semiHidden="1" w:unhideWhenUsed="1"/>
+    <w:lsdException w:name="Table Grid 5" w:semiHidden="1" w:unhideWhenUsed="1"/>
+    <w:lsdException w:name="Table Grid 6" w:semiHidden="1" w:unhideWhenUsed="1"/>
+    <w:lsdException w:name="Table Grid 7" w:semiHidden="1" w:unhideWhenUsed="1"/>
+    <w:lsdException w:name="Table Grid 8" w:semiHidden="1" w:unhideWhenUsed="1"/>
+    <w:lsdException w:name="Table List 1" w:semiHidden="1" w:unhideWhenUsed="1"/>
+    <w:lsdException w:name="Table List 2" w:semiHidden="1" w:unhideWhenUsed="1"/>
+    <w:lsdException w:name="Table List 3" w:semiHidden="1" w:unhideWhenUsed="1"/>
+    <w:lsdException w:name="Table List 4" w:semiHidden="1" w:unhideWhenUsed="1"/>
+    <w:lsdException w:name="Table List 5" w:semiHidden="1" w:unhideWhenUsed="1"/>
+    <w:lsdException w:name="Table List 6" w:semiHidden="1" w:unhideWhenUsed="1"/>
+    <w:lsdException w:name="Table List 7" w:semiHidden="1" w:unhideWhenUsed="1"/>
+    <w:lsdException w:name="Table List 8" w:semiHidden="1" w:unhideWhenUsed="1"/>
+    <w:lsdException w:name="Table 3D effects 1" w:semiHidden="1" w:unhideWhenUsed="1"/>
+    <w:lsdException w:name="Table 3D effects 2" w:semiHidden="1" w:unhideWhenUsed="1"/>
+    <w:lsdException w:name="Table 3D effects 3" w:semiHidden="1" w:unhideWhenUsed="1"/>
+    <w:lsdException w:name="Table Contemporary" w:semiHidden="1" w:unhideWhenUsed="1"/>
+    <w:lsdException w:name="Table Elegant" w:semiHidden="1" w:unhideWhenUsed="1"/>
+    <w:lsdException w:name="Table Professional" w:semiHidden="1" w:unhideWhenUsed="1"/>
+    <w:lsdException w:name="Table Subtle 1" w:semiHidden="1" w:unhideWhenUsed="1"/>
+    <w:lsdException w:name="Table Subtle 2" w:semiHidden="1" w:unhideWhenUsed="1"/>
+    <w:lsdException w:name="Table Web 1" w:semiHidden="1" w:unhideWhenUsed="1"/>
+    <w:lsdException w:name="Table Web 2" w:semiHidden="1" w:unhideWhenUsed="1"/>
+    <w:lsdException w:name="Table Web 3" w:semiHidden="1" w:unhideWhenUsed="1"/>
+    <w:lsdException w:name="Balloon Text" w:semiHidden="1" w:unhideWhenUsed="1"/>
+    <w:lsdException w:name="Table Grid" w:semiHidden="1" w:uiPriority="59" w:unhideWhenUsed="1"/>
+    <w:lsdException w:name="Table Theme" w:semiHidden="1" w:unhideWhenUsed="1"/>
+    <w:lsdException w:name="Placeholder Text" w:semiHidden="1"/>
+    <w:lsdException w:name="No Spacing" w:uiPriority="1" w:qFormat="1"/>
+    <w:lsdException w:name="Light Shading" w:uiPriority="60"/>
+    <w:lsdException w:name="Light List" w:uiPriority="61"/>
+    <w:lsdException w:name="Light Grid" w:uiPriority="62"/>
+    <w:lsdException w:name="Medium Shading 1" w:uiPriority="63"/>
+    <w:lsdException w:name="Medium Shading 2" w:uiPriority="64"/>
+    <w:lsdException w:name="Medium List 1" w:uiPriority="65"/>
+    <w:lsdException w:name="Medium List 2" w:uiPriority="66"/>
+    <w:lsdException w:name="Medium Grid 1" w:uiPriority="67"/>
+    <w:lsdException w:name="Medium Grid 2" w:uiPriority="68"/>
+    <w:lsdException w:name="Medium Grid 3" w:uiPriority="69"/>
+    <w:lsdException w:name="Dark List" w:uiPriority="70"/>
+    <w:lsdException w:name="Colorful Shading" w:uiPriority="71"/>
+    <w:lsdException w:name="Colorful List" w:uiPriority="72"/>
+    <w:lsdException w:name="Colorful Grid" w:uiPriority="73"/>
+    <w:lsdException w:name="Light Shading Accent 1" w:uiPriority="60"/>
+    <w:lsdException w:name="Light List Accent 1" w:uiPriority="61"/>
+    <w:lsdException w:name="Light Grid Accent 1" w:uiPriority="62"/>
+    <w:lsdException w:name="Medium Shading 1 Accent 1" w:uiPriority="63"/>
+    <w:lsdException w:name="Medium Shading 2 Accent 1" w:uiPriority="64"/>
+    <w:lsdException w:name="Medium List 1 Accent 1" w:uiPriority="65"/>
+    <w:lsdException w:name="Revision" w:semiHidden="1"/>
+    <w:lsdException w:name="List Paragraph" w:uiPriority="34" w:qFormat="1"/>
+    <w:lsdException w:name="Quote" w:uiPriority="29" w:qFormat="1"/>
+    <w:lsdException w:name="Intense Quote" w:uiPriority="30" w:qFormat="1"/>
+    <w:lsdException w:name="Medium List 2 Accent 1" w:uiPriority="66"/>
+    <w:lsdException w:name="Medium Grid 1 Accent 1" w:uiPriority="67"/>
+    <w:lsdException w:name="Medium Grid 2 Accent 1" w:uiPriority="68"/>
+    <w:lsdException w:name="Medium Grid 3 Accent 1" w:uiPriority="69"/>
+    <w:lsdException w:name="Dark List Accent 1" w:uiPriority="70"/>
+    <w:lsdException w:name="Colorful Shading Accent 1" w:uiPriority="71"/>
+    <w:lsdException w:name="Colorful List Accent 1" w:uiPriority="72"/>
+    <w:lsdException w:name="Colorful Grid Accent 1" w:uiPriority="73"/>
+    <w:lsdException w:name="Light Shading Accent 2" w:uiPriority="60"/>
+    <w:lsdException w:name="Light List Accent 2" w:uiPriority="61"/>
+    <w:lsdException w:name="Light Grid Accent 2" w:uiPriority="62"/>
+    <w:lsdException w:name="Medium Shading 1 Accent 2" w:uiPriority="63"/>
+    <w:lsdException w:name="Medium Shading 2 Accent 2" w:uiPriority="64"/>
+    <w:lsdException w:name="Medium List 1 Accent 2" w:uiPriority="65"/>
+    <w:lsdException w:name="Medium List 2 Accent 2" w:uiPriority="66"/>
+    <w:lsdException w:name="Medium Grid 1 Accent 2" w:uiPriority="67"/>
+    <w:lsdException w:name="Medium Grid 2 Accent 2" w:uiPriority="68"/>
+    <w:lsdException w:name="Medium Grid 3 Accent 2" w:uiPriority="69"/>
+    <w:lsdException w:name="Dark List Accent 2" w:uiPriority="70"/>
+    <w:lsdException w:name="Colorful Shading Accent 2" w:uiPriority="71"/>
+    <w:lsdException w:name="Colorful List Accent 2" w:uiPriority="72"/>
+    <w:lsdException w:name="Colorful Grid Accent 2" w:uiPriority="73"/>
+    <w:lsdException w:name="Light Shading Accent 3" w:uiPriority="60"/>
+    <w:lsdException w:name="Light List Accent 3" w:uiPriority="61"/>
+    <w:lsdException w:name="Light Grid Accent 3" w:uiPriority="62"/>
+    <w:lsdException w:name="Medium Shading 1 Accent 3" w:uiPriority="63"/>
+    <w:lsdException w:name="Medium Shading 2 Accent 3" w:uiPriority="64"/>
+    <w:lsdException w:name="Medium List 1 Accent 3" w:uiPriority="65"/>
+    <w:lsdException w:name="Medium List 2 Accent 3" w:uiPriority="66"/>
+    <w:lsdException w:name="Medium Grid 1 Accent 3" w:uiPriority="67"/>
+    <w:lsdException w:name="Medium Grid 2 Accent 3" w:uiPriority="68"/>
+    <w:lsdException w:name="Medium Grid 3 Accent 3" w:uiPriority="69"/>
+    <w:lsdException w:name="Dark List Accent 3" w:uiPriority="70"/>
+    <w:lsdException w:name="Colorful Shading Accent 3" w:uiPriority="71"/>
+    <w:lsdException w:name="Colorful List Accent 3" w:uiPriority="72"/>
+    <w:lsdException w:name="Colorful Grid Accent 3" w:uiPriority="73"/>
+    <w:lsdException w:name="Light Shading Accent 4" w:uiPriority="60"/>
+    <w:lsdException w:name="Light List Accent 4" w:uiPriority="61"/>
+    <w:lsdException w:name="Light Grid Accent 4" w:uiPriority="62"/>
+    <w:lsdException w:name="Medium Shading 1 Accent 4" w:uiPriority="63"/>
+    <w:lsdException w:name="Medium Shading 2 Accent 4" w:uiPriority="64"/>
+    <w:lsdException w:name="Medium List 1 Accent 4" w:uiPriority="65"/>
+    <w:lsdException w:name="Medium List 2 Accent 4" w:uiPriority="66"/>
+    <w:lsdException w:name="Medium Grid 1 Accent 4" w:uiPriority="67"/>
+    <w:lsdException w:name="Medium Grid 2 Accent 4" w:uiPriority="68"/>
+    <w:lsdException w:name="Medium Grid 3 Accent 4" w:uiPriority="69"/>
+    <w:lsdException w:name="Dark List Accent 4" w:uiPriority="70"/>
+    <w:lsdException w:name="Colorful Shading Accent 4" w:uiPriority="71"/>
+    <w:lsdException w:name="Colorful List Accent 4" w:uiPriority="72"/>
+    <w:lsdException w:name="Colorful Grid Accent 4" w:uiPriority="73"/>
+    <w:lsdException w:name="Light Shading Accent 5" w:uiPriority="60"/>
+    <w:lsdException w:name="Light List Accent 5" w:uiPriority="61"/>
+    <w:lsdException w:name="Light Grid Accent 5" w:uiPriority="62"/>
+    <w:lsdException w:name="Medium Shading 1 Accent 5" w:uiPriority="63"/>
+    <w:lsdException w:name="Medium Shading 2 Accent 5" w:uiPriority="64"/>
+    <w:lsdException w:name="Medium List 1 Accent 5" w:uiPriority="65"/>
+    <w:lsdException w:name="Medium List 2 Accent 5" w:uiPriority="66"/>
+    <w:lsdException w:name="Medium Grid 1 Accent 5" w:uiPriority="67"/>
+    <w:lsdException w:name="Medium Grid 2 Accent 5" w:uiPriority="68"/>
+    <w:lsdException w:name="Medium Grid 3 Accent 5" w:uiPriority="69"/>
+    <w:lsdException w:name="Dark List Accent 5" w:uiPriority="70"/>
+    <w:lsdException w:name="Colorful Shading Accent 5" w:uiPriority="71"/>
+    <w:lsdException w:name="Colorful List Accent 5" w:uiPriority="72"/>
+    <w:lsdException w:name="Colorful Grid Accent 5" w:uiPriority="73"/>
+    <w:lsdException w:name="Light Shading Accent 6" w:uiPriority="60"/>
+    <w:lsdException w:name="Light List Accent 6" w:uiPriority="61"/>
+    <w:lsdException w:name="Light Grid Accent 6" w:uiPriority="62"/>
+    <w:lsdException w:name="Medium Shading 1 Accent 6" w:uiPriority="63"/>
+    <w:lsdException w:name="Medium Shading 2 Accent 6" w:uiPriority="64"/>
+    <w:lsdException w:name="Medium List 1 Accent 6" w:uiPriority="65"/>
+    <w:lsdException w:name="Medium List 2 Accent 6" w:uiPriority="66"/>
+    <w:lsdException w:name="Medium Grid 1 Accent 6" w:uiPriority="67"/>
+    <w:lsdException w:name="Medium Grid 2 Accent 6" w:uiPriority="68"/>
+    <w:lsdException w:name="Medium Grid 3 Accent 6" w:uiPriority="69"/>
+    <w:lsdException w:name="Dark List Accent 6" w:uiPriority="70"/>
+    <w:lsdException w:name="Colorful Shading Accent 6" w:uiPriority="71"/>
+    <w:lsdException w:name="Colorful List Accent 6" w:uiPriority="72"/>
+    <w:lsdException w:name="Colorful Grid Accent 6" w:uiPriority="73"/>
+    <w:lsdException w:name="Subtle Emphasis" w:uiPriority="19" w:qFormat="1"/>
+    <w:lsdException w:name="Intense Emphasis" w:uiPriority="21" w:qFormat="1"/>
+    <w:lsdException w:name="Subtle Reference" w:uiPriority="31" w:qFormat="1"/>
+    <w:lsdException w:name="Intense Reference" w:uiPriority="32" w:qFormat="1"/>
+    <w:lsdException w:name="Book Title" w:uiPriority="33" w:qFormat="1"/>
+    <w:lsdException w:name="Bibliography" w:semiHidden="1" w:uiPriority="37" w:unhideWhenUsed="1"/>
+    <w:lsdException w:name="TOC Heading" w:semiHidden="1" w:uiPriority="39" w:unhideWhenUsed="1" w:qFormat="1"/>
+    <w:lsdException w:name="Plain Table 1" w:uiPriority="41"/>
+    <w:lsdException w:name="Plain Table 2" w:uiPriority="42"/>
+    <w:lsdException w:name="Plain Table 3" w:uiPriority="43"/>
+    <w:lsdException w:name="Plain Table 4" w:uiPriority="44"/>
+    <w:lsdException w:name="Plain Table 5" w:uiPriority="45"/>
+    <w:lsdException w:name="Grid Table Light" w:uiPriority="40"/>
+    <w:lsdException w:name="Grid Table 1 Light" w:uiPriority="46"/>
+    <w:lsdException w:name="Grid Table 2" w:uiPriority="47"/>
+    <w:lsdException w:name="Grid Table 3" w:uiPriority="48"/>
+    <w:lsdException w:name="Grid Table 4" w:uiPriority="49"/>
+    <w:lsdException w:name="Grid Table 5 Dark" w:uiPriority="50"/>
+    <w:lsdException w:name="Grid Table 6 Colorful" w:uiPriority="51"/>
+    <w:lsdException w:name="Grid Table 7 Colorful" w:uiPriority="52"/>
+    <w:lsdException w:name="Grid Table 1 Light Accent 1" w:uiPriority="46"/>
+    <w:lsdException w:name="Grid Table 2 Accent 1" w:uiPriority="47"/>
+    <w:lsdException w:name="Grid Table 3 Accent 1" w:uiPriority="48"/>
+    <w:lsdException w:name="Grid Table 4 Accent 1" w:uiPriority="49"/>
+    <w:lsdException w:name="Grid Table 5 Dark Accent 1" w:uiPriority="50"/>
+    <w:lsdException w:name="Grid Table 6 Colorful Accent 1" w:uiPriority="51"/>
+    <w:lsdException w:name="Grid Table 7 Colorful Accent 1" w:uiPriority="52"/>
+    <w:lsdException w:name="Grid Table 1 Light Accent 2" w:uiPriority="46"/>
+    <w:lsdException w:name="Grid Table 2 Accent 2" w:uiPriority="47"/>
+    <w:lsdException w:name="Grid Table 3 Accent 2" w:uiPriority="48"/>
+    <w:lsdException w:name="Grid Table 4 Accent 2" w:uiPriority="49"/>
+    <w:lsdException w:name="Grid Table 5 Dark Accent 2" w:uiPriority="50"/>
+    <w:lsdException w:name="Grid Table 6 Colorful Accent 2" w:uiPriority="51"/>
+    <w:lsdException w:name="Grid Table 7 Colorful Accent 2" w:uiPriority="52"/>
+    <w:lsdException w:name="Grid Table 1 Light Accent 3" w:uiPriority="46"/>
+    <w:lsdException w:name="Grid Table 2 Accent 3" w:uiPriority="47"/>
+    <w:lsdException w:name="Grid Table 3 Accent 3" w:uiPriority="48"/>
+    <w:lsdException w:name="Grid Table 4 Accent 3" w:uiPriority="49"/>
+    <w:lsdException w:name="Grid Table 5 Dark Accent 3" w:uiPriority="50"/>
+    <w:lsdException w:name="Grid Table 6 Colorful Accent 3" w:uiPriority="51"/>
+    <w:lsdException w:name="Grid Table 7 Colorful Accent 3" w:uiPriority="52"/>
+    <w:lsdException w:name="Grid Table 1 Light Accent 4" w:uiPriority="46"/>
+    <w:lsdException w:name="Grid Table 2 Accent 4" w:uiPriority="47"/>
+    <w:lsdException w:name="Grid Table 3 Accent 4" w:uiPriority="48"/>
+    <w:lsdException w:name="Grid Table 4 Accent 4" w:uiPriority="49"/>
+    <w:lsdException w:name="Grid Table 5 Dark Accent 4" w:uiPriority="50"/>
+    <w:lsdException w:name="Grid Table 6 Colorful Accent 4" w:uiPriority="51"/>
+    <w:lsdException w:name="Grid Table 7 Colorful Accent 4" w:uiPriority="52"/>
+    <w:lsdException w:name="Grid Table 1 Light Accent 5" w:uiPriority="46"/>
+    <w:lsdException w:name="Grid Table 2 Accent 5" w:uiPriority="47"/>
+    <w:lsdException w:name="Grid Table 3 Accent 5" w:uiPriority="48"/>
+    <w:lsdException w:name="Grid Table 4 Accent 5" w:uiPriority="49"/>
+    <w:lsdException w:name="Grid Table 5 Dark Accent 5" w:uiPriority="50"/>
+    <w:lsdException w:name="Grid Table 6 Colorful Accent 5" w:uiPriority="51"/>
+    <w:lsdException w:name="Grid Table 7 Colorful Accent 5" w:uiPriority="52"/>
+    <w:lsdException w:name="Grid Table 1 Light Accent 6" w:uiPriority="46"/>
+    <w:lsdException w:name="Grid Table 2 Accent 6" w:uiPriority="47"/>
+    <w:lsdException w:name="Grid Table 3 Accent 6" w:uiPriority="48"/>
+    <w:lsdException w:name="Grid Table 4 Accent 6" w:uiPriority="49"/>
+    <w:lsdException w:name="Grid Table 5 Dark Accent 6" w:uiPriority="50"/>
+    <w:lsdException w:name="Grid Table 6 Colorful Accent 6" w:uiPriority="51"/>
+    <w:lsdException w:name="Grid Table 7 Colorful Accent 6" w:uiPriority="52"/>
+    <w:lsdException w:name="List Table 1 Light" w:uiPriority="46"/>
+    <w:lsdException w:name="List Table 2" w:uiPriority="47"/>
+    <w:lsdException w:name="List Table 3" w:uiPriority="48"/>
+    <w:lsdException w:name="List Table 4" w:uiPriority="49"/>
+    <w:lsdException w:name="List Table 5 Dark" w:uiPriority="50"/>
+    <w:lsdException w:name="List Table 6 Colorful" w:uiPriority="51"/>
+    <w:lsdException w:name="List Table 7 Colorful" w:uiPriority="52"/>
+    <w:lsdException w:name="List Table 1 Light Accent 1" w:uiPriority="46"/>
+    <w:lsdException w:name="List Table 2 Accent 1" w:uiPriority="47"/>
+    <w:lsdException w:name="List Table 3 Accent 1" w:uiPriority="48"/>
+    <w:lsdException w:name="List Table 4 Accent 1" w:uiPriority="49"/>
+    <w:lsdException w:name="List Table 5 Dark Accent 1" w:uiPriority="50"/>
+    <w:lsdException w:name="List Table 6 Colorful Accent 1" w:uiPriority="51"/>
+    <w:lsdException w:name="List Table 7 Colorful Accent 1" w:uiPriority="52"/>
+    <w:lsdException w:name="List Table 1 Light Accent 2" w:uiPriority="46"/>
+    <w:lsdException w:name="List Table 2 Accent 2" w:uiPriority="47"/>
+    <w:lsdException w:name="List Table 3 Accent 2" w:uiPriority="48"/>
+    <w:lsdException w:name="List Table 4 Accent 2" w:uiPriority="49"/>
+    <w:lsdException w:name="List Table 5 Dark Accent 2" w:uiPriority="50"/>
+    <w:lsdException w:name="List Table 6 Colorful Accent 2" w:uiPriority="51"/>
+    <w:lsdException w:name="List Table 7 Colorful Accent 2" w:uiPriority="52"/>
+    <w:lsdException w:name="List Table 1 Light Accent 3" w:uiPriority="46"/>
+    <w:lsdException w:name="List Table 2 Accent 3" w:uiPriority="47"/>
+    <w:lsdException w:name="List Table 3 Accent 3" w:uiPriority="48"/>
+    <w:lsdException w:name="List Table 4 Accent 3" w:uiPriority="49"/>
+    <w:lsdException w:name="List Table 5 Dark Accent 3" w:uiPriority="50"/>
+    <w:lsdException w:name="List Table 6 Colorful Accent 3" w:uiPriority="51"/>
+    <w:lsdException w:name="List Table 7 Colorful Accent 3" w:uiPriority="52"/>
+    <w:lsdException w:name="List Table 1 Light Accent 4" w:uiPriority="46"/>
+    <w:lsdException w:name="List Table 2 Accent 4" w:uiPriority="47"/>
+    <w:lsdException w:name="List Table 3 Accent 4" w:uiPriority="48"/>
+    <w:lsdException w:name="List Table 4 Accent 4" w:uiPriority="49"/>
+    <w:lsdException w:name="List Table 5 Dark Accent 4" w:uiPriority="50"/>
+    <w:lsdException w:name="List Table 6 Colorful Accent 4" w:uiPriority="51"/>
+    <w:lsdException w:name="List Table 7 Colorful Accent 4" w:uiPriority="52"/>
+    <w:lsdException w:name="List Table 1 Light Accent 5" w:uiPriority="46"/>
+    <w:lsdException w:name="List Table 2 Accent 5" w:uiPriority="47"/>
+    <w:lsdException w:name="List Table 3 Accent 5" w:uiPriority="48"/>
+    <w:lsdException w:name="List Table 4 Accent 5" w:uiPriority="49"/>
+    <w:lsdException w:name="List Table 5 Dark Accent 5" w:uiPriority="50"/>
+    <w:lsdException w:name="List Table 6 Colorful Accent 5" w:uiPriority="51"/>
+    <w:lsdException w:name="List Table 7 Colorful Accent 5" w:uiPriority="52"/>
+    <w:lsdException w:name="List Table 1 Light Accent 6" w:uiPriority="46"/>
+    <w:lsdException w:name="List Table 2 Accent 6" w:uiPriority="47"/>
+    <w:lsdException w:name="List Table 3 Accent 6" w:uiPriority="48"/>
+    <w:lsdException w:name="List Table 4 Accent 6" w:uiPriority="49"/>
+    <w:lsdException w:name="List Table 5 Dark Accent 6" w:uiPriority="50"/>
+    <w:lsdException w:name="List Table 6 Colorful Accent 6" w:uiPriority="51"/>
+    <w:lsdException w:name="List Table 7 Colorful Accent 6" w:uiPriority="52"/>
+    <w:lsdException w:name="Mention" w:semiHidden="1" w:unhideWhenUsed="1"/>
+    <w:lsdException w:name="Smart Hyperlink" w:semiHidden="1" w:unhideWhenUsed="1"/>
+    <w:lsdException w:name="Hashtag" w:semiHidden="1" w:unhideWhenUsed="1"/>
+    <w:lsdException w:name="Unresolved Mention" w:semiHidden="1" w:unhideWhenUsed="1"/>
+    <w:lsdException w:name="Smart Link" w:semiHidden="1" w:unhideWhenUsed="1"/>
   </w:latentStyles>
   <w:style w:type="paragraph" w:default="1" w:styleId="Normal">
     <w:name w:val="Normal"/>
@@ -4458,7 +4687,6 @@
     <w:tblPr>
       <w:tblStyleRowBandSize w:val="1"/>
       <w:tblStyleColBandSize w:val="1"/>
-      <w:tblInd w:w="0" w:type="dxa"/>
       <w:tblCellMar>
         <w:top w:w="100" w:type="dxa"/>
         <w:left w:w="100" w:type="dxa"/>
@@ -4472,7 +4700,6 @@
     <w:tblPr>
       <w:tblStyleRowBandSize w:val="1"/>
       <w:tblStyleColBandSize w:val="1"/>
-      <w:tblInd w:w="0" w:type="dxa"/>
       <w:tblCellMar>
         <w:top w:w="100" w:type="dxa"/>
         <w:left w:w="100" w:type="dxa"/>
@@ -4575,7 +4802,6 @@
       <w:spacing w:line="240" w:lineRule="auto"/>
     </w:pPr>
     <w:tblPr>
-      <w:tblInd w:w="0" w:type="dxa"/>
       <w:tblBorders>
         <w:top w:val="single" w:sz="4" w:space="0" w:color="auto"/>
         <w:left w:val="single" w:sz="4" w:space="0" w:color="auto"/>
@@ -4584,460 +4810,6 @@
         <w:insideH w:val="single" w:sz="4" w:space="0" w:color="auto"/>
         <w:insideV w:val="single" w:sz="4" w:space="0" w:color="auto"/>
       </w:tblBorders>
-      <w:tblCellMar>
-        <w:top w:w="0" w:type="dxa"/>
-        <w:left w:w="108" w:type="dxa"/>
-        <w:bottom w:w="0" w:type="dxa"/>
-        <w:right w:w="108" w:type="dxa"/>
-      </w:tblCellMar>
-    </w:tblPr>
-  </w:style>
-</w:styles>
-</file>
-
-<file path=word/stylesWithEffects.xml><?xml version="1.0" encoding="utf-8"?>
-<w:styles xmlns:wpc="http://schemas.microsoft.com/office/word/2010/wordprocessingCanvas" xmlns:mc="http://schemas.openxmlformats.org/markup-compatibility/2006" xmlns:o="urn:schemas-microsoft-com:office:office" xmlns:r="http://schemas.openxmlformats.org/officeDocument/2006/relationships" xmlns:m="http://schemas.openxmlformats.org/officeDocument/2006/math" xmlns:v="urn:schemas-microsoft-com:vml" xmlns:wp14="http://schemas.microsoft.com/office/word/2010/wordprocessingDrawing" xmlns:wp="http://schemas.openxmlformats.org/drawingml/2006/wordprocessingDrawing" xmlns:w10="urn:schemas-microsoft-com:office:word" xmlns:w="http://schemas.openxmlformats.org/wordprocessingml/2006/main" xmlns:w14="http://schemas.microsoft.com/office/word/2010/wordml" xmlns:wpg="http://schemas.microsoft.com/office/word/2010/wordprocessingGroup" xmlns:wpi="http://schemas.microsoft.com/office/word/2010/wordprocessingInk" xmlns:wne="http://schemas.microsoft.com/office/word/2006/wordml" xmlns:wps="http://schemas.microsoft.com/office/word/2010/wordprocessingShape" mc:Ignorable="w14 wp14">
-  <w:docDefaults>
-    <w:rPrDefault>
-      <w:rPr>
-        <w:rFonts w:ascii="Arial" w:eastAsia="Arial" w:hAnsi="Arial" w:cs="Arial"/>
-        <w:sz w:val="22"/>
-        <w:szCs w:val="22"/>
-        <w:lang w:val="en" w:eastAsia="en-US" w:bidi="ar-SA"/>
-      </w:rPr>
-    </w:rPrDefault>
-    <w:pPrDefault>
-      <w:pPr>
-        <w:spacing w:line="276" w:lineRule="auto"/>
-      </w:pPr>
-    </w:pPrDefault>
-  </w:docDefaults>
-  <w:latentStyles w:defLockedState="0" w:defUIPriority="99" w:defSemiHidden="1" w:defUnhideWhenUsed="1" w:defQFormat="0" w:count="267">
-    <w:lsdException w:name="Normal" w:semiHidden="0" w:uiPriority="0" w:unhideWhenUsed="0" w:qFormat="1"/>
-    <w:lsdException w:name="heading 1" w:semiHidden="0" w:uiPriority="9" w:unhideWhenUsed="0" w:qFormat="1"/>
-    <w:lsdException w:name="heading 2" w:uiPriority="0" w:qFormat="1"/>
-    <w:lsdException w:name="heading 3" w:uiPriority="0" w:qFormat="1"/>
-    <w:lsdException w:name="heading 4" w:uiPriority="9" w:qFormat="1"/>
-    <w:lsdException w:name="heading 5" w:uiPriority="9" w:qFormat="1"/>
-    <w:lsdException w:name="heading 6" w:uiPriority="9" w:qFormat="1"/>
-    <w:lsdException w:name="heading 7" w:uiPriority="9" w:qFormat="1"/>
-    <w:lsdException w:name="heading 8" w:uiPriority="9" w:qFormat="1"/>
-    <w:lsdException w:name="heading 9" w:uiPriority="9" w:qFormat="1"/>
-    <w:lsdException w:name="toc 1" w:uiPriority="39"/>
-    <w:lsdException w:name="toc 2" w:uiPriority="39"/>
-    <w:lsdException w:name="toc 3" w:uiPriority="39"/>
-    <w:lsdException w:name="toc 4" w:uiPriority="39"/>
-    <w:lsdException w:name="toc 5" w:uiPriority="39"/>
-    <w:lsdException w:name="toc 6" w:uiPriority="39"/>
-    <w:lsdException w:name="toc 7" w:uiPriority="39"/>
-    <w:lsdException w:name="toc 8" w:uiPriority="39"/>
-    <w:lsdException w:name="toc 9" w:uiPriority="39"/>
-    <w:lsdException w:name="caption" w:uiPriority="35" w:qFormat="1"/>
-    <w:lsdException w:name="Title" w:semiHidden="0" w:uiPriority="10" w:unhideWhenUsed="0" w:qFormat="1"/>
-    <w:lsdException w:name="Default Paragraph Font" w:uiPriority="1"/>
-    <w:lsdException w:name="Subtitle" w:semiHidden="0" w:uiPriority="11" w:unhideWhenUsed="0" w:qFormat="1"/>
-    <w:lsdException w:name="Strong" w:semiHidden="0" w:uiPriority="22" w:unhideWhenUsed="0" w:qFormat="1"/>
-    <w:lsdException w:name="Emphasis" w:semiHidden="0" w:uiPriority="20" w:unhideWhenUsed="0" w:qFormat="1"/>
-    <w:lsdException w:name="Table Grid" w:semiHidden="0" w:uiPriority="59" w:unhideWhenUsed="0"/>
-    <w:lsdException w:name="Placeholder Text" w:unhideWhenUsed="0"/>
-    <w:lsdException w:name="No Spacing" w:semiHidden="0" w:uiPriority="1" w:unhideWhenUsed="0" w:qFormat="1"/>
-    <w:lsdException w:name="Light Shading" w:semiHidden="0" w:uiPriority="60" w:unhideWhenUsed="0"/>
-    <w:lsdException w:name="Light List" w:semiHidden="0" w:uiPriority="61" w:unhideWhenUsed="0"/>
-    <w:lsdException w:name="Light Grid" w:semiHidden="0" w:uiPriority="62" w:unhideWhenUsed="0"/>
-    <w:lsdException w:name="Medium Shading 1" w:semiHidden="0" w:uiPriority="63" w:unhideWhenUsed="0"/>
-    <w:lsdException w:name="Medium Shading 2" w:semiHidden="0" w:uiPriority="64" w:unhideWhenUsed="0"/>
-    <w:lsdException w:name="Medium List 1" w:semiHidden="0" w:uiPriority="65" w:unhideWhenUsed="0"/>
-    <w:lsdException w:name="Medium List 2" w:semiHidden="0" w:uiPriority="66" w:unhideWhenUsed="0"/>
-    <w:lsdException w:name="Medium Grid 1" w:semiHidden="0" w:uiPriority="67" w:unhideWhenUsed="0"/>
-    <w:lsdException w:name="Medium Grid 2" w:semiHidden="0" w:uiPriority="68" w:unhideWhenUsed="0"/>
-    <w:lsdException w:name="Medium Grid 3" w:semiHidden="0" w:uiPriority="69" w:unhideWhenUsed="0"/>
-    <w:lsdException w:name="Dark List" w:semiHidden="0" w:uiPriority="70" w:unhideWhenUsed="0"/>
-    <w:lsdException w:name="Colorful Shading" w:semiHidden="0" w:uiPriority="71" w:unhideWhenUsed="0"/>
-    <w:lsdException w:name="Colorful List" w:semiHidden="0" w:uiPriority="72" w:unhideWhenUsed="0"/>
-    <w:lsdException w:name="Colorful Grid" w:semiHidden="0" w:uiPriority="73" w:unhideWhenUsed="0"/>
-    <w:lsdException w:name="Light Shading Accent 1" w:semiHidden="0" w:uiPriority="60" w:unhideWhenUsed="0"/>
-    <w:lsdException w:name="Light List Accent 1" w:semiHidden="0" w:uiPriority="61" w:unhideWhenUsed="0"/>
-    <w:lsdException w:name="Light Grid Accent 1" w:semiHidden="0" w:uiPriority="62" w:unhideWhenUsed="0"/>
-    <w:lsdException w:name="Medium Shading 1 Accent 1" w:semiHidden="0" w:uiPriority="63" w:unhideWhenUsed="0"/>
-    <w:lsdException w:name="Medium Shading 2 Accent 1" w:semiHidden="0" w:uiPriority="64" w:unhideWhenUsed="0"/>
-    <w:lsdException w:name="Medium List 1 Accent 1" w:semiHidden="0" w:uiPriority="65" w:unhideWhenUsed="0"/>
-    <w:lsdException w:name="Revision" w:unhideWhenUsed="0"/>
-    <w:lsdException w:name="List Paragraph" w:semiHidden="0" w:uiPriority="34" w:unhideWhenUsed="0" w:qFormat="1"/>
-    <w:lsdException w:name="Quote" w:semiHidden="0" w:uiPriority="29" w:unhideWhenUsed="0" w:qFormat="1"/>
-    <w:lsdException w:name="Intense Quote" w:semiHidden="0" w:uiPriority="30" w:unhideWhenUsed="0" w:qFormat="1"/>
-    <w:lsdException w:name="Medium List 2 Accent 1" w:semiHidden="0" w:uiPriority="66" w:unhideWhenUsed="0"/>
-    <w:lsdException w:name="Medium Grid 1 Accent 1" w:semiHidden="0" w:uiPriority="67" w:unhideWhenUsed="0"/>
-    <w:lsdException w:name="Medium Grid 2 Accent 1" w:semiHidden="0" w:uiPriority="68" w:unhideWhenUsed="0"/>
-    <w:lsdException w:name="Medium Grid 3 Accent 1" w:semiHidden="0" w:uiPriority="69" w:unhideWhenUsed="0"/>
-    <w:lsdException w:name="Dark List Accent 1" w:semiHidden="0" w:uiPriority="70" w:unhideWhenUsed="0"/>
-    <w:lsdException w:name="Colorful Shading Accent 1" w:semiHidden="0" w:uiPriority="71" w:unhideWhenUsed="0"/>
-    <w:lsdException w:name="Colorful List Accent 1" w:semiHidden="0" w:uiPriority="72" w:unhideWhenUsed="0"/>
-    <w:lsdException w:name="Colorful Grid Accent 1" w:semiHidden="0" w:uiPriority="73" w:unhideWhenUsed="0"/>
-    <w:lsdException w:name="Light Shading Accent 2" w:semiHidden="0" w:uiPriority="60" w:unhideWhenUsed="0"/>
-    <w:lsdException w:name="Light List Accent 2" w:semiHidden="0" w:uiPriority="61" w:unhideWhenUsed="0"/>
-    <w:lsdException w:name="Light Grid Accent 2" w:semiHidden="0" w:uiPriority="62" w:unhideWhenUsed="0"/>
-    <w:lsdException w:name="Medium Shading 1 Accent 2" w:semiHidden="0" w:uiPriority="63" w:unhideWhenUsed="0"/>
-    <w:lsdException w:name="Medium Shading 2 Accent 2" w:semiHidden="0" w:uiPriority="64" w:unhideWhenUsed="0"/>
-    <w:lsdException w:name="Medium List 1 Accent 2" w:semiHidden="0" w:uiPriority="65" w:unhideWhenUsed="0"/>
-    <w:lsdException w:name="Medium List 2 Accent 2" w:semiHidden="0" w:uiPriority="66" w:unhideWhenUsed="0"/>
-    <w:lsdException w:name="Medium Grid 1 Accent 2" w:semiHidden="0" w:uiPriority="67" w:unhideWhenUsed="0"/>
-    <w:lsdException w:name="Medium Grid 2 Accent 2" w:semiHidden="0" w:uiPriority="68" w:unhideWhenUsed="0"/>
-    <w:lsdException w:name="Medium Grid 3 Accent 2" w:semiHidden="0" w:uiPriority="69" w:unhideWhenUsed="0"/>
-    <w:lsdException w:name="Dark List Accent 2" w:semiHidden="0" w:uiPriority="70" w:unhideWhenUsed="0"/>
-    <w:lsdException w:name="Colorful Shading Accent 2" w:semiHidden="0" w:uiPriority="71" w:unhideWhenUsed="0"/>
-    <w:lsdException w:name="Colorful List Accent 2" w:semiHidden="0" w:uiPriority="72" w:unhideWhenUsed="0"/>
-    <w:lsdException w:name="Colorful Grid Accent 2" w:semiHidden="0" w:uiPriority="73" w:unhideWhenUsed="0"/>
-    <w:lsdException w:name="Light Shading Accent 3" w:semiHidden="0" w:uiPriority="60" w:unhideWhenUsed="0"/>
-    <w:lsdException w:name="Light List Accent 3" w:semiHidden="0" w:uiPriority="61" w:unhideWhenUsed="0"/>
-    <w:lsdException w:name="Light Grid Accent 3" w:semiHidden="0" w:uiPriority="62" w:unhideWhenUsed="0"/>
-    <w:lsdException w:name="Medium Shading 1 Accent 3" w:semiHidden="0" w:uiPriority="63" w:unhideWhenUsed="0"/>
-    <w:lsdException w:name="Medium Shading 2 Accent 3" w:semiHidden="0" w:uiPriority="64" w:unhideWhenUsed="0"/>
-    <w:lsdException w:name="Medium List 1 Accent 3" w:semiHidden="0" w:uiPriority="65" w:unhideWhenUsed="0"/>
-    <w:lsdException w:name="Medium List 2 Accent 3" w:semiHidden="0" w:uiPriority="66" w:unhideWhenUsed="0"/>
-    <w:lsdException w:name="Medium Grid 1 Accent 3" w:semiHidden="0" w:uiPriority="67" w:unhideWhenUsed="0"/>
-    <w:lsdException w:name="Medium Grid 2 Accent 3" w:semiHidden="0" w:uiPriority="68" w:unhideWhenUsed="0"/>
-    <w:lsdException w:name="Medium Grid 3 Accent 3" w:semiHidden="0" w:uiPriority="69" w:unhideWhenUsed="0"/>
-    <w:lsdException w:name="Dark List Accent 3" w:semiHidden="0" w:uiPriority="70" w:unhideWhenUsed="0"/>
-    <w:lsdException w:name="Colorful Shading Accent 3" w:semiHidden="0" w:uiPriority="71" w:unhideWhenUsed="0"/>
-    <w:lsdException w:name="Colorful List Accent 3" w:semiHidden="0" w:uiPriority="72" w:unhideWhenUsed="0"/>
-    <w:lsdException w:name="Colorful Grid Accent 3" w:semiHidden="0" w:uiPriority="73" w:unhideWhenUsed="0"/>
-    <w:lsdException w:name="Light Shading Accent 4" w:semiHidden="0" w:uiPriority="60" w:unhideWhenUsed="0"/>
-    <w:lsdException w:name="Light List Accent 4" w:semiHidden="0" w:uiPriority="61" w:unhideWhenUsed="0"/>
-    <w:lsdException w:name="Light Grid Accent 4" w:semiHidden="0" w:uiPriority="62" w:unhideWhenUsed="0"/>
-    <w:lsdException w:name="Medium Shading 1 Accent 4" w:semiHidden="0" w:uiPriority="63" w:unhideWhenUsed="0"/>
-    <w:lsdException w:name="Medium Shading 2 Accent 4" w:semiHidden="0" w:uiPriority="64" w:unhideWhenUsed="0"/>
-    <w:lsdException w:name="Medium List 1 Accent 4" w:semiHidden="0" w:uiPriority="65" w:unhideWhenUsed="0"/>
-    <w:lsdException w:name="Medium List 2 Accent 4" w:semiHidden="0" w:uiPriority="66" w:unhideWhenUsed="0"/>
-    <w:lsdException w:name="Medium Grid 1 Accent 4" w:semiHidden="0" w:uiPriority="67" w:unhideWhenUsed="0"/>
-    <w:lsdException w:name="Medium Grid 2 Accent 4" w:semiHidden="0" w:uiPriority="68" w:unhideWhenUsed="0"/>
-    <w:lsdException w:name="Medium Grid 3 Accent 4" w:semiHidden="0" w:uiPriority="69" w:unhideWhenUsed="0"/>
-    <w:lsdException w:name="Dark List Accent 4" w:semiHidden="0" w:uiPriority="70" w:unhideWhenUsed="0"/>
-    <w:lsdException w:name="Colorful Shading Accent 4" w:semiHidden="0" w:uiPriority="71" w:unhideWhenUsed="0"/>
-    <w:lsdException w:name="Colorful List Accent 4" w:semiHidden="0" w:uiPriority="72" w:unhideWhenUsed="0"/>
-    <w:lsdException w:name="Colorful Grid Accent 4" w:semiHidden="0" w:uiPriority="73" w:unhideWhenUsed="0"/>
-    <w:lsdException w:name="Light Shading Accent 5" w:semiHidden="0" w:uiPriority="60" w:unhideWhenUsed="0"/>
-    <w:lsdException w:name="Light List Accent 5" w:semiHidden="0" w:uiPriority="61" w:unhideWhenUsed="0"/>
-    <w:lsdException w:name="Light Grid Accent 5" w:semiHidden="0" w:uiPriority="62" w:unhideWhenUsed="0"/>
-    <w:lsdException w:name="Medium Shading 1 Accent 5" w:semiHidden="0" w:uiPriority="63" w:unhideWhenUsed="0"/>
-    <w:lsdException w:name="Medium Shading 2 Accent 5" w:semiHidden="0" w:uiPriority="64" w:unhideWhenUsed="0"/>
-    <w:lsdException w:name="Medium List 1 Accent 5" w:semiHidden="0" w:uiPriority="65" w:unhideWhenUsed="0"/>
-    <w:lsdException w:name="Medium List 2 Accent 5" w:semiHidden="0" w:uiPriority="66" w:unhideWhenUsed="0"/>
-    <w:lsdException w:name="Medium Grid 1 Accent 5" w:semiHidden="0" w:uiPriority="67" w:unhideWhenUsed="0"/>
-    <w:lsdException w:name="Medium Grid 2 Accent 5" w:semiHidden="0" w:uiPriority="68" w:unhideWhenUsed="0"/>
-    <w:lsdException w:name="Medium Grid 3 Accent 5" w:semiHidden="0" w:uiPriority="69" w:unhideWhenUsed="0"/>
-    <w:lsdException w:name="Dark List Accent 5" w:semiHidden="0" w:uiPriority="70" w:unhideWhenUsed="0"/>
-    <w:lsdException w:name="Colorful Shading Accent 5" w:semiHidden="0" w:uiPriority="71" w:unhideWhenUsed="0"/>
-    <w:lsdException w:name="Colorful List Accent 5" w:semiHidden="0" w:uiPriority="72" w:unhideWhenUsed="0"/>
-    <w:lsdException w:name="Colorful Grid Accent 5" w:semiHidden="0" w:uiPriority="73" w:unhideWhenUsed="0"/>
-    <w:lsdException w:name="Light Shading Accent 6" w:semiHidden="0" w:uiPriority="60" w:unhideWhenUsed="0"/>
-    <w:lsdException w:name="Light List Accent 6" w:semiHidden="0" w:uiPriority="61" w:unhideWhenUsed="0"/>
-    <w:lsdException w:name="Light Grid Accent 6" w:semiHidden="0" w:uiPriority="62" w:unhideWhenUsed="0"/>
-    <w:lsdException w:name="Medium Shading 1 Accent 6" w:semiHidden="0" w:uiPriority="63" w:unhideWhenUsed="0"/>
-    <w:lsdException w:name="Medium Shading 2 Accent 6" w:semiHidden="0" w:uiPriority="64" w:unhideWhenUsed="0"/>
-    <w:lsdException w:name="Medium List 1 Accent 6" w:semiHidden="0" w:uiPriority="65" w:unhideWhenUsed="0"/>
-    <w:lsdException w:name="Medium List 2 Accent 6" w:semiHidden="0" w:uiPriority="66" w:unhideWhenUsed="0"/>
-    <w:lsdException w:name="Medium Grid 1 Accent 6" w:semiHidden="0" w:uiPriority="67" w:unhideWhenUsed="0"/>
-    <w:lsdException w:name="Medium Grid 2 Accent 6" w:semiHidden="0" w:uiPriority="68" w:unhideWhenUsed="0"/>
-    <w:lsdException w:name="Medium Grid 3 Accent 6" w:semiHidden="0" w:uiPriority="69" w:unhideWhenUsed="0"/>
-    <w:lsdException w:name="Dark List Accent 6" w:semiHidden="0" w:uiPriority="70" w:unhideWhenUsed="0"/>
-    <w:lsdException w:name="Colorful Shading Accent 6" w:semiHidden="0" w:uiPriority="71" w:unhideWhenUsed="0"/>
-    <w:lsdException w:name="Colorful List Accent 6" w:semiHidden="0" w:uiPriority="72" w:unhideWhenUsed="0"/>
-    <w:lsdException w:name="Colorful Grid Accent 6" w:semiHidden="0" w:uiPriority="73" w:unhideWhenUsed="0"/>
-    <w:lsdException w:name="Subtle Emphasis" w:semiHidden="0" w:uiPriority="19" w:unhideWhenUsed="0" w:qFormat="1"/>
-    <w:lsdException w:name="Intense Emphasis" w:semiHidden="0" w:uiPriority="21" w:unhideWhenUsed="0" w:qFormat="1"/>
-    <w:lsdException w:name="Subtle Reference" w:semiHidden="0" w:uiPriority="31" w:unhideWhenUsed="0" w:qFormat="1"/>
-    <w:lsdException w:name="Intense Reference" w:semiHidden="0" w:uiPriority="32" w:unhideWhenUsed="0" w:qFormat="1"/>
-    <w:lsdException w:name="Book Title" w:semiHidden="0" w:uiPriority="33" w:unhideWhenUsed="0" w:qFormat="1"/>
-    <w:lsdException w:name="Bibliography" w:uiPriority="37"/>
-    <w:lsdException w:name="TOC Heading" w:uiPriority="39" w:qFormat="1"/>
-  </w:latentStyles>
-  <w:style w:type="paragraph" w:default="1" w:styleId="Normal">
-    <w:name w:val="Normal"/>
-  </w:style>
-  <w:style w:type="paragraph" w:styleId="Heading1">
-    <w:name w:val="heading 1"/>
-    <w:basedOn w:val="Normal"/>
-    <w:next w:val="Normal"/>
-    <w:pPr>
-      <w:keepNext/>
-      <w:keepLines/>
-      <w:spacing w:before="400" w:after="120"/>
-      <w:outlineLvl w:val="0"/>
-    </w:pPr>
-    <w:rPr>
-      <w:sz w:val="40"/>
-      <w:szCs w:val="40"/>
-    </w:rPr>
-  </w:style>
-  <w:style w:type="paragraph" w:styleId="Heading2">
-    <w:name w:val="heading 2"/>
-    <w:basedOn w:val="Normal"/>
-    <w:next w:val="Normal"/>
-    <w:pPr>
-      <w:keepNext/>
-      <w:keepLines/>
-      <w:spacing w:before="360" w:after="120"/>
-      <w:outlineLvl w:val="1"/>
-    </w:pPr>
-    <w:rPr>
-      <w:sz w:val="32"/>
-      <w:szCs w:val="32"/>
-    </w:rPr>
-  </w:style>
-  <w:style w:type="paragraph" w:styleId="Heading3">
-    <w:name w:val="heading 3"/>
-    <w:basedOn w:val="Normal"/>
-    <w:next w:val="Normal"/>
-    <w:pPr>
-      <w:keepNext/>
-      <w:keepLines/>
-      <w:spacing w:before="320" w:after="80"/>
-      <w:outlineLvl w:val="2"/>
-    </w:pPr>
-    <w:rPr>
-      <w:color w:val="434343"/>
-      <w:sz w:val="28"/>
-      <w:szCs w:val="28"/>
-    </w:rPr>
-  </w:style>
-  <w:style w:type="paragraph" w:styleId="Heading4">
-    <w:name w:val="heading 4"/>
-    <w:basedOn w:val="Normal"/>
-    <w:next w:val="Normal"/>
-    <w:pPr>
-      <w:keepNext/>
-      <w:keepLines/>
-      <w:spacing w:before="280" w:after="80"/>
-      <w:outlineLvl w:val="3"/>
-    </w:pPr>
-    <w:rPr>
-      <w:color w:val="666666"/>
-      <w:sz w:val="24"/>
-      <w:szCs w:val="24"/>
-    </w:rPr>
-  </w:style>
-  <w:style w:type="paragraph" w:styleId="Heading5">
-    <w:name w:val="heading 5"/>
-    <w:basedOn w:val="Normal"/>
-    <w:next w:val="Normal"/>
-    <w:pPr>
-      <w:keepNext/>
-      <w:keepLines/>
-      <w:spacing w:before="240" w:after="80"/>
-      <w:outlineLvl w:val="4"/>
-    </w:pPr>
-    <w:rPr>
-      <w:color w:val="666666"/>
-    </w:rPr>
-  </w:style>
-  <w:style w:type="paragraph" w:styleId="Heading6">
-    <w:name w:val="heading 6"/>
-    <w:basedOn w:val="Normal"/>
-    <w:next w:val="Normal"/>
-    <w:pPr>
-      <w:keepNext/>
-      <w:keepLines/>
-      <w:spacing w:before="240" w:after="80"/>
-      <w:outlineLvl w:val="5"/>
-    </w:pPr>
-    <w:rPr>
-      <w:i/>
-      <w:color w:val="666666"/>
-    </w:rPr>
-  </w:style>
-  <w:style w:type="character" w:default="1" w:styleId="DefaultParagraphFont">
-    <w:name w:val="Default Paragraph Font"/>
-    <w:uiPriority w:val="1"/>
-    <w:semiHidden/>
-    <w:unhideWhenUsed/>
-  </w:style>
-  <w:style w:type="table" w:default="1" w:styleId="TableNormal">
-    <w:name w:val="Normal Table"/>
-    <w:uiPriority w:val="99"/>
-    <w:semiHidden/>
-    <w:unhideWhenUsed/>
-    <w:tblPr>
-      <w:tblInd w:w="0" w:type="dxa"/>
-      <w:tblCellMar>
-        <w:top w:w="0" w:type="dxa"/>
-        <w:left w:w="108" w:type="dxa"/>
-        <w:bottom w:w="0" w:type="dxa"/>
-        <w:right w:w="108" w:type="dxa"/>
-      </w:tblCellMar>
-    </w:tblPr>
-  </w:style>
-  <w:style w:type="numbering" w:default="1" w:styleId="NoList">
-    <w:name w:val="No List"/>
-    <w:uiPriority w:val="99"/>
-    <w:semiHidden/>
-    <w:unhideWhenUsed/>
-  </w:style>
-  <w:style w:type="paragraph" w:styleId="Title">
-    <w:name w:val="Title"/>
-    <w:basedOn w:val="Normal"/>
-    <w:next w:val="Normal"/>
-    <w:pPr>
-      <w:keepNext/>
-      <w:keepLines/>
-      <w:spacing w:after="60"/>
-    </w:pPr>
-    <w:rPr>
-      <w:sz w:val="52"/>
-      <w:szCs w:val="52"/>
-    </w:rPr>
-  </w:style>
-  <w:style w:type="paragraph" w:styleId="Subtitle">
-    <w:name w:val="Subtitle"/>
-    <w:basedOn w:val="Normal"/>
-    <w:next w:val="Normal"/>
-    <w:pPr>
-      <w:keepNext/>
-      <w:keepLines/>
-      <w:spacing w:after="320"/>
-    </w:pPr>
-    <w:rPr>
-      <w:color w:val="666666"/>
-      <w:sz w:val="30"/>
-      <w:szCs w:val="30"/>
-    </w:rPr>
-  </w:style>
-  <w:style w:type="table" w:customStyle="1" w:styleId="a">
-    <w:basedOn w:val="TableNormal"/>
-    <w:tblPr>
-      <w:tblStyleRowBandSize w:val="1"/>
-      <w:tblStyleColBandSize w:val="1"/>
-      <w:tblInd w:w="0" w:type="dxa"/>
-      <w:tblCellMar>
-        <w:top w:w="100" w:type="dxa"/>
-        <w:left w:w="100" w:type="dxa"/>
-        <w:bottom w:w="100" w:type="dxa"/>
-        <w:right w:w="100" w:type="dxa"/>
-      </w:tblCellMar>
-    </w:tblPr>
-  </w:style>
-  <w:style w:type="table" w:customStyle="1" w:styleId="a0">
-    <w:basedOn w:val="TableNormal"/>
-    <w:tblPr>
-      <w:tblStyleRowBandSize w:val="1"/>
-      <w:tblStyleColBandSize w:val="1"/>
-      <w:tblInd w:w="0" w:type="dxa"/>
-      <w:tblCellMar>
-        <w:top w:w="100" w:type="dxa"/>
-        <w:left w:w="100" w:type="dxa"/>
-        <w:bottom w:w="100" w:type="dxa"/>
-        <w:right w:w="100" w:type="dxa"/>
-      </w:tblCellMar>
-    </w:tblPr>
-  </w:style>
-  <w:style w:type="paragraph" w:styleId="BalloonText">
-    <w:name w:val="Balloon Text"/>
-    <w:basedOn w:val="Normal"/>
-    <w:link w:val="BalloonTextChar"/>
-    <w:uiPriority w:val="99"/>
-    <w:semiHidden/>
-    <w:unhideWhenUsed/>
-    <w:rsid w:val="00977EC5"/>
-    <w:pPr>
-      <w:spacing w:line="240" w:lineRule="auto"/>
-    </w:pPr>
-    <w:rPr>
-      <w:rFonts w:ascii="Tahoma" w:hAnsi="Tahoma" w:cs="Tahoma"/>
-      <w:sz w:val="16"/>
-      <w:szCs w:val="16"/>
-    </w:rPr>
-  </w:style>
-  <w:style w:type="character" w:customStyle="1" w:styleId="BalloonTextChar">
-    <w:name w:val="Balloon Text Char"/>
-    <w:basedOn w:val="DefaultParagraphFont"/>
-    <w:link w:val="BalloonText"/>
-    <w:uiPriority w:val="99"/>
-    <w:semiHidden/>
-    <w:rsid w:val="00977EC5"/>
-    <w:rPr>
-      <w:rFonts w:ascii="Tahoma" w:hAnsi="Tahoma" w:cs="Tahoma"/>
-      <w:sz w:val="16"/>
-      <w:szCs w:val="16"/>
-    </w:rPr>
-  </w:style>
-  <w:style w:type="paragraph" w:styleId="Header">
-    <w:name w:val="header"/>
-    <w:basedOn w:val="Normal"/>
-    <w:link w:val="HeaderChar"/>
-    <w:uiPriority w:val="99"/>
-    <w:unhideWhenUsed/>
-    <w:rsid w:val="00EF4FE1"/>
-    <w:pPr>
-      <w:tabs>
-        <w:tab w:val="center" w:pos="4320"/>
-        <w:tab w:val="right" w:pos="8640"/>
-      </w:tabs>
-      <w:spacing w:line="240" w:lineRule="auto"/>
-    </w:pPr>
-  </w:style>
-  <w:style w:type="character" w:customStyle="1" w:styleId="HeaderChar">
-    <w:name w:val="Header Char"/>
-    <w:basedOn w:val="DefaultParagraphFont"/>
-    <w:link w:val="Header"/>
-    <w:uiPriority w:val="99"/>
-    <w:rsid w:val="00EF4FE1"/>
-  </w:style>
-  <w:style w:type="paragraph" w:styleId="Footer">
-    <w:name w:val="footer"/>
-    <w:basedOn w:val="Normal"/>
-    <w:link w:val="FooterChar"/>
-    <w:uiPriority w:val="99"/>
-    <w:unhideWhenUsed/>
-    <w:rsid w:val="00EF4FE1"/>
-    <w:pPr>
-      <w:tabs>
-        <w:tab w:val="center" w:pos="4320"/>
-        <w:tab w:val="right" w:pos="8640"/>
-      </w:tabs>
-      <w:spacing w:line="240" w:lineRule="auto"/>
-    </w:pPr>
-  </w:style>
-  <w:style w:type="character" w:customStyle="1" w:styleId="FooterChar">
-    <w:name w:val="Footer Char"/>
-    <w:basedOn w:val="DefaultParagraphFont"/>
-    <w:link w:val="Footer"/>
-    <w:uiPriority w:val="99"/>
-    <w:rsid w:val="00EF4FE1"/>
-  </w:style>
-  <w:style w:type="paragraph" w:styleId="ListParagraph">
-    <w:name w:val="List Paragraph"/>
-    <w:basedOn w:val="Normal"/>
-    <w:uiPriority w:val="34"/>
-    <w:qFormat/>
-    <w:rsid w:val="00132CCA"/>
-    <w:pPr>
-      <w:ind w:left="720"/>
-      <w:contextualSpacing/>
-    </w:pPr>
-  </w:style>
-  <w:style w:type="table" w:styleId="TableGrid">
-    <w:name w:val="Table Grid"/>
-    <w:basedOn w:val="TableNormal"/>
-    <w:uiPriority w:val="59"/>
-    <w:rsid w:val="00CB23F0"/>
-    <w:pPr>
-      <w:spacing w:line="240" w:lineRule="auto"/>
-    </w:pPr>
-    <w:tblPr>
-      <w:tblInd w:w="0" w:type="dxa"/>
-      <w:tblBorders>
-        <w:top w:val="single" w:sz="4" w:space="0" w:color="auto"/>
-        <w:left w:val="single" w:sz="4" w:space="0" w:color="auto"/>
-        <w:bottom w:val="single" w:sz="4" w:space="0" w:color="auto"/>
-        <w:right w:val="single" w:sz="4" w:space="0" w:color="auto"/>
-        <w:insideH w:val="single" w:sz="4" w:space="0" w:color="auto"/>
-        <w:insideV w:val="single" w:sz="4" w:space="0" w:color="auto"/>
-      </w:tblBorders>
-      <w:tblCellMar>
-        <w:top w:w="0" w:type="dxa"/>
-        <w:left w:w="108" w:type="dxa"/>
-        <w:bottom w:w="0" w:type="dxa"/>
-        <w:right w:w="108" w:type="dxa"/>
-      </w:tblCellMar>
     </w:tblPr>
   </w:style>
 </w:styles>
@@ -5368,7 +5140,7 @@
 </file>
 
 <file path=customXml/itemProps1.xml><?xml version="1.0" encoding="utf-8"?>
-<ds:datastoreItem xmlns:ds="http://schemas.openxmlformats.org/officeDocument/2006/customXml" ds:itemID="{30821A97-0BA0-4BFD-8C45-B0A0799D5C6C}">
+<ds:datastoreItem xmlns:ds="http://schemas.openxmlformats.org/officeDocument/2006/customXml" ds:itemID="{D0D93800-BD11-44FC-B346-32917A8A0519}">
   <ds:schemaRefs>
     <ds:schemaRef ds:uri="http://schemas.openxmlformats.org/officeDocument/2006/bibliography"/>
   </ds:schemaRefs>

</xml_diff>

<commit_message>
changed the CYRS document status to Released Signed-off-by: mayabdelsalam <mayabdalsalam777@gmail.com>
</commit_message>
<xml_diff>
--- a/Input documents/CYRS.docx
+++ b/Input documents/CYRS.docx
@@ -1,6 +1,6 @@
 
 <file path=word/document.xml><?xml version="1.0" encoding="utf-8"?>
-<w:document xmlns:wpc="http://schemas.microsoft.com/office/word/2010/wordprocessingCanvas" xmlns:cx="http://schemas.microsoft.com/office/drawing/2014/chartex" xmlns:cx1="http://schemas.microsoft.com/office/drawing/2015/9/8/chartex" xmlns:cx2="http://schemas.microsoft.com/office/drawing/2015/10/21/chartex" xmlns:cx3="http://schemas.microsoft.com/office/drawing/2016/5/9/chartex" xmlns:cx4="http://schemas.microsoft.com/office/drawing/2016/5/10/chartex" xmlns:cx5="http://schemas.microsoft.com/office/drawing/2016/5/11/chartex" xmlns:cx6="http://schemas.microsoft.com/office/drawing/2016/5/12/chartex" xmlns:cx7="http://schemas.microsoft.com/office/drawing/2016/5/13/chartex" xmlns:cx8="http://schemas.microsoft.com/office/drawing/2016/5/14/chartex" xmlns:mc="http://schemas.openxmlformats.org/markup-compatibility/2006" xmlns:aink="http://schemas.microsoft.com/office/drawing/2016/ink" xmlns:am3d="http://schemas.microsoft.com/office/drawing/2017/model3d" xmlns:o="urn:schemas-microsoft-com:office:office" xmlns:r="http://schemas.openxmlformats.org/officeDocument/2006/relationships" xmlns:m="http://schemas.openxmlformats.org/officeDocument/2006/math" xmlns:v="urn:schemas-microsoft-com:vml" xmlns:wp14="http://schemas.microsoft.com/office/word/2010/wordprocessingDrawing" xmlns:wp="http://schemas.openxmlformats.org/drawingml/2006/wordprocessingDrawing" xmlns:w10="urn:schemas-microsoft-com:office:word" xmlns:w="http://schemas.openxmlformats.org/wordprocessingml/2006/main" xmlns:w14="http://schemas.microsoft.com/office/word/2010/wordml" xmlns:w15="http://schemas.microsoft.com/office/word/2012/wordml" xmlns:w16cid="http://schemas.microsoft.com/office/word/2016/wordml/cid" xmlns:w16se="http://schemas.microsoft.com/office/word/2015/wordml/symex" xmlns:wpg="http://schemas.microsoft.com/office/word/2010/wordprocessingGroup" xmlns:wpi="http://schemas.microsoft.com/office/word/2010/wordprocessingInk" xmlns:wne="http://schemas.microsoft.com/office/word/2006/wordml" xmlns:wps="http://schemas.microsoft.com/office/word/2010/wordprocessingShape" mc:Ignorable="w14 w15 w16se w16cid wp14">
+<w:document xmlns:wpc="http://schemas.microsoft.com/office/word/2010/wordprocessingCanvas" xmlns:mc="http://schemas.openxmlformats.org/markup-compatibility/2006" xmlns:o="urn:schemas-microsoft-com:office:office" xmlns:r="http://schemas.openxmlformats.org/officeDocument/2006/relationships" xmlns:m="http://schemas.openxmlformats.org/officeDocument/2006/math" xmlns:v="urn:schemas-microsoft-com:vml" xmlns:wp14="http://schemas.microsoft.com/office/word/2010/wordprocessingDrawing" xmlns:wp="http://schemas.openxmlformats.org/drawingml/2006/wordprocessingDrawing" xmlns:w10="urn:schemas-microsoft-com:office:word" xmlns:w="http://schemas.openxmlformats.org/wordprocessingml/2006/main" xmlns:w14="http://schemas.microsoft.com/office/word/2010/wordml" xmlns:wpg="http://schemas.microsoft.com/office/word/2010/wordprocessingGroup" xmlns:wpi="http://schemas.microsoft.com/office/word/2010/wordprocessingInk" xmlns:wne="http://schemas.microsoft.com/office/word/2006/wordml" xmlns:wps="http://schemas.microsoft.com/office/word/2010/wordprocessingShape" mc:Ignorable="w14 wp14">
   <w:body>
     <w:p>
       <w:pPr>
@@ -68,7 +68,7 @@
                     <pic:cNvPicPr preferRelativeResize="0"/>
                   </pic:nvPicPr>
                   <pic:blipFill>
-                    <a:blip r:embed="rId8"/>
+                    <a:blip r:embed="rId9"/>
                     <a:srcRect/>
                     <a:stretch>
                       <a:fillRect/>
@@ -151,7 +151,15 @@
         <w:rPr>
           <w:b/>
         </w:rPr>
-        <w:t>Proposed</w:t>
+        <w:t>Relea</w:t>
+      </w:r>
+      <w:bookmarkStart w:id="0" w:name="_GoBack"/>
+      <w:bookmarkEnd w:id="0"/>
+      <w:r>
+        <w:rPr>
+          <w:b/>
+        </w:rPr>
+        <w:t>sed</w:t>
       </w:r>
     </w:p>
     <w:p>
@@ -1867,7 +1875,7 @@
                     <pic:cNvPicPr/>
                   </pic:nvPicPr>
                   <pic:blipFill>
-                    <a:blip r:embed="rId9">
+                    <a:blip r:embed="rId10">
                       <a:extLst>
                         <a:ext uri="{28A0092B-C50C-407E-A947-70E740481C1C}">
                           <a14:useLocalDpi xmlns:a14="http://schemas.microsoft.com/office/drawing/2010/main" val="0"/>
@@ -1948,7 +1956,7 @@
           <w:szCs w:val="28"/>
         </w:rPr>
       </w:pPr>
-      <w:bookmarkStart w:id="0" w:name="OLE_LINK1"/>
+      <w:bookmarkStart w:id="1" w:name="OLE_LINK1"/>
       <w:r>
         <w:rPr>
           <w:sz w:val="28"/>
@@ -1964,7 +1972,7 @@
         </w:rPr>
         <w:t>v1.1</w:t>
       </w:r>
-      <w:bookmarkEnd w:id="0"/>
+      <w:bookmarkEnd w:id="1"/>
       <w:r>
         <w:rPr>
           <w:color w:val="FF0000"/>
@@ -3057,7 +3065,6 @@
           <w:szCs w:val="28"/>
         </w:rPr>
       </w:pPr>
-      <w:bookmarkStart w:id="1" w:name="_GoBack"/>
       <w:r>
         <w:rPr>
           <w:sz w:val="28"/>
@@ -3080,7 +3087,6 @@
         </w:rPr>
         <w:t xml:space="preserve">v1.0 </w:t>
       </w:r>
-      <w:bookmarkEnd w:id="1"/>
       <w:proofErr w:type="spellStart"/>
       <w:r>
         <w:rPr>
@@ -3588,7 +3594,7 @@
       </w:r>
     </w:p>
     <w:sectPr>
-      <w:headerReference w:type="default" r:id="rId10"/>
+      <w:headerReference w:type="default" r:id="rId11"/>
       <w:pgSz w:w="12240" w:h="15840"/>
       <w:pgMar w:top="1440" w:right="1440" w:bottom="1440" w:left="1440" w:header="720" w:footer="720" w:gutter="0"/>
       <w:pgNumType w:start="1"/>
@@ -3599,7 +3605,7 @@
 </file>
 
 <file path=word/endnotes.xml><?xml version="1.0" encoding="utf-8"?>
-<w:endnotes xmlns:wpc="http://schemas.microsoft.com/office/word/2010/wordprocessingCanvas" xmlns:cx="http://schemas.microsoft.com/office/drawing/2014/chartex" xmlns:cx1="http://schemas.microsoft.com/office/drawing/2015/9/8/chartex" xmlns:cx2="http://schemas.microsoft.com/office/drawing/2015/10/21/chartex" xmlns:cx3="http://schemas.microsoft.com/office/drawing/2016/5/9/chartex" xmlns:cx4="http://schemas.microsoft.com/office/drawing/2016/5/10/chartex" xmlns:cx5="http://schemas.microsoft.com/office/drawing/2016/5/11/chartex" xmlns:cx6="http://schemas.microsoft.com/office/drawing/2016/5/12/chartex" xmlns:cx7="http://schemas.microsoft.com/office/drawing/2016/5/13/chartex" xmlns:cx8="http://schemas.microsoft.com/office/drawing/2016/5/14/chartex" xmlns:mc="http://schemas.openxmlformats.org/markup-compatibility/2006" xmlns:aink="http://schemas.microsoft.com/office/drawing/2016/ink" xmlns:am3d="http://schemas.microsoft.com/office/drawing/2017/model3d" xmlns:o="urn:schemas-microsoft-com:office:office" xmlns:r="http://schemas.openxmlformats.org/officeDocument/2006/relationships" xmlns:m="http://schemas.openxmlformats.org/officeDocument/2006/math" xmlns:v="urn:schemas-microsoft-com:vml" xmlns:wp14="http://schemas.microsoft.com/office/word/2010/wordprocessingDrawing" xmlns:wp="http://schemas.openxmlformats.org/drawingml/2006/wordprocessingDrawing" xmlns:w10="urn:schemas-microsoft-com:office:word" xmlns:w="http://schemas.openxmlformats.org/wordprocessingml/2006/main" xmlns:w14="http://schemas.microsoft.com/office/word/2010/wordml" xmlns:w15="http://schemas.microsoft.com/office/word/2012/wordml" xmlns:w16cid="http://schemas.microsoft.com/office/word/2016/wordml/cid" xmlns:w16se="http://schemas.microsoft.com/office/word/2015/wordml/symex" xmlns:wpg="http://schemas.microsoft.com/office/word/2010/wordprocessingGroup" xmlns:wpi="http://schemas.microsoft.com/office/word/2010/wordprocessingInk" xmlns:wne="http://schemas.microsoft.com/office/word/2006/wordml" xmlns:wps="http://schemas.microsoft.com/office/word/2010/wordprocessingShape" mc:Ignorable="w14 w15 w16se w16cid wp14">
+<w:endnotes xmlns:wpc="http://schemas.microsoft.com/office/word/2010/wordprocessingCanvas" xmlns:mc="http://schemas.openxmlformats.org/markup-compatibility/2006" xmlns:o="urn:schemas-microsoft-com:office:office" xmlns:r="http://schemas.openxmlformats.org/officeDocument/2006/relationships" xmlns:m="http://schemas.openxmlformats.org/officeDocument/2006/math" xmlns:v="urn:schemas-microsoft-com:vml" xmlns:wp14="http://schemas.microsoft.com/office/word/2010/wordprocessingDrawing" xmlns:wp="http://schemas.openxmlformats.org/drawingml/2006/wordprocessingDrawing" xmlns:w10="urn:schemas-microsoft-com:office:word" xmlns:w="http://schemas.openxmlformats.org/wordprocessingml/2006/main" xmlns:w14="http://schemas.microsoft.com/office/word/2010/wordml" xmlns:wpg="http://schemas.microsoft.com/office/word/2010/wordprocessingGroup" xmlns:wpi="http://schemas.microsoft.com/office/word/2010/wordprocessingInk" xmlns:wne="http://schemas.microsoft.com/office/word/2006/wordml" xmlns:wps="http://schemas.microsoft.com/office/word/2010/wordprocessingShape" mc:Ignorable="w14 wp14">
   <w:endnote w:type="separator" w:id="-1">
     <w:p>
       <w:pPr>
@@ -3624,7 +3630,7 @@
 </file>
 
 <file path=word/footnotes.xml><?xml version="1.0" encoding="utf-8"?>
-<w:footnotes xmlns:wpc="http://schemas.microsoft.com/office/word/2010/wordprocessingCanvas" xmlns:cx="http://schemas.microsoft.com/office/drawing/2014/chartex" xmlns:cx1="http://schemas.microsoft.com/office/drawing/2015/9/8/chartex" xmlns:cx2="http://schemas.microsoft.com/office/drawing/2015/10/21/chartex" xmlns:cx3="http://schemas.microsoft.com/office/drawing/2016/5/9/chartex" xmlns:cx4="http://schemas.microsoft.com/office/drawing/2016/5/10/chartex" xmlns:cx5="http://schemas.microsoft.com/office/drawing/2016/5/11/chartex" xmlns:cx6="http://schemas.microsoft.com/office/drawing/2016/5/12/chartex" xmlns:cx7="http://schemas.microsoft.com/office/drawing/2016/5/13/chartex" xmlns:cx8="http://schemas.microsoft.com/office/drawing/2016/5/14/chartex" xmlns:mc="http://schemas.openxmlformats.org/markup-compatibility/2006" xmlns:aink="http://schemas.microsoft.com/office/drawing/2016/ink" xmlns:am3d="http://schemas.microsoft.com/office/drawing/2017/model3d" xmlns:o="urn:schemas-microsoft-com:office:office" xmlns:r="http://schemas.openxmlformats.org/officeDocument/2006/relationships" xmlns:m="http://schemas.openxmlformats.org/officeDocument/2006/math" xmlns:v="urn:schemas-microsoft-com:vml" xmlns:wp14="http://schemas.microsoft.com/office/word/2010/wordprocessingDrawing" xmlns:wp="http://schemas.openxmlformats.org/drawingml/2006/wordprocessingDrawing" xmlns:w10="urn:schemas-microsoft-com:office:word" xmlns:w="http://schemas.openxmlformats.org/wordprocessingml/2006/main" xmlns:w14="http://schemas.microsoft.com/office/word/2010/wordml" xmlns:w15="http://schemas.microsoft.com/office/word/2012/wordml" xmlns:w16cid="http://schemas.microsoft.com/office/word/2016/wordml/cid" xmlns:w16se="http://schemas.microsoft.com/office/word/2015/wordml/symex" xmlns:wpg="http://schemas.microsoft.com/office/word/2010/wordprocessingGroup" xmlns:wpi="http://schemas.microsoft.com/office/word/2010/wordprocessingInk" xmlns:wne="http://schemas.microsoft.com/office/word/2006/wordml" xmlns:wps="http://schemas.microsoft.com/office/word/2010/wordprocessingShape" mc:Ignorable="w14 w15 w16se w16cid wp14">
+<w:footnotes xmlns:wpc="http://schemas.microsoft.com/office/word/2010/wordprocessingCanvas" xmlns:mc="http://schemas.openxmlformats.org/markup-compatibility/2006" xmlns:o="urn:schemas-microsoft-com:office:office" xmlns:r="http://schemas.openxmlformats.org/officeDocument/2006/relationships" xmlns:m="http://schemas.openxmlformats.org/officeDocument/2006/math" xmlns:v="urn:schemas-microsoft-com:vml" xmlns:wp14="http://schemas.microsoft.com/office/word/2010/wordprocessingDrawing" xmlns:wp="http://schemas.openxmlformats.org/drawingml/2006/wordprocessingDrawing" xmlns:w10="urn:schemas-microsoft-com:office:word" xmlns:w="http://schemas.openxmlformats.org/wordprocessingml/2006/main" xmlns:w14="http://schemas.microsoft.com/office/word/2010/wordml" xmlns:wpg="http://schemas.microsoft.com/office/word/2010/wordprocessingGroup" xmlns:wpi="http://schemas.microsoft.com/office/word/2010/wordprocessingInk" xmlns:wne="http://schemas.microsoft.com/office/word/2006/wordml" xmlns:wps="http://schemas.microsoft.com/office/word/2010/wordprocessingShape" mc:Ignorable="w14 wp14">
   <w:footnote w:type="separator" w:id="-1">
     <w:p>
       <w:pPr>
@@ -3649,7 +3655,7 @@
 </file>
 
 <file path=word/header1.xml><?xml version="1.0" encoding="utf-8"?>
-<w:hdr xmlns:wpc="http://schemas.microsoft.com/office/word/2010/wordprocessingCanvas" xmlns:cx="http://schemas.microsoft.com/office/drawing/2014/chartex" xmlns:cx1="http://schemas.microsoft.com/office/drawing/2015/9/8/chartex" xmlns:cx2="http://schemas.microsoft.com/office/drawing/2015/10/21/chartex" xmlns:cx3="http://schemas.microsoft.com/office/drawing/2016/5/9/chartex" xmlns:cx4="http://schemas.microsoft.com/office/drawing/2016/5/10/chartex" xmlns:cx5="http://schemas.microsoft.com/office/drawing/2016/5/11/chartex" xmlns:cx6="http://schemas.microsoft.com/office/drawing/2016/5/12/chartex" xmlns:cx7="http://schemas.microsoft.com/office/drawing/2016/5/13/chartex" xmlns:cx8="http://schemas.microsoft.com/office/drawing/2016/5/14/chartex" xmlns:mc="http://schemas.openxmlformats.org/markup-compatibility/2006" xmlns:aink="http://schemas.microsoft.com/office/drawing/2016/ink" xmlns:am3d="http://schemas.microsoft.com/office/drawing/2017/model3d" xmlns:o="urn:schemas-microsoft-com:office:office" xmlns:r="http://schemas.openxmlformats.org/officeDocument/2006/relationships" xmlns:m="http://schemas.openxmlformats.org/officeDocument/2006/math" xmlns:v="urn:schemas-microsoft-com:vml" xmlns:wp14="http://schemas.microsoft.com/office/word/2010/wordprocessingDrawing" xmlns:wp="http://schemas.openxmlformats.org/drawingml/2006/wordprocessingDrawing" xmlns:w10="urn:schemas-microsoft-com:office:word" xmlns:w="http://schemas.openxmlformats.org/wordprocessingml/2006/main" xmlns:w14="http://schemas.microsoft.com/office/word/2010/wordml" xmlns:w15="http://schemas.microsoft.com/office/word/2012/wordml" xmlns:w16cid="http://schemas.microsoft.com/office/word/2016/wordml/cid" xmlns:w16se="http://schemas.microsoft.com/office/word/2015/wordml/symex" xmlns:wpg="http://schemas.microsoft.com/office/word/2010/wordprocessingGroup" xmlns:wpi="http://schemas.microsoft.com/office/word/2010/wordprocessingInk" xmlns:wne="http://schemas.microsoft.com/office/word/2006/wordml" xmlns:wps="http://schemas.microsoft.com/office/word/2010/wordprocessingShape" mc:Ignorable="w14 w15 w16se w16cid wp14">
+<w:hdr xmlns:wpc="http://schemas.microsoft.com/office/word/2010/wordprocessingCanvas" xmlns:mc="http://schemas.openxmlformats.org/markup-compatibility/2006" xmlns:o="urn:schemas-microsoft-com:office:office" xmlns:r="http://schemas.openxmlformats.org/officeDocument/2006/relationships" xmlns:m="http://schemas.openxmlformats.org/officeDocument/2006/math" xmlns:v="urn:schemas-microsoft-com:vml" xmlns:wp14="http://schemas.microsoft.com/office/word/2010/wordprocessingDrawing" xmlns:wp="http://schemas.openxmlformats.org/drawingml/2006/wordprocessingDrawing" xmlns:w10="urn:schemas-microsoft-com:office:word" xmlns:w="http://schemas.openxmlformats.org/wordprocessingml/2006/main" xmlns:w14="http://schemas.microsoft.com/office/word/2010/wordml" xmlns:wpg="http://schemas.microsoft.com/office/word/2010/wordprocessingGroup" xmlns:wpi="http://schemas.microsoft.com/office/word/2010/wordprocessingInk" xmlns:wne="http://schemas.microsoft.com/office/word/2006/wordml" xmlns:wps="http://schemas.microsoft.com/office/word/2010/wordprocessingShape" mc:Ignorable="w14 wp14">
   <w:p>
     <w:pPr>
       <w:pStyle w:val="Header"/>
@@ -3666,8 +3672,8 @@
 </file>
 
 <file path=word/numbering.xml><?xml version="1.0" encoding="utf-8"?>
-<w:numbering xmlns:wpc="http://schemas.microsoft.com/office/word/2010/wordprocessingCanvas" xmlns:cx="http://schemas.microsoft.com/office/drawing/2014/chartex" xmlns:cx1="http://schemas.microsoft.com/office/drawing/2015/9/8/chartex" xmlns:cx2="http://schemas.microsoft.com/office/drawing/2015/10/21/chartex" xmlns:cx3="http://schemas.microsoft.com/office/drawing/2016/5/9/chartex" xmlns:cx4="http://schemas.microsoft.com/office/drawing/2016/5/10/chartex" xmlns:cx5="http://schemas.microsoft.com/office/drawing/2016/5/11/chartex" xmlns:cx6="http://schemas.microsoft.com/office/drawing/2016/5/12/chartex" xmlns:cx7="http://schemas.microsoft.com/office/drawing/2016/5/13/chartex" xmlns:cx8="http://schemas.microsoft.com/office/drawing/2016/5/14/chartex" xmlns:mc="http://schemas.openxmlformats.org/markup-compatibility/2006" xmlns:aink="http://schemas.microsoft.com/office/drawing/2016/ink" xmlns:am3d="http://schemas.microsoft.com/office/drawing/2017/model3d" xmlns:o="urn:schemas-microsoft-com:office:office" xmlns:r="http://schemas.openxmlformats.org/officeDocument/2006/relationships" xmlns:m="http://schemas.openxmlformats.org/officeDocument/2006/math" xmlns:v="urn:schemas-microsoft-com:vml" xmlns:wp14="http://schemas.microsoft.com/office/word/2010/wordprocessingDrawing" xmlns:wp="http://schemas.openxmlformats.org/drawingml/2006/wordprocessingDrawing" xmlns:w10="urn:schemas-microsoft-com:office:word" xmlns:w="http://schemas.openxmlformats.org/wordprocessingml/2006/main" xmlns:w14="http://schemas.microsoft.com/office/word/2010/wordml" xmlns:w15="http://schemas.microsoft.com/office/word/2012/wordml" xmlns:w16cid="http://schemas.microsoft.com/office/word/2016/wordml/cid" xmlns:w16se="http://schemas.microsoft.com/office/word/2015/wordml/symex" xmlns:wpg="http://schemas.microsoft.com/office/word/2010/wordprocessingGroup" xmlns:wpi="http://schemas.microsoft.com/office/word/2010/wordprocessingInk" xmlns:wne="http://schemas.microsoft.com/office/word/2006/wordml" xmlns:wps="http://schemas.microsoft.com/office/word/2010/wordprocessingShape" mc:Ignorable="w14 w15 w16se w16cid wp14">
-  <w:abstractNum w:abstractNumId="0" w15:restartNumberingAfterBreak="0">
+<w:numbering xmlns:wpc="http://schemas.microsoft.com/office/word/2010/wordprocessingCanvas" xmlns:mc="http://schemas.openxmlformats.org/markup-compatibility/2006" xmlns:o="urn:schemas-microsoft-com:office:office" xmlns:r="http://schemas.openxmlformats.org/officeDocument/2006/relationships" xmlns:m="http://schemas.openxmlformats.org/officeDocument/2006/math" xmlns:v="urn:schemas-microsoft-com:vml" xmlns:wp14="http://schemas.microsoft.com/office/word/2010/wordprocessingDrawing" xmlns:wp="http://schemas.openxmlformats.org/drawingml/2006/wordprocessingDrawing" xmlns:w10="urn:schemas-microsoft-com:office:word" xmlns:w="http://schemas.openxmlformats.org/wordprocessingml/2006/main" xmlns:w14="http://schemas.microsoft.com/office/word/2010/wordml" xmlns:wpg="http://schemas.microsoft.com/office/word/2010/wordprocessingGroup" xmlns:wpi="http://schemas.microsoft.com/office/word/2010/wordprocessingInk" xmlns:wne="http://schemas.microsoft.com/office/word/2006/wordml" xmlns:wps="http://schemas.microsoft.com/office/word/2010/wordprocessingShape" mc:Ignorable="w14 wp14">
+  <w:abstractNum w:abstractNumId="0">
     <w:nsid w:val="09E964FD"/>
     <w:multiLevelType w:val="multilevel"/>
     <w:tmpl w:val="FC9EECC6"/>
@@ -3780,7 +3786,7 @@
       </w:rPr>
     </w:lvl>
   </w:abstractNum>
-  <w:abstractNum w:abstractNumId="1" w15:restartNumberingAfterBreak="0">
+  <w:abstractNum w:abstractNumId="1">
     <w:nsid w:val="3C7876A1"/>
     <w:multiLevelType w:val="multilevel"/>
     <w:tmpl w:val="B012374E"/>
@@ -3896,7 +3902,7 @@
       </w:rPr>
     </w:lvl>
   </w:abstractNum>
-  <w:abstractNum w:abstractNumId="2" w15:restartNumberingAfterBreak="0">
+  <w:abstractNum w:abstractNumId="2">
     <w:nsid w:val="4B066930"/>
     <w:multiLevelType w:val="hybridMultilevel"/>
     <w:tmpl w:val="5C70C66E"/>
@@ -4009,7 +4015,7 @@
       </w:rPr>
     </w:lvl>
   </w:abstractNum>
-  <w:abstractNum w:abstractNumId="3" w15:restartNumberingAfterBreak="0">
+  <w:abstractNum w:abstractNumId="3">
     <w:nsid w:val="5C155AAB"/>
     <w:multiLevelType w:val="hybridMultilevel"/>
     <w:tmpl w:val="1048F1A2"/>
@@ -4138,7 +4144,7 @@
 </file>
 
 <file path=word/styles.xml><?xml version="1.0" encoding="utf-8"?>
-<w:styles xmlns:mc="http://schemas.openxmlformats.org/markup-compatibility/2006" xmlns:r="http://schemas.openxmlformats.org/officeDocument/2006/relationships" xmlns:w="http://schemas.openxmlformats.org/wordprocessingml/2006/main" xmlns:w14="http://schemas.microsoft.com/office/word/2010/wordml" xmlns:w15="http://schemas.microsoft.com/office/word/2012/wordml" xmlns:w16cid="http://schemas.microsoft.com/office/word/2016/wordml/cid" xmlns:w16se="http://schemas.microsoft.com/office/word/2015/wordml/symex" mc:Ignorable="w14 w15 w16se w16cid">
+<w:styles xmlns:mc="http://schemas.openxmlformats.org/markup-compatibility/2006" xmlns:r="http://schemas.openxmlformats.org/officeDocument/2006/relationships" xmlns:w="http://schemas.openxmlformats.org/wordprocessingml/2006/main" xmlns:w14="http://schemas.microsoft.com/office/word/2010/wordml" mc:Ignorable="w14">
   <w:docDefaults>
     <w:rPrDefault>
       <w:rPr>
@@ -4154,383 +4160,144 @@
       </w:pPr>
     </w:pPrDefault>
   </w:docDefaults>
-  <w:latentStyles w:defLockedState="0" w:defUIPriority="99" w:defSemiHidden="0" w:defUnhideWhenUsed="0" w:defQFormat="0" w:count="376">
-    <w:lsdException w:name="Normal" w:uiPriority="0" w:qFormat="1"/>
-    <w:lsdException w:name="heading 1" w:uiPriority="9" w:qFormat="1"/>
-    <w:lsdException w:name="heading 2" w:semiHidden="1" w:uiPriority="0" w:unhideWhenUsed="1" w:qFormat="1"/>
-    <w:lsdException w:name="heading 3" w:semiHidden="1" w:uiPriority="0" w:unhideWhenUsed="1" w:qFormat="1"/>
-    <w:lsdException w:name="heading 4" w:semiHidden="1" w:uiPriority="9" w:unhideWhenUsed="1" w:qFormat="1"/>
-    <w:lsdException w:name="heading 5" w:semiHidden="1" w:uiPriority="9" w:unhideWhenUsed="1" w:qFormat="1"/>
-    <w:lsdException w:name="heading 6" w:semiHidden="1" w:uiPriority="9" w:unhideWhenUsed="1" w:qFormat="1"/>
-    <w:lsdException w:name="heading 7" w:semiHidden="1" w:uiPriority="9" w:unhideWhenUsed="1" w:qFormat="1"/>
-    <w:lsdException w:name="heading 8" w:semiHidden="1" w:uiPriority="9" w:unhideWhenUsed="1" w:qFormat="1"/>
-    <w:lsdException w:name="heading 9" w:semiHidden="1" w:uiPriority="9" w:unhideWhenUsed="1" w:qFormat="1"/>
-    <w:lsdException w:name="index 1" w:semiHidden="1" w:unhideWhenUsed="1"/>
-    <w:lsdException w:name="index 2" w:semiHidden="1" w:unhideWhenUsed="1"/>
-    <w:lsdException w:name="index 3" w:semiHidden="1" w:unhideWhenUsed="1"/>
-    <w:lsdException w:name="index 4" w:semiHidden="1" w:unhideWhenUsed="1"/>
-    <w:lsdException w:name="index 5" w:semiHidden="1" w:unhideWhenUsed="1"/>
-    <w:lsdException w:name="index 6" w:semiHidden="1" w:unhideWhenUsed="1"/>
-    <w:lsdException w:name="index 7" w:semiHidden="1" w:unhideWhenUsed="1"/>
-    <w:lsdException w:name="index 8" w:semiHidden="1" w:unhideWhenUsed="1"/>
-    <w:lsdException w:name="index 9" w:semiHidden="1" w:unhideWhenUsed="1"/>
-    <w:lsdException w:name="toc 1" w:semiHidden="1" w:uiPriority="39" w:unhideWhenUsed="1"/>
-    <w:lsdException w:name="toc 2" w:semiHidden="1" w:uiPriority="39" w:unhideWhenUsed="1"/>
-    <w:lsdException w:name="toc 3" w:semiHidden="1" w:uiPriority="39" w:unhideWhenUsed="1"/>
-    <w:lsdException w:name="toc 4" w:semiHidden="1" w:uiPriority="39" w:unhideWhenUsed="1"/>
-    <w:lsdException w:name="toc 5" w:semiHidden="1" w:uiPriority="39" w:unhideWhenUsed="1"/>
-    <w:lsdException w:name="toc 6" w:semiHidden="1" w:uiPriority="39" w:unhideWhenUsed="1"/>
-    <w:lsdException w:name="toc 7" w:semiHidden="1" w:uiPriority="39" w:unhideWhenUsed="1"/>
-    <w:lsdException w:name="toc 8" w:semiHidden="1" w:uiPriority="39" w:unhideWhenUsed="1"/>
-    <w:lsdException w:name="toc 9" w:semiHidden="1" w:uiPriority="39" w:unhideWhenUsed="1"/>
-    <w:lsdException w:name="Normal Indent" w:semiHidden="1" w:unhideWhenUsed="1"/>
-    <w:lsdException w:name="footnote text" w:semiHidden="1" w:unhideWhenUsed="1"/>
-    <w:lsdException w:name="annotation text" w:semiHidden="1" w:unhideWhenUsed="1"/>
-    <w:lsdException w:name="header" w:semiHidden="1" w:unhideWhenUsed="1"/>
-    <w:lsdException w:name="footer" w:semiHidden="1" w:unhideWhenUsed="1"/>
-    <w:lsdException w:name="index heading" w:semiHidden="1" w:unhideWhenUsed="1"/>
-    <w:lsdException w:name="caption" w:semiHidden="1" w:uiPriority="35" w:unhideWhenUsed="1" w:qFormat="1"/>
-    <w:lsdException w:name="table of figures" w:semiHidden="1" w:unhideWhenUsed="1"/>
-    <w:lsdException w:name="envelope address" w:semiHidden="1" w:unhideWhenUsed="1"/>
-    <w:lsdException w:name="envelope return" w:semiHidden="1" w:unhideWhenUsed="1"/>
-    <w:lsdException w:name="footnote reference" w:semiHidden="1" w:unhideWhenUsed="1"/>
-    <w:lsdException w:name="annotation reference" w:semiHidden="1" w:unhideWhenUsed="1"/>
-    <w:lsdException w:name="line number" w:semiHidden="1" w:unhideWhenUsed="1"/>
-    <w:lsdException w:name="page number" w:semiHidden="1" w:unhideWhenUsed="1"/>
-    <w:lsdException w:name="endnote reference" w:semiHidden="1" w:unhideWhenUsed="1"/>
-    <w:lsdException w:name="endnote text" w:semiHidden="1" w:unhideWhenUsed="1"/>
-    <w:lsdException w:name="table of authorities" w:semiHidden="1" w:unhideWhenUsed="1"/>
-    <w:lsdException w:name="macro" w:semiHidden="1" w:unhideWhenUsed="1"/>
-    <w:lsdException w:name="toa heading" w:semiHidden="1" w:unhideWhenUsed="1"/>
-    <w:lsdException w:name="List" w:semiHidden="1" w:unhideWhenUsed="1"/>
-    <w:lsdException w:name="List Bullet" w:semiHidden="1" w:unhideWhenUsed="1"/>
-    <w:lsdException w:name="List Number" w:semiHidden="1" w:unhideWhenUsed="1"/>
-    <w:lsdException w:name="List 2" w:semiHidden="1" w:unhideWhenUsed="1"/>
-    <w:lsdException w:name="List 3" w:semiHidden="1" w:unhideWhenUsed="1"/>
-    <w:lsdException w:name="List 4" w:semiHidden="1" w:unhideWhenUsed="1"/>
-    <w:lsdException w:name="List 5" w:semiHidden="1" w:unhideWhenUsed="1"/>
-    <w:lsdException w:name="List Bullet 2" w:semiHidden="1" w:unhideWhenUsed="1"/>
-    <w:lsdException w:name="List Bullet 3" w:semiHidden="1" w:unhideWhenUsed="1"/>
-    <w:lsdException w:name="List Bullet 4" w:semiHidden="1" w:unhideWhenUsed="1"/>
-    <w:lsdException w:name="List Bullet 5" w:semiHidden="1" w:unhideWhenUsed="1"/>
-    <w:lsdException w:name="List Number 2" w:semiHidden="1" w:unhideWhenUsed="1"/>
-    <w:lsdException w:name="List Number 3" w:semiHidden="1" w:unhideWhenUsed="1"/>
-    <w:lsdException w:name="List Number 4" w:semiHidden="1" w:unhideWhenUsed="1"/>
-    <w:lsdException w:name="List Number 5" w:semiHidden="1" w:unhideWhenUsed="1"/>
-    <w:lsdException w:name="Title" w:uiPriority="10" w:qFormat="1"/>
-    <w:lsdException w:name="Closing" w:semiHidden="1" w:unhideWhenUsed="1"/>
-    <w:lsdException w:name="Signature" w:semiHidden="1" w:unhideWhenUsed="1"/>
-    <w:lsdException w:name="Default Paragraph Font" w:semiHidden="1" w:uiPriority="1" w:unhideWhenUsed="1"/>
-    <w:lsdException w:name="Body Text" w:semiHidden="1" w:unhideWhenUsed="1"/>
-    <w:lsdException w:name="Body Text Indent" w:semiHidden="1" w:unhideWhenUsed="1"/>
-    <w:lsdException w:name="List Continue" w:semiHidden="1" w:unhideWhenUsed="1"/>
-    <w:lsdException w:name="List Continue 2" w:semiHidden="1" w:unhideWhenUsed="1"/>
-    <w:lsdException w:name="List Continue 3" w:semiHidden="1" w:unhideWhenUsed="1"/>
-    <w:lsdException w:name="List Continue 4" w:semiHidden="1" w:unhideWhenUsed="1"/>
-    <w:lsdException w:name="List Continue 5" w:semiHidden="1" w:unhideWhenUsed="1"/>
-    <w:lsdException w:name="Message Header" w:semiHidden="1" w:unhideWhenUsed="1"/>
-    <w:lsdException w:name="Subtitle" w:uiPriority="11" w:qFormat="1"/>
-    <w:lsdException w:name="Salutation" w:semiHidden="1" w:unhideWhenUsed="1"/>
-    <w:lsdException w:name="Date" w:semiHidden="1" w:unhideWhenUsed="1"/>
-    <w:lsdException w:name="Body Text First Indent" w:semiHidden="1" w:unhideWhenUsed="1"/>
-    <w:lsdException w:name="Body Text First Indent 2" w:semiHidden="1" w:unhideWhenUsed="1"/>
-    <w:lsdException w:name="Note Heading" w:semiHidden="1" w:unhideWhenUsed="1"/>
-    <w:lsdException w:name="Body Text 2" w:semiHidden="1" w:unhideWhenUsed="1"/>
-    <w:lsdException w:name="Body Text 3" w:semiHidden="1" w:unhideWhenUsed="1"/>
-    <w:lsdException w:name="Body Text Indent 2" w:semiHidden="1" w:unhideWhenUsed="1"/>
-    <w:lsdException w:name="Body Text Indent 3" w:semiHidden="1" w:unhideWhenUsed="1"/>
-    <w:lsdException w:name="Block Text" w:semiHidden="1" w:unhideWhenUsed="1"/>
-    <w:lsdException w:name="Hyperlink" w:semiHidden="1" w:unhideWhenUsed="1"/>
-    <w:lsdException w:name="FollowedHyperlink" w:semiHidden="1" w:unhideWhenUsed="1"/>
-    <w:lsdException w:name="Strong" w:uiPriority="22" w:qFormat="1"/>
-    <w:lsdException w:name="Emphasis" w:uiPriority="20" w:qFormat="1"/>
-    <w:lsdException w:name="Document Map" w:semiHidden="1" w:unhideWhenUsed="1"/>
-    <w:lsdException w:name="Plain Text" w:semiHidden="1" w:unhideWhenUsed="1"/>
-    <w:lsdException w:name="E-mail Signature" w:semiHidden="1" w:unhideWhenUsed="1"/>
-    <w:lsdException w:name="HTML Top of Form" w:semiHidden="1" w:unhideWhenUsed="1"/>
-    <w:lsdException w:name="HTML Bottom of Form" w:semiHidden="1" w:unhideWhenUsed="1"/>
-    <w:lsdException w:name="Normal (Web)" w:semiHidden="1" w:unhideWhenUsed="1"/>
-    <w:lsdException w:name="HTML Acronym" w:semiHidden="1" w:unhideWhenUsed="1"/>
-    <w:lsdException w:name="HTML Address" w:semiHidden="1" w:unhideWhenUsed="1"/>
-    <w:lsdException w:name="HTML Cite" w:semiHidden="1" w:unhideWhenUsed="1"/>
-    <w:lsdException w:name="HTML Code" w:semiHidden="1" w:unhideWhenUsed="1"/>
-    <w:lsdException w:name="HTML Definition" w:semiHidden="1" w:unhideWhenUsed="1"/>
-    <w:lsdException w:name="HTML Keyboard" w:semiHidden="1" w:unhideWhenUsed="1"/>
-    <w:lsdException w:name="HTML Preformatted" w:semiHidden="1" w:unhideWhenUsed="1"/>
-    <w:lsdException w:name="HTML Sample" w:semiHidden="1" w:unhideWhenUsed="1"/>
-    <w:lsdException w:name="HTML Typewriter" w:semiHidden="1" w:unhideWhenUsed="1"/>
-    <w:lsdException w:name="HTML Variable" w:semiHidden="1" w:unhideWhenUsed="1"/>
-    <w:lsdException w:name="Normal Table" w:semiHidden="1" w:unhideWhenUsed="1"/>
-    <w:lsdException w:name="annotation subject" w:semiHidden="1" w:unhideWhenUsed="1"/>
-    <w:lsdException w:name="No List" w:semiHidden="1" w:unhideWhenUsed="1"/>
-    <w:lsdException w:name="Outline List 1" w:semiHidden="1" w:unhideWhenUsed="1"/>
-    <w:lsdException w:name="Outline List 2" w:semiHidden="1" w:unhideWhenUsed="1"/>
-    <w:lsdException w:name="Outline List 3" w:semiHidden="1" w:unhideWhenUsed="1"/>
-    <w:lsdException w:name="Table Simple 1" w:semiHidden="1" w:unhideWhenUsed="1"/>
-    <w:lsdException w:name="Table Simple 2" w:semiHidden="1" w:unhideWhenUsed="1"/>
-    <w:lsdException w:name="Table Simple 3" w:semiHidden="1" w:unhideWhenUsed="1"/>
-    <w:lsdException w:name="Table Classic 1" w:semiHidden="1" w:unhideWhenUsed="1"/>
-    <w:lsdException w:name="Table Classic 2" w:semiHidden="1" w:unhideWhenUsed="1"/>
-    <w:lsdException w:name="Table Classic 3" w:semiHidden="1" w:unhideWhenUsed="1"/>
-    <w:lsdException w:name="Table Classic 4" w:semiHidden="1" w:unhideWhenUsed="1"/>
-    <w:lsdException w:name="Table Colorful 1" w:semiHidden="1" w:unhideWhenUsed="1"/>
-    <w:lsdException w:name="Table Colorful 2" w:semiHidden="1" w:unhideWhenUsed="1"/>
-    <w:lsdException w:name="Table Colorful 3" w:semiHidden="1" w:unhideWhenUsed="1"/>
-    <w:lsdException w:name="Table Columns 1" w:semiHidden="1" w:unhideWhenUsed="1"/>
-    <w:lsdException w:name="Table Columns 2" w:semiHidden="1" w:unhideWhenUsed="1"/>
-    <w:lsdException w:name="Table Columns 3" w:semiHidden="1" w:unhideWhenUsed="1"/>
-    <w:lsdException w:name="Table Columns 4" w:semiHidden="1" w:unhideWhenUsed="1"/>
-    <w:lsdException w:name="Table Columns 5" w:semiHidden="1" w:unhideWhenUsed="1"/>
-    <w:lsdException w:name="Table Grid 1" w:semiHidden="1" w:unhideWhenUsed="1"/>
-    <w:lsdException w:name="Table Grid 2" w:semiHidden="1" w:unhideWhenUsed="1"/>
-    <w:lsdException w:name="Table Grid 3" w:semiHidden="1" w:unhideWhenUsed="1"/>
-    <w:lsdException w:name="Table Grid 4" w:semiHidden="1" w:unhideWhenUsed="1"/>
-    <w:lsdException w:name="Table Grid 5" w:semiHidden="1" w:unhideWhenUsed="1"/>
-    <w:lsdException w:name="Table Grid 6" w:semiHidden="1" w:unhideWhenUsed="1"/>
-    <w:lsdException w:name="Table Grid 7" w:semiHidden="1" w:unhideWhenUsed="1"/>
-    <w:lsdException w:name="Table Grid 8" w:semiHidden="1" w:unhideWhenUsed="1"/>
-    <w:lsdException w:name="Table List 1" w:semiHidden="1" w:unhideWhenUsed="1"/>
-    <w:lsdException w:name="Table List 2" w:semiHidden="1" w:unhideWhenUsed="1"/>
-    <w:lsdException w:name="Table List 3" w:semiHidden="1" w:unhideWhenUsed="1"/>
-    <w:lsdException w:name="Table List 4" w:semiHidden="1" w:unhideWhenUsed="1"/>
-    <w:lsdException w:name="Table List 5" w:semiHidden="1" w:unhideWhenUsed="1"/>
-    <w:lsdException w:name="Table List 6" w:semiHidden="1" w:unhideWhenUsed="1"/>
-    <w:lsdException w:name="Table List 7" w:semiHidden="1" w:unhideWhenUsed="1"/>
-    <w:lsdException w:name="Table List 8" w:semiHidden="1" w:unhideWhenUsed="1"/>
-    <w:lsdException w:name="Table 3D effects 1" w:semiHidden="1" w:unhideWhenUsed="1"/>
-    <w:lsdException w:name="Table 3D effects 2" w:semiHidden="1" w:unhideWhenUsed="1"/>
-    <w:lsdException w:name="Table 3D effects 3" w:semiHidden="1" w:unhideWhenUsed="1"/>
-    <w:lsdException w:name="Table Contemporary" w:semiHidden="1" w:unhideWhenUsed="1"/>
-    <w:lsdException w:name="Table Elegant" w:semiHidden="1" w:unhideWhenUsed="1"/>
-    <w:lsdException w:name="Table Professional" w:semiHidden="1" w:unhideWhenUsed="1"/>
-    <w:lsdException w:name="Table Subtle 1" w:semiHidden="1" w:unhideWhenUsed="1"/>
-    <w:lsdException w:name="Table Subtle 2" w:semiHidden="1" w:unhideWhenUsed="1"/>
-    <w:lsdException w:name="Table Web 1" w:semiHidden="1" w:unhideWhenUsed="1"/>
-    <w:lsdException w:name="Table Web 2" w:semiHidden="1" w:unhideWhenUsed="1"/>
-    <w:lsdException w:name="Table Web 3" w:semiHidden="1" w:unhideWhenUsed="1"/>
-    <w:lsdException w:name="Balloon Text" w:semiHidden="1" w:unhideWhenUsed="1"/>
-    <w:lsdException w:name="Table Grid" w:semiHidden="1" w:uiPriority="59" w:unhideWhenUsed="1"/>
-    <w:lsdException w:name="Table Theme" w:semiHidden="1" w:unhideWhenUsed="1"/>
-    <w:lsdException w:name="Placeholder Text" w:semiHidden="1"/>
-    <w:lsdException w:name="No Spacing" w:uiPriority="1" w:qFormat="1"/>
-    <w:lsdException w:name="Light Shading" w:uiPriority="60"/>
-    <w:lsdException w:name="Light List" w:uiPriority="61"/>
-    <w:lsdException w:name="Light Grid" w:uiPriority="62"/>
-    <w:lsdException w:name="Medium Shading 1" w:uiPriority="63"/>
-    <w:lsdException w:name="Medium Shading 2" w:uiPriority="64"/>
-    <w:lsdException w:name="Medium List 1" w:uiPriority="65"/>
-    <w:lsdException w:name="Medium List 2" w:uiPriority="66"/>
-    <w:lsdException w:name="Medium Grid 1" w:uiPriority="67"/>
-    <w:lsdException w:name="Medium Grid 2" w:uiPriority="68"/>
-    <w:lsdException w:name="Medium Grid 3" w:uiPriority="69"/>
-    <w:lsdException w:name="Dark List" w:uiPriority="70"/>
-    <w:lsdException w:name="Colorful Shading" w:uiPriority="71"/>
-    <w:lsdException w:name="Colorful List" w:uiPriority="72"/>
-    <w:lsdException w:name="Colorful Grid" w:uiPriority="73"/>
-    <w:lsdException w:name="Light Shading Accent 1" w:uiPriority="60"/>
-    <w:lsdException w:name="Light List Accent 1" w:uiPriority="61"/>
-    <w:lsdException w:name="Light Grid Accent 1" w:uiPriority="62"/>
-    <w:lsdException w:name="Medium Shading 1 Accent 1" w:uiPriority="63"/>
-    <w:lsdException w:name="Medium Shading 2 Accent 1" w:uiPriority="64"/>
-    <w:lsdException w:name="Medium List 1 Accent 1" w:uiPriority="65"/>
-    <w:lsdException w:name="Revision" w:semiHidden="1"/>
-    <w:lsdException w:name="List Paragraph" w:uiPriority="34" w:qFormat="1"/>
-    <w:lsdException w:name="Quote" w:uiPriority="29" w:qFormat="1"/>
-    <w:lsdException w:name="Intense Quote" w:uiPriority="30" w:qFormat="1"/>
-    <w:lsdException w:name="Medium List 2 Accent 1" w:uiPriority="66"/>
-    <w:lsdException w:name="Medium Grid 1 Accent 1" w:uiPriority="67"/>
-    <w:lsdException w:name="Medium Grid 2 Accent 1" w:uiPriority="68"/>
-    <w:lsdException w:name="Medium Grid 3 Accent 1" w:uiPriority="69"/>
-    <w:lsdException w:name="Dark List Accent 1" w:uiPriority="70"/>
-    <w:lsdException w:name="Colorful Shading Accent 1" w:uiPriority="71"/>
-    <w:lsdException w:name="Colorful List Accent 1" w:uiPriority="72"/>
-    <w:lsdException w:name="Colorful Grid Accent 1" w:uiPriority="73"/>
-    <w:lsdException w:name="Light Shading Accent 2" w:uiPriority="60"/>
-    <w:lsdException w:name="Light List Accent 2" w:uiPriority="61"/>
-    <w:lsdException w:name="Light Grid Accent 2" w:uiPriority="62"/>
-    <w:lsdException w:name="Medium Shading 1 Accent 2" w:uiPriority="63"/>
-    <w:lsdException w:name="Medium Shading 2 Accent 2" w:uiPriority="64"/>
-    <w:lsdException w:name="Medium List 1 Accent 2" w:uiPriority="65"/>
-    <w:lsdException w:name="Medium List 2 Accent 2" w:uiPriority="66"/>
-    <w:lsdException w:name="Medium Grid 1 Accent 2" w:uiPriority="67"/>
-    <w:lsdException w:name="Medium Grid 2 Accent 2" w:uiPriority="68"/>
-    <w:lsdException w:name="Medium Grid 3 Accent 2" w:uiPriority="69"/>
-    <w:lsdException w:name="Dark List Accent 2" w:uiPriority="70"/>
-    <w:lsdException w:name="Colorful Shading Accent 2" w:uiPriority="71"/>
-    <w:lsdException w:name="Colorful List Accent 2" w:uiPriority="72"/>
-    <w:lsdException w:name="Colorful Grid Accent 2" w:uiPriority="73"/>
-    <w:lsdException w:name="Light Shading Accent 3" w:uiPriority="60"/>
-    <w:lsdException w:name="Light List Accent 3" w:uiPriority="61"/>
-    <w:lsdException w:name="Light Grid Accent 3" w:uiPriority="62"/>
-    <w:lsdException w:name="Medium Shading 1 Accent 3" w:uiPriority="63"/>
-    <w:lsdException w:name="Medium Shading 2 Accent 3" w:uiPriority="64"/>
-    <w:lsdException w:name="Medium List 1 Accent 3" w:uiPriority="65"/>
-    <w:lsdException w:name="Medium List 2 Accent 3" w:uiPriority="66"/>
-    <w:lsdException w:name="Medium Grid 1 Accent 3" w:uiPriority="67"/>
-    <w:lsdException w:name="Medium Grid 2 Accent 3" w:uiPriority="68"/>
-    <w:lsdException w:name="Medium Grid 3 Accent 3" w:uiPriority="69"/>
-    <w:lsdException w:name="Dark List Accent 3" w:uiPriority="70"/>
-    <w:lsdException w:name="Colorful Shading Accent 3" w:uiPriority="71"/>
-    <w:lsdException w:name="Colorful List Accent 3" w:uiPriority="72"/>
-    <w:lsdException w:name="Colorful Grid Accent 3" w:uiPriority="73"/>
-    <w:lsdException w:name="Light Shading Accent 4" w:uiPriority="60"/>
-    <w:lsdException w:name="Light List Accent 4" w:uiPriority="61"/>
-    <w:lsdException w:name="Light Grid Accent 4" w:uiPriority="62"/>
-    <w:lsdException w:name="Medium Shading 1 Accent 4" w:uiPriority="63"/>
-    <w:lsdException w:name="Medium Shading 2 Accent 4" w:uiPriority="64"/>
-    <w:lsdException w:name="Medium List 1 Accent 4" w:uiPriority="65"/>
-    <w:lsdException w:name="Medium List 2 Accent 4" w:uiPriority="66"/>
-    <w:lsdException w:name="Medium Grid 1 Accent 4" w:uiPriority="67"/>
-    <w:lsdException w:name="Medium Grid 2 Accent 4" w:uiPriority="68"/>
-    <w:lsdException w:name="Medium Grid 3 Accent 4" w:uiPriority="69"/>
-    <w:lsdException w:name="Dark List Accent 4" w:uiPriority="70"/>
-    <w:lsdException w:name="Colorful Shading Accent 4" w:uiPriority="71"/>
-    <w:lsdException w:name="Colorful List Accent 4" w:uiPriority="72"/>
-    <w:lsdException w:name="Colorful Grid Accent 4" w:uiPriority="73"/>
-    <w:lsdException w:name="Light Shading Accent 5" w:uiPriority="60"/>
-    <w:lsdException w:name="Light List Accent 5" w:uiPriority="61"/>
-    <w:lsdException w:name="Light Grid Accent 5" w:uiPriority="62"/>
-    <w:lsdException w:name="Medium Shading 1 Accent 5" w:uiPriority="63"/>
-    <w:lsdException w:name="Medium Shading 2 Accent 5" w:uiPriority="64"/>
-    <w:lsdException w:name="Medium List 1 Accent 5" w:uiPriority="65"/>
-    <w:lsdException w:name="Medium List 2 Accent 5" w:uiPriority="66"/>
-    <w:lsdException w:name="Medium Grid 1 Accent 5" w:uiPriority="67"/>
-    <w:lsdException w:name="Medium Grid 2 Accent 5" w:uiPriority="68"/>
-    <w:lsdException w:name="Medium Grid 3 Accent 5" w:uiPriority="69"/>
-    <w:lsdException w:name="Dark List Accent 5" w:uiPriority="70"/>
-    <w:lsdException w:name="Colorful Shading Accent 5" w:uiPriority="71"/>
-    <w:lsdException w:name="Colorful List Accent 5" w:uiPriority="72"/>
-    <w:lsdException w:name="Colorful Grid Accent 5" w:uiPriority="73"/>
-    <w:lsdException w:name="Light Shading Accent 6" w:uiPriority="60"/>
-    <w:lsdException w:name="Light List Accent 6" w:uiPriority="61"/>
-    <w:lsdException w:name="Light Grid Accent 6" w:uiPriority="62"/>
-    <w:lsdException w:name="Medium Shading 1 Accent 6" w:uiPriority="63"/>
-    <w:lsdException w:name="Medium Shading 2 Accent 6" w:uiPriority="64"/>
-    <w:lsdException w:name="Medium List 1 Accent 6" w:uiPriority="65"/>
-    <w:lsdException w:name="Medium List 2 Accent 6" w:uiPriority="66"/>
-    <w:lsdException w:name="Medium Grid 1 Accent 6" w:uiPriority="67"/>
-    <w:lsdException w:name="Medium Grid 2 Accent 6" w:uiPriority="68"/>
-    <w:lsdException w:name="Medium Grid 3 Accent 6" w:uiPriority="69"/>
-    <w:lsdException w:name="Dark List Accent 6" w:uiPriority="70"/>
-    <w:lsdException w:name="Colorful Shading Accent 6" w:uiPriority="71"/>
-    <w:lsdException w:name="Colorful List Accent 6" w:uiPriority="72"/>
-    <w:lsdException w:name="Colorful Grid Accent 6" w:uiPriority="73"/>
-    <w:lsdException w:name="Subtle Emphasis" w:uiPriority="19" w:qFormat="1"/>
-    <w:lsdException w:name="Intense Emphasis" w:uiPriority="21" w:qFormat="1"/>
-    <w:lsdException w:name="Subtle Reference" w:uiPriority="31" w:qFormat="1"/>
-    <w:lsdException w:name="Intense Reference" w:uiPriority="32" w:qFormat="1"/>
-    <w:lsdException w:name="Book Title" w:uiPriority="33" w:qFormat="1"/>
-    <w:lsdException w:name="Bibliography" w:semiHidden="1" w:uiPriority="37" w:unhideWhenUsed="1"/>
-    <w:lsdException w:name="TOC Heading" w:semiHidden="1" w:uiPriority="39" w:unhideWhenUsed="1" w:qFormat="1"/>
-    <w:lsdException w:name="Plain Table 1" w:uiPriority="41"/>
-    <w:lsdException w:name="Plain Table 2" w:uiPriority="42"/>
-    <w:lsdException w:name="Plain Table 3" w:uiPriority="43"/>
-    <w:lsdException w:name="Plain Table 4" w:uiPriority="44"/>
-    <w:lsdException w:name="Plain Table 5" w:uiPriority="45"/>
-    <w:lsdException w:name="Grid Table Light" w:uiPriority="40"/>
-    <w:lsdException w:name="Grid Table 1 Light" w:uiPriority="46"/>
-    <w:lsdException w:name="Grid Table 2" w:uiPriority="47"/>
-    <w:lsdException w:name="Grid Table 3" w:uiPriority="48"/>
-    <w:lsdException w:name="Grid Table 4" w:uiPriority="49"/>
-    <w:lsdException w:name="Grid Table 5 Dark" w:uiPriority="50"/>
-    <w:lsdException w:name="Grid Table 6 Colorful" w:uiPriority="51"/>
-    <w:lsdException w:name="Grid Table 7 Colorful" w:uiPriority="52"/>
-    <w:lsdException w:name="Grid Table 1 Light Accent 1" w:uiPriority="46"/>
-    <w:lsdException w:name="Grid Table 2 Accent 1" w:uiPriority="47"/>
-    <w:lsdException w:name="Grid Table 3 Accent 1" w:uiPriority="48"/>
-    <w:lsdException w:name="Grid Table 4 Accent 1" w:uiPriority="49"/>
-    <w:lsdException w:name="Grid Table 5 Dark Accent 1" w:uiPriority="50"/>
-    <w:lsdException w:name="Grid Table 6 Colorful Accent 1" w:uiPriority="51"/>
-    <w:lsdException w:name="Grid Table 7 Colorful Accent 1" w:uiPriority="52"/>
-    <w:lsdException w:name="Grid Table 1 Light Accent 2" w:uiPriority="46"/>
-    <w:lsdException w:name="Grid Table 2 Accent 2" w:uiPriority="47"/>
-    <w:lsdException w:name="Grid Table 3 Accent 2" w:uiPriority="48"/>
-    <w:lsdException w:name="Grid Table 4 Accent 2" w:uiPriority="49"/>
-    <w:lsdException w:name="Grid Table 5 Dark Accent 2" w:uiPriority="50"/>
-    <w:lsdException w:name="Grid Table 6 Colorful Accent 2" w:uiPriority="51"/>
-    <w:lsdException w:name="Grid Table 7 Colorful Accent 2" w:uiPriority="52"/>
-    <w:lsdException w:name="Grid Table 1 Light Accent 3" w:uiPriority="46"/>
-    <w:lsdException w:name="Grid Table 2 Accent 3" w:uiPriority="47"/>
-    <w:lsdException w:name="Grid Table 3 Accent 3" w:uiPriority="48"/>
-    <w:lsdException w:name="Grid Table 4 Accent 3" w:uiPriority="49"/>
-    <w:lsdException w:name="Grid Table 5 Dark Accent 3" w:uiPriority="50"/>
-    <w:lsdException w:name="Grid Table 6 Colorful Accent 3" w:uiPriority="51"/>
-    <w:lsdException w:name="Grid Table 7 Colorful Accent 3" w:uiPriority="52"/>
-    <w:lsdException w:name="Grid Table 1 Light Accent 4" w:uiPriority="46"/>
-    <w:lsdException w:name="Grid Table 2 Accent 4" w:uiPriority="47"/>
-    <w:lsdException w:name="Grid Table 3 Accent 4" w:uiPriority="48"/>
-    <w:lsdException w:name="Grid Table 4 Accent 4" w:uiPriority="49"/>
-    <w:lsdException w:name="Grid Table 5 Dark Accent 4" w:uiPriority="50"/>
-    <w:lsdException w:name="Grid Table 6 Colorful Accent 4" w:uiPriority="51"/>
-    <w:lsdException w:name="Grid Table 7 Colorful Accent 4" w:uiPriority="52"/>
-    <w:lsdException w:name="Grid Table 1 Light Accent 5" w:uiPriority="46"/>
-    <w:lsdException w:name="Grid Table 2 Accent 5" w:uiPriority="47"/>
-    <w:lsdException w:name="Grid Table 3 Accent 5" w:uiPriority="48"/>
-    <w:lsdException w:name="Grid Table 4 Accent 5" w:uiPriority="49"/>
-    <w:lsdException w:name="Grid Table 5 Dark Accent 5" w:uiPriority="50"/>
-    <w:lsdException w:name="Grid Table 6 Colorful Accent 5" w:uiPriority="51"/>
-    <w:lsdException w:name="Grid Table 7 Colorful Accent 5" w:uiPriority="52"/>
-    <w:lsdException w:name="Grid Table 1 Light Accent 6" w:uiPriority="46"/>
-    <w:lsdException w:name="Grid Table 2 Accent 6" w:uiPriority="47"/>
-    <w:lsdException w:name="Grid Table 3 Accent 6" w:uiPriority="48"/>
-    <w:lsdException w:name="Grid Table 4 Accent 6" w:uiPriority="49"/>
-    <w:lsdException w:name="Grid Table 5 Dark Accent 6" w:uiPriority="50"/>
-    <w:lsdException w:name="Grid Table 6 Colorful Accent 6" w:uiPriority="51"/>
-    <w:lsdException w:name="Grid Table 7 Colorful Accent 6" w:uiPriority="52"/>
-    <w:lsdException w:name="List Table 1 Light" w:uiPriority="46"/>
-    <w:lsdException w:name="List Table 2" w:uiPriority="47"/>
-    <w:lsdException w:name="List Table 3" w:uiPriority="48"/>
-    <w:lsdException w:name="List Table 4" w:uiPriority="49"/>
-    <w:lsdException w:name="List Table 5 Dark" w:uiPriority="50"/>
-    <w:lsdException w:name="List Table 6 Colorful" w:uiPriority="51"/>
-    <w:lsdException w:name="List Table 7 Colorful" w:uiPriority="52"/>
-    <w:lsdException w:name="List Table 1 Light Accent 1" w:uiPriority="46"/>
-    <w:lsdException w:name="List Table 2 Accent 1" w:uiPriority="47"/>
-    <w:lsdException w:name="List Table 3 Accent 1" w:uiPriority="48"/>
-    <w:lsdException w:name="List Table 4 Accent 1" w:uiPriority="49"/>
-    <w:lsdException w:name="List Table 5 Dark Accent 1" w:uiPriority="50"/>
-    <w:lsdException w:name="List Table 6 Colorful Accent 1" w:uiPriority="51"/>
-    <w:lsdException w:name="List Table 7 Colorful Accent 1" w:uiPriority="52"/>
-    <w:lsdException w:name="List Table 1 Light Accent 2" w:uiPriority="46"/>
-    <w:lsdException w:name="List Table 2 Accent 2" w:uiPriority="47"/>
-    <w:lsdException w:name="List Table 3 Accent 2" w:uiPriority="48"/>
-    <w:lsdException w:name="List Table 4 Accent 2" w:uiPriority="49"/>
-    <w:lsdException w:name="List Table 5 Dark Accent 2" w:uiPriority="50"/>
-    <w:lsdException w:name="List Table 6 Colorful Accent 2" w:uiPriority="51"/>
-    <w:lsdException w:name="List Table 7 Colorful Accent 2" w:uiPriority="52"/>
-    <w:lsdException w:name="List Table 1 Light Accent 3" w:uiPriority="46"/>
-    <w:lsdException w:name="List Table 2 Accent 3" w:uiPriority="47"/>
-    <w:lsdException w:name="List Table 3 Accent 3" w:uiPriority="48"/>
-    <w:lsdException w:name="List Table 4 Accent 3" w:uiPriority="49"/>
-    <w:lsdException w:name="List Table 5 Dark Accent 3" w:uiPriority="50"/>
-    <w:lsdException w:name="List Table 6 Colorful Accent 3" w:uiPriority="51"/>
-    <w:lsdException w:name="List Table 7 Colorful Accent 3" w:uiPriority="52"/>
-    <w:lsdException w:name="List Table 1 Light Accent 4" w:uiPriority="46"/>
-    <w:lsdException w:name="List Table 2 Accent 4" w:uiPriority="47"/>
-    <w:lsdException w:name="List Table 3 Accent 4" w:uiPriority="48"/>
-    <w:lsdException w:name="List Table 4 Accent 4" w:uiPriority="49"/>
-    <w:lsdException w:name="List Table 5 Dark Accent 4" w:uiPriority="50"/>
-    <w:lsdException w:name="List Table 6 Colorful Accent 4" w:uiPriority="51"/>
-    <w:lsdException w:name="List Table 7 Colorful Accent 4" w:uiPriority="52"/>
-    <w:lsdException w:name="List Table 1 Light Accent 5" w:uiPriority="46"/>
-    <w:lsdException w:name="List Table 2 Accent 5" w:uiPriority="47"/>
-    <w:lsdException w:name="List Table 3 Accent 5" w:uiPriority="48"/>
-    <w:lsdException w:name="List Table 4 Accent 5" w:uiPriority="49"/>
-    <w:lsdException w:name="List Table 5 Dark Accent 5" w:uiPriority="50"/>
-    <w:lsdException w:name="List Table 6 Colorful Accent 5" w:uiPriority="51"/>
-    <w:lsdException w:name="List Table 7 Colorful Accent 5" w:uiPriority="52"/>
-    <w:lsdException w:name="List Table 1 Light Accent 6" w:uiPriority="46"/>
-    <w:lsdException w:name="List Table 2 Accent 6" w:uiPriority="47"/>
-    <w:lsdException w:name="List Table 3 Accent 6" w:uiPriority="48"/>
-    <w:lsdException w:name="List Table 4 Accent 6" w:uiPriority="49"/>
-    <w:lsdException w:name="List Table 5 Dark Accent 6" w:uiPriority="50"/>
-    <w:lsdException w:name="List Table 6 Colorful Accent 6" w:uiPriority="51"/>
-    <w:lsdException w:name="List Table 7 Colorful Accent 6" w:uiPriority="52"/>
-    <w:lsdException w:name="Mention" w:semiHidden="1" w:unhideWhenUsed="1"/>
-    <w:lsdException w:name="Smart Hyperlink" w:semiHidden="1" w:unhideWhenUsed="1"/>
-    <w:lsdException w:name="Hashtag" w:semiHidden="1" w:unhideWhenUsed="1"/>
-    <w:lsdException w:name="Unresolved Mention" w:semiHidden="1" w:unhideWhenUsed="1"/>
-    <w:lsdException w:name="Smart Link" w:semiHidden="1" w:unhideWhenUsed="1"/>
+  <w:latentStyles w:defLockedState="0" w:defUIPriority="99" w:defSemiHidden="1" w:defUnhideWhenUsed="1" w:defQFormat="0" w:count="267">
+    <w:lsdException w:name="Normal" w:semiHidden="0" w:uiPriority="0" w:unhideWhenUsed="0" w:qFormat="1"/>
+    <w:lsdException w:name="heading 1" w:semiHidden="0" w:uiPriority="9" w:unhideWhenUsed="0" w:qFormat="1"/>
+    <w:lsdException w:name="heading 2" w:uiPriority="0" w:qFormat="1"/>
+    <w:lsdException w:name="heading 3" w:uiPriority="0" w:qFormat="1"/>
+    <w:lsdException w:name="heading 4" w:uiPriority="9" w:qFormat="1"/>
+    <w:lsdException w:name="heading 5" w:uiPriority="9" w:qFormat="1"/>
+    <w:lsdException w:name="heading 6" w:uiPriority="9" w:qFormat="1"/>
+    <w:lsdException w:name="heading 7" w:uiPriority="9" w:qFormat="1"/>
+    <w:lsdException w:name="heading 8" w:uiPriority="9" w:qFormat="1"/>
+    <w:lsdException w:name="heading 9" w:uiPriority="9" w:qFormat="1"/>
+    <w:lsdException w:name="toc 1" w:uiPriority="39"/>
+    <w:lsdException w:name="toc 2" w:uiPriority="39"/>
+    <w:lsdException w:name="toc 3" w:uiPriority="39"/>
+    <w:lsdException w:name="toc 4" w:uiPriority="39"/>
+    <w:lsdException w:name="toc 5" w:uiPriority="39"/>
+    <w:lsdException w:name="toc 6" w:uiPriority="39"/>
+    <w:lsdException w:name="toc 7" w:uiPriority="39"/>
+    <w:lsdException w:name="toc 8" w:uiPriority="39"/>
+    <w:lsdException w:name="toc 9" w:uiPriority="39"/>
+    <w:lsdException w:name="caption" w:uiPriority="35" w:qFormat="1"/>
+    <w:lsdException w:name="Title" w:semiHidden="0" w:uiPriority="10" w:unhideWhenUsed="0" w:qFormat="1"/>
+    <w:lsdException w:name="Default Paragraph Font" w:uiPriority="1"/>
+    <w:lsdException w:name="Subtitle" w:semiHidden="0" w:uiPriority="11" w:unhideWhenUsed="0" w:qFormat="1"/>
+    <w:lsdException w:name="Strong" w:semiHidden="0" w:uiPriority="22" w:unhideWhenUsed="0" w:qFormat="1"/>
+    <w:lsdException w:name="Emphasis" w:semiHidden="0" w:uiPriority="20" w:unhideWhenUsed="0" w:qFormat="1"/>
+    <w:lsdException w:name="Table Grid" w:uiPriority="59"/>
+    <w:lsdException w:name="Placeholder Text" w:unhideWhenUsed="0"/>
+    <w:lsdException w:name="No Spacing" w:semiHidden="0" w:uiPriority="1" w:unhideWhenUsed="0" w:qFormat="1"/>
+    <w:lsdException w:name="Light Shading" w:semiHidden="0" w:uiPriority="60" w:unhideWhenUsed="0"/>
+    <w:lsdException w:name="Light List" w:semiHidden="0" w:uiPriority="61" w:unhideWhenUsed="0"/>
+    <w:lsdException w:name="Light Grid" w:semiHidden="0" w:uiPriority="62" w:unhideWhenUsed="0"/>
+    <w:lsdException w:name="Medium Shading 1" w:semiHidden="0" w:uiPriority="63" w:unhideWhenUsed="0"/>
+    <w:lsdException w:name="Medium Shading 2" w:semiHidden="0" w:uiPriority="64" w:unhideWhenUsed="0"/>
+    <w:lsdException w:name="Medium List 1" w:semiHidden="0" w:uiPriority="65" w:unhideWhenUsed="0"/>
+    <w:lsdException w:name="Medium List 2" w:semiHidden="0" w:uiPriority="66" w:unhideWhenUsed="0"/>
+    <w:lsdException w:name="Medium Grid 1" w:semiHidden="0" w:uiPriority="67" w:unhideWhenUsed="0"/>
+    <w:lsdException w:name="Medium Grid 2" w:semiHidden="0" w:uiPriority="68" w:unhideWhenUsed="0"/>
+    <w:lsdException w:name="Medium Grid 3" w:semiHidden="0" w:uiPriority="69" w:unhideWhenUsed="0"/>
+    <w:lsdException w:name="Dark List" w:semiHidden="0" w:uiPriority="70" w:unhideWhenUsed="0"/>
+    <w:lsdException w:name="Colorful Shading" w:semiHidden="0" w:uiPriority="71" w:unhideWhenUsed="0"/>
+    <w:lsdException w:name="Colorful List" w:semiHidden="0" w:uiPriority="72" w:unhideWhenUsed="0"/>
+    <w:lsdException w:name="Colorful Grid" w:semiHidden="0" w:uiPriority="73" w:unhideWhenUsed="0"/>
+    <w:lsdException w:name="Light Shading Accent 1" w:semiHidden="0" w:uiPriority="60" w:unhideWhenUsed="0"/>
+    <w:lsdException w:name="Light List Accent 1" w:semiHidden="0" w:uiPriority="61" w:unhideWhenUsed="0"/>
+    <w:lsdException w:name="Light Grid Accent 1" w:semiHidden="0" w:uiPriority="62" w:unhideWhenUsed="0"/>
+    <w:lsdException w:name="Medium Shading 1 Accent 1" w:semiHidden="0" w:uiPriority="63" w:unhideWhenUsed="0"/>
+    <w:lsdException w:name="Medium Shading 2 Accent 1" w:semiHidden="0" w:uiPriority="64" w:unhideWhenUsed="0"/>
+    <w:lsdException w:name="Medium List 1 Accent 1" w:semiHidden="0" w:uiPriority="65" w:unhideWhenUsed="0"/>
+    <w:lsdException w:name="Revision" w:unhideWhenUsed="0"/>
+    <w:lsdException w:name="List Paragraph" w:semiHidden="0" w:uiPriority="34" w:unhideWhenUsed="0" w:qFormat="1"/>
+    <w:lsdException w:name="Quote" w:semiHidden="0" w:uiPriority="29" w:unhideWhenUsed="0" w:qFormat="1"/>
+    <w:lsdException w:name="Intense Quote" w:semiHidden="0" w:uiPriority="30" w:unhideWhenUsed="0" w:qFormat="1"/>
+    <w:lsdException w:name="Medium List 2 Accent 1" w:semiHidden="0" w:uiPriority="66" w:unhideWhenUsed="0"/>
+    <w:lsdException w:name="Medium Grid 1 Accent 1" w:semiHidden="0" w:uiPriority="67" w:unhideWhenUsed="0"/>
+    <w:lsdException w:name="Medium Grid 2 Accent 1" w:semiHidden="0" w:uiPriority="68" w:unhideWhenUsed="0"/>
+    <w:lsdException w:name="Medium Grid 3 Accent 1" w:semiHidden="0" w:uiPriority="69" w:unhideWhenUsed="0"/>
+    <w:lsdException w:name="Dark List Accent 1" w:semiHidden="0" w:uiPriority="70" w:unhideWhenUsed="0"/>
+    <w:lsdException w:name="Colorful Shading Accent 1" w:semiHidden="0" w:uiPriority="71" w:unhideWhenUsed="0"/>
+    <w:lsdException w:name="Colorful List Accent 1" w:semiHidden="0" w:uiPriority="72" w:unhideWhenUsed="0"/>
+    <w:lsdException w:name="Colorful Grid Accent 1" w:semiHidden="0" w:uiPriority="73" w:unhideWhenUsed="0"/>
+    <w:lsdException w:name="Light Shading Accent 2" w:semiHidden="0" w:uiPriority="60" w:unhideWhenUsed="0"/>
+    <w:lsdException w:name="Light List Accent 2" w:semiHidden="0" w:uiPriority="61" w:unhideWhenUsed="0"/>
+    <w:lsdException w:name="Light Grid Accent 2" w:semiHidden="0" w:uiPriority="62" w:unhideWhenUsed="0"/>
+    <w:lsdException w:name="Medium Shading 1 Accent 2" w:semiHidden="0" w:uiPriority="63" w:unhideWhenUsed="0"/>
+    <w:lsdException w:name="Medium Shading 2 Accent 2" w:semiHidden="0" w:uiPriority="64" w:unhideWhenUsed="0"/>
+    <w:lsdException w:name="Medium List 1 Accent 2" w:semiHidden="0" w:uiPriority="65" w:unhideWhenUsed="0"/>
+    <w:lsdException w:name="Medium List 2 Accent 2" w:semiHidden="0" w:uiPriority="66" w:unhideWhenUsed="0"/>
+    <w:lsdException w:name="Medium Grid 1 Accent 2" w:semiHidden="0" w:uiPriority="67" w:unhideWhenUsed="0"/>
+    <w:lsdException w:name="Medium Grid 2 Accent 2" w:semiHidden="0" w:uiPriority="68" w:unhideWhenUsed="0"/>
+    <w:lsdException w:name="Medium Grid 3 Accent 2" w:semiHidden="0" w:uiPriority="69" w:unhideWhenUsed="0"/>
+    <w:lsdException w:name="Dark List Accent 2" w:semiHidden="0" w:uiPriority="70" w:unhideWhenUsed="0"/>
+    <w:lsdException w:name="Colorful Shading Accent 2" w:semiHidden="0" w:uiPriority="71" w:unhideWhenUsed="0"/>
+    <w:lsdException w:name="Colorful List Accent 2" w:semiHidden="0" w:uiPriority="72" w:unhideWhenUsed="0"/>
+    <w:lsdException w:name="Colorful Grid Accent 2" w:semiHidden="0" w:uiPriority="73" w:unhideWhenUsed="0"/>
+    <w:lsdException w:name="Light Shading Accent 3" w:semiHidden="0" w:uiPriority="60" w:unhideWhenUsed="0"/>
+    <w:lsdException w:name="Light List Accent 3" w:semiHidden="0" w:uiPriority="61" w:unhideWhenUsed="0"/>
+    <w:lsdException w:name="Light Grid Accent 3" w:semiHidden="0" w:uiPriority="62" w:unhideWhenUsed="0"/>
+    <w:lsdException w:name="Medium Shading 1 Accent 3" w:semiHidden="0" w:uiPriority="63" w:unhideWhenUsed="0"/>
+    <w:lsdException w:name="Medium Shading 2 Accent 3" w:semiHidden="0" w:uiPriority="64" w:unhideWhenUsed="0"/>
+    <w:lsdException w:name="Medium List 1 Accent 3" w:semiHidden="0" w:uiPriority="65" w:unhideWhenUsed="0"/>
+    <w:lsdException w:name="Medium List 2 Accent 3" w:semiHidden="0" w:uiPriority="66" w:unhideWhenUsed="0"/>
+    <w:lsdException w:name="Medium Grid 1 Accent 3" w:semiHidden="0" w:uiPriority="67" w:unhideWhenUsed="0"/>
+    <w:lsdException w:name="Medium Grid 2 Accent 3" w:semiHidden="0" w:uiPriority="68" w:unhideWhenUsed="0"/>
+    <w:lsdException w:name="Medium Grid 3 Accent 3" w:semiHidden="0" w:uiPriority="69" w:unhideWhenUsed="0"/>
+    <w:lsdException w:name="Dark List Accent 3" w:semiHidden="0" w:uiPriority="70" w:unhideWhenUsed="0"/>
+    <w:lsdException w:name="Colorful Shading Accent 3" w:semiHidden="0" w:uiPriority="71" w:unhideWhenUsed="0"/>
+    <w:lsdException w:name="Colorful List Accent 3" w:semiHidden="0" w:uiPriority="72" w:unhideWhenUsed="0"/>
+    <w:lsdException w:name="Colorful Grid Accent 3" w:semiHidden="0" w:uiPriority="73" w:unhideWhenUsed="0"/>
+    <w:lsdException w:name="Light Shading Accent 4" w:semiHidden="0" w:uiPriority="60" w:unhideWhenUsed="0"/>
+    <w:lsdException w:name="Light List Accent 4" w:semiHidden="0" w:uiPriority="61" w:unhideWhenUsed="0"/>
+    <w:lsdException w:name="Light Grid Accent 4" w:semiHidden="0" w:uiPriority="62" w:unhideWhenUsed="0"/>
+    <w:lsdException w:name="Medium Shading 1 Accent 4" w:semiHidden="0" w:uiPriority="63" w:unhideWhenUsed="0"/>
+    <w:lsdException w:name="Medium Shading 2 Accent 4" w:semiHidden="0" w:uiPriority="64" w:unhideWhenUsed="0"/>
+    <w:lsdException w:name="Medium List 1 Accent 4" w:semiHidden="0" w:uiPriority="65" w:unhideWhenUsed="0"/>
+    <w:lsdException w:name="Medium List 2 Accent 4" w:semiHidden="0" w:uiPriority="66" w:unhideWhenUsed="0"/>
+    <w:lsdException w:name="Medium Grid 1 Accent 4" w:semiHidden="0" w:uiPriority="67" w:unhideWhenUsed="0"/>
+    <w:lsdException w:name="Medium Grid 2 Accent 4" w:semiHidden="0" w:uiPriority="68" w:unhideWhenUsed="0"/>
+    <w:lsdException w:name="Medium Grid 3 Accent 4" w:semiHidden="0" w:uiPriority="69" w:unhideWhenUsed="0"/>
+    <w:lsdException w:name="Dark List Accent 4" w:semiHidden="0" w:uiPriority="70" w:unhideWhenUsed="0"/>
+    <w:lsdException w:name="Colorful Shading Accent 4" w:semiHidden="0" w:uiPriority="71" w:unhideWhenUsed="0"/>
+    <w:lsdException w:name="Colorful List Accent 4" w:semiHidden="0" w:uiPriority="72" w:unhideWhenUsed="0"/>
+    <w:lsdException w:name="Colorful Grid Accent 4" w:semiHidden="0" w:uiPriority="73" w:unhideWhenUsed="0"/>
+    <w:lsdException w:name="Light Shading Accent 5" w:semiHidden="0" w:uiPriority="60" w:unhideWhenUsed="0"/>
+    <w:lsdException w:name="Light List Accent 5" w:semiHidden="0" w:uiPriority="61" w:unhideWhenUsed="0"/>
+    <w:lsdException w:name="Light Grid Accent 5" w:semiHidden="0" w:uiPriority="62" w:unhideWhenUsed="0"/>
+    <w:lsdException w:name="Medium Shading 1 Accent 5" w:semiHidden="0" w:uiPriority="63" w:unhideWhenUsed="0"/>
+    <w:lsdException w:name="Medium Shading 2 Accent 5" w:semiHidden="0" w:uiPriority="64" w:unhideWhenUsed="0"/>
+    <w:lsdException w:name="Medium List 1 Accent 5" w:semiHidden="0" w:uiPriority="65" w:unhideWhenUsed="0"/>
+    <w:lsdException w:name="Medium List 2 Accent 5" w:semiHidden="0" w:uiPriority="66" w:unhideWhenUsed="0"/>
+    <w:lsdException w:name="Medium Grid 1 Accent 5" w:semiHidden="0" w:uiPriority="67" w:unhideWhenUsed="0"/>
+    <w:lsdException w:name="Medium Grid 2 Accent 5" w:semiHidden="0" w:uiPriority="68" w:unhideWhenUsed="0"/>
+    <w:lsdException w:name="Medium Grid 3 Accent 5" w:semiHidden="0" w:uiPriority="69" w:unhideWhenUsed="0"/>
+    <w:lsdException w:name="Dark List Accent 5" w:semiHidden="0" w:uiPriority="70" w:unhideWhenUsed="0"/>
+    <w:lsdException w:name="Colorful Shading Accent 5" w:semiHidden="0" w:uiPriority="71" w:unhideWhenUsed="0"/>
+    <w:lsdException w:name="Colorful List Accent 5" w:semiHidden="0" w:uiPriority="72" w:unhideWhenUsed="0"/>
+    <w:lsdException w:name="Colorful Grid Accent 5" w:semiHidden="0" w:uiPriority="73" w:unhideWhenUsed="0"/>
+    <w:lsdException w:name="Light Shading Accent 6" w:semiHidden="0" w:uiPriority="60" w:unhideWhenUsed="0"/>
+    <w:lsdException w:name="Light List Accent 6" w:semiHidden="0" w:uiPriority="61" w:unhideWhenUsed="0"/>
+    <w:lsdException w:name="Light Grid Accent 6" w:semiHidden="0" w:uiPriority="62" w:unhideWhenUsed="0"/>
+    <w:lsdException w:name="Medium Shading 1 Accent 6" w:semiHidden="0" w:uiPriority="63" w:unhideWhenUsed="0"/>
+    <w:lsdException w:name="Medium Shading 2 Accent 6" w:semiHidden="0" w:uiPriority="64" w:unhideWhenUsed="0"/>
+    <w:lsdException w:name="Medium List 1 Accent 6" w:semiHidden="0" w:uiPriority="65" w:unhideWhenUsed="0"/>
+    <w:lsdException w:name="Medium List 2 Accent 6" w:semiHidden="0" w:uiPriority="66" w:unhideWhenUsed="0"/>
+    <w:lsdException w:name="Medium Grid 1 Accent 6" w:semiHidden="0" w:uiPriority="67" w:unhideWhenUsed="0"/>
+    <w:lsdException w:name="Medium Grid 2 Accent 6" w:semiHidden="0" w:uiPriority="68" w:unhideWhenUsed="0"/>
+    <w:lsdException w:name="Medium Grid 3 Accent 6" w:semiHidden="0" w:uiPriority="69" w:unhideWhenUsed="0"/>
+    <w:lsdException w:name="Dark List Accent 6" w:semiHidden="0" w:uiPriority="70" w:unhideWhenUsed="0"/>
+    <w:lsdException w:name="Colorful Shading Accent 6" w:semiHidden="0" w:uiPriority="71" w:unhideWhenUsed="0"/>
+    <w:lsdException w:name="Colorful List Accent 6" w:semiHidden="0" w:uiPriority="72" w:unhideWhenUsed="0"/>
+    <w:lsdException w:name="Colorful Grid Accent 6" w:semiHidden="0" w:uiPriority="73" w:unhideWhenUsed="0"/>
+    <w:lsdException w:name="Subtle Emphasis" w:semiHidden="0" w:uiPriority="19" w:unhideWhenUsed="0" w:qFormat="1"/>
+    <w:lsdException w:name="Intense Emphasis" w:semiHidden="0" w:uiPriority="21" w:unhideWhenUsed="0" w:qFormat="1"/>
+    <w:lsdException w:name="Subtle Reference" w:semiHidden="0" w:uiPriority="31" w:unhideWhenUsed="0" w:qFormat="1"/>
+    <w:lsdException w:name="Intense Reference" w:semiHidden="0" w:uiPriority="32" w:unhideWhenUsed="0" w:qFormat="1"/>
+    <w:lsdException w:name="Book Title" w:semiHidden="0" w:uiPriority="33" w:unhideWhenUsed="0" w:qFormat="1"/>
+    <w:lsdException w:name="Bibliography" w:uiPriority="37"/>
+    <w:lsdException w:name="TOC Heading" w:uiPriority="39" w:qFormat="1"/>
   </w:latentStyles>
   <w:style w:type="paragraph" w:default="1" w:styleId="Normal">
     <w:name w:val="Normal"/>
@@ -4687,6 +4454,7 @@
     <w:tblPr>
       <w:tblStyleRowBandSize w:val="1"/>
       <w:tblStyleColBandSize w:val="1"/>
+      <w:tblInd w:w="0" w:type="dxa"/>
       <w:tblCellMar>
         <w:top w:w="100" w:type="dxa"/>
         <w:left w:w="100" w:type="dxa"/>
@@ -4700,6 +4468,7 @@
     <w:tblPr>
       <w:tblStyleRowBandSize w:val="1"/>
       <w:tblStyleColBandSize w:val="1"/>
+      <w:tblInd w:w="0" w:type="dxa"/>
       <w:tblCellMar>
         <w:top w:w="100" w:type="dxa"/>
         <w:left w:w="100" w:type="dxa"/>
@@ -4802,6 +4571,7 @@
       <w:spacing w:line="240" w:lineRule="auto"/>
     </w:pPr>
     <w:tblPr>
+      <w:tblInd w:w="0" w:type="dxa"/>
       <w:tblBorders>
         <w:top w:val="single" w:sz="4" w:space="0" w:color="auto"/>
         <w:left w:val="single" w:sz="4" w:space="0" w:color="auto"/>
@@ -4810,6 +4580,460 @@
         <w:insideH w:val="single" w:sz="4" w:space="0" w:color="auto"/>
         <w:insideV w:val="single" w:sz="4" w:space="0" w:color="auto"/>
       </w:tblBorders>
+      <w:tblCellMar>
+        <w:top w:w="0" w:type="dxa"/>
+        <w:left w:w="108" w:type="dxa"/>
+        <w:bottom w:w="0" w:type="dxa"/>
+        <w:right w:w="108" w:type="dxa"/>
+      </w:tblCellMar>
+    </w:tblPr>
+  </w:style>
+</w:styles>
+</file>
+
+<file path=word/stylesWithEffects.xml><?xml version="1.0" encoding="utf-8"?>
+<w:styles xmlns:wpc="http://schemas.microsoft.com/office/word/2010/wordprocessingCanvas" xmlns:mc="http://schemas.openxmlformats.org/markup-compatibility/2006" xmlns:o="urn:schemas-microsoft-com:office:office" xmlns:r="http://schemas.openxmlformats.org/officeDocument/2006/relationships" xmlns:m="http://schemas.openxmlformats.org/officeDocument/2006/math" xmlns:v="urn:schemas-microsoft-com:vml" xmlns:wp14="http://schemas.microsoft.com/office/word/2010/wordprocessingDrawing" xmlns:wp="http://schemas.openxmlformats.org/drawingml/2006/wordprocessingDrawing" xmlns:w10="urn:schemas-microsoft-com:office:word" xmlns:w="http://schemas.openxmlformats.org/wordprocessingml/2006/main" xmlns:w14="http://schemas.microsoft.com/office/word/2010/wordml" xmlns:wpg="http://schemas.microsoft.com/office/word/2010/wordprocessingGroup" xmlns:wpi="http://schemas.microsoft.com/office/word/2010/wordprocessingInk" xmlns:wne="http://schemas.microsoft.com/office/word/2006/wordml" xmlns:wps="http://schemas.microsoft.com/office/word/2010/wordprocessingShape" mc:Ignorable="w14 wp14">
+  <w:docDefaults>
+    <w:rPrDefault>
+      <w:rPr>
+        <w:rFonts w:ascii="Arial" w:eastAsia="Arial" w:hAnsi="Arial" w:cs="Arial"/>
+        <w:sz w:val="22"/>
+        <w:szCs w:val="22"/>
+        <w:lang w:val="en" w:eastAsia="en-US" w:bidi="ar-SA"/>
+      </w:rPr>
+    </w:rPrDefault>
+    <w:pPrDefault>
+      <w:pPr>
+        <w:spacing w:line="276" w:lineRule="auto"/>
+      </w:pPr>
+    </w:pPrDefault>
+  </w:docDefaults>
+  <w:latentStyles w:defLockedState="0" w:defUIPriority="99" w:defSemiHidden="1" w:defUnhideWhenUsed="1" w:defQFormat="0" w:count="267">
+    <w:lsdException w:name="Normal" w:semiHidden="0" w:uiPriority="0" w:unhideWhenUsed="0" w:qFormat="1"/>
+    <w:lsdException w:name="heading 1" w:semiHidden="0" w:uiPriority="9" w:unhideWhenUsed="0" w:qFormat="1"/>
+    <w:lsdException w:name="heading 2" w:uiPriority="0" w:qFormat="1"/>
+    <w:lsdException w:name="heading 3" w:uiPriority="0" w:qFormat="1"/>
+    <w:lsdException w:name="heading 4" w:uiPriority="9" w:qFormat="1"/>
+    <w:lsdException w:name="heading 5" w:uiPriority="9" w:qFormat="1"/>
+    <w:lsdException w:name="heading 6" w:uiPriority="9" w:qFormat="1"/>
+    <w:lsdException w:name="heading 7" w:uiPriority="9" w:qFormat="1"/>
+    <w:lsdException w:name="heading 8" w:uiPriority="9" w:qFormat="1"/>
+    <w:lsdException w:name="heading 9" w:uiPriority="9" w:qFormat="1"/>
+    <w:lsdException w:name="toc 1" w:uiPriority="39"/>
+    <w:lsdException w:name="toc 2" w:uiPriority="39"/>
+    <w:lsdException w:name="toc 3" w:uiPriority="39"/>
+    <w:lsdException w:name="toc 4" w:uiPriority="39"/>
+    <w:lsdException w:name="toc 5" w:uiPriority="39"/>
+    <w:lsdException w:name="toc 6" w:uiPriority="39"/>
+    <w:lsdException w:name="toc 7" w:uiPriority="39"/>
+    <w:lsdException w:name="toc 8" w:uiPriority="39"/>
+    <w:lsdException w:name="toc 9" w:uiPriority="39"/>
+    <w:lsdException w:name="caption" w:uiPriority="35" w:qFormat="1"/>
+    <w:lsdException w:name="Title" w:semiHidden="0" w:uiPriority="10" w:unhideWhenUsed="0" w:qFormat="1"/>
+    <w:lsdException w:name="Default Paragraph Font" w:uiPriority="1"/>
+    <w:lsdException w:name="Subtitle" w:semiHidden="0" w:uiPriority="11" w:unhideWhenUsed="0" w:qFormat="1"/>
+    <w:lsdException w:name="Strong" w:semiHidden="0" w:uiPriority="22" w:unhideWhenUsed="0" w:qFormat="1"/>
+    <w:lsdException w:name="Emphasis" w:semiHidden="0" w:uiPriority="20" w:unhideWhenUsed="0" w:qFormat="1"/>
+    <w:lsdException w:name="Table Grid" w:uiPriority="59"/>
+    <w:lsdException w:name="Placeholder Text" w:unhideWhenUsed="0"/>
+    <w:lsdException w:name="No Spacing" w:semiHidden="0" w:uiPriority="1" w:unhideWhenUsed="0" w:qFormat="1"/>
+    <w:lsdException w:name="Light Shading" w:semiHidden="0" w:uiPriority="60" w:unhideWhenUsed="0"/>
+    <w:lsdException w:name="Light List" w:semiHidden="0" w:uiPriority="61" w:unhideWhenUsed="0"/>
+    <w:lsdException w:name="Light Grid" w:semiHidden="0" w:uiPriority="62" w:unhideWhenUsed="0"/>
+    <w:lsdException w:name="Medium Shading 1" w:semiHidden="0" w:uiPriority="63" w:unhideWhenUsed="0"/>
+    <w:lsdException w:name="Medium Shading 2" w:semiHidden="0" w:uiPriority="64" w:unhideWhenUsed="0"/>
+    <w:lsdException w:name="Medium List 1" w:semiHidden="0" w:uiPriority="65" w:unhideWhenUsed="0"/>
+    <w:lsdException w:name="Medium List 2" w:semiHidden="0" w:uiPriority="66" w:unhideWhenUsed="0"/>
+    <w:lsdException w:name="Medium Grid 1" w:semiHidden="0" w:uiPriority="67" w:unhideWhenUsed="0"/>
+    <w:lsdException w:name="Medium Grid 2" w:semiHidden="0" w:uiPriority="68" w:unhideWhenUsed="0"/>
+    <w:lsdException w:name="Medium Grid 3" w:semiHidden="0" w:uiPriority="69" w:unhideWhenUsed="0"/>
+    <w:lsdException w:name="Dark List" w:semiHidden="0" w:uiPriority="70" w:unhideWhenUsed="0"/>
+    <w:lsdException w:name="Colorful Shading" w:semiHidden="0" w:uiPriority="71" w:unhideWhenUsed="0"/>
+    <w:lsdException w:name="Colorful List" w:semiHidden="0" w:uiPriority="72" w:unhideWhenUsed="0"/>
+    <w:lsdException w:name="Colorful Grid" w:semiHidden="0" w:uiPriority="73" w:unhideWhenUsed="0"/>
+    <w:lsdException w:name="Light Shading Accent 1" w:semiHidden="0" w:uiPriority="60" w:unhideWhenUsed="0"/>
+    <w:lsdException w:name="Light List Accent 1" w:semiHidden="0" w:uiPriority="61" w:unhideWhenUsed="0"/>
+    <w:lsdException w:name="Light Grid Accent 1" w:semiHidden="0" w:uiPriority="62" w:unhideWhenUsed="0"/>
+    <w:lsdException w:name="Medium Shading 1 Accent 1" w:semiHidden="0" w:uiPriority="63" w:unhideWhenUsed="0"/>
+    <w:lsdException w:name="Medium Shading 2 Accent 1" w:semiHidden="0" w:uiPriority="64" w:unhideWhenUsed="0"/>
+    <w:lsdException w:name="Medium List 1 Accent 1" w:semiHidden="0" w:uiPriority="65" w:unhideWhenUsed="0"/>
+    <w:lsdException w:name="Revision" w:unhideWhenUsed="0"/>
+    <w:lsdException w:name="List Paragraph" w:semiHidden="0" w:uiPriority="34" w:unhideWhenUsed="0" w:qFormat="1"/>
+    <w:lsdException w:name="Quote" w:semiHidden="0" w:uiPriority="29" w:unhideWhenUsed="0" w:qFormat="1"/>
+    <w:lsdException w:name="Intense Quote" w:semiHidden="0" w:uiPriority="30" w:unhideWhenUsed="0" w:qFormat="1"/>
+    <w:lsdException w:name="Medium List 2 Accent 1" w:semiHidden="0" w:uiPriority="66" w:unhideWhenUsed="0"/>
+    <w:lsdException w:name="Medium Grid 1 Accent 1" w:semiHidden="0" w:uiPriority="67" w:unhideWhenUsed="0"/>
+    <w:lsdException w:name="Medium Grid 2 Accent 1" w:semiHidden="0" w:uiPriority="68" w:unhideWhenUsed="0"/>
+    <w:lsdException w:name="Medium Grid 3 Accent 1" w:semiHidden="0" w:uiPriority="69" w:unhideWhenUsed="0"/>
+    <w:lsdException w:name="Dark List Accent 1" w:semiHidden="0" w:uiPriority="70" w:unhideWhenUsed="0"/>
+    <w:lsdException w:name="Colorful Shading Accent 1" w:semiHidden="0" w:uiPriority="71" w:unhideWhenUsed="0"/>
+    <w:lsdException w:name="Colorful List Accent 1" w:semiHidden="0" w:uiPriority="72" w:unhideWhenUsed="0"/>
+    <w:lsdException w:name="Colorful Grid Accent 1" w:semiHidden="0" w:uiPriority="73" w:unhideWhenUsed="0"/>
+    <w:lsdException w:name="Light Shading Accent 2" w:semiHidden="0" w:uiPriority="60" w:unhideWhenUsed="0"/>
+    <w:lsdException w:name="Light List Accent 2" w:semiHidden="0" w:uiPriority="61" w:unhideWhenUsed="0"/>
+    <w:lsdException w:name="Light Grid Accent 2" w:semiHidden="0" w:uiPriority="62" w:unhideWhenUsed="0"/>
+    <w:lsdException w:name="Medium Shading 1 Accent 2" w:semiHidden="0" w:uiPriority="63" w:unhideWhenUsed="0"/>
+    <w:lsdException w:name="Medium Shading 2 Accent 2" w:semiHidden="0" w:uiPriority="64" w:unhideWhenUsed="0"/>
+    <w:lsdException w:name="Medium List 1 Accent 2" w:semiHidden="0" w:uiPriority="65" w:unhideWhenUsed="0"/>
+    <w:lsdException w:name="Medium List 2 Accent 2" w:semiHidden="0" w:uiPriority="66" w:unhideWhenUsed="0"/>
+    <w:lsdException w:name="Medium Grid 1 Accent 2" w:semiHidden="0" w:uiPriority="67" w:unhideWhenUsed="0"/>
+    <w:lsdException w:name="Medium Grid 2 Accent 2" w:semiHidden="0" w:uiPriority="68" w:unhideWhenUsed="0"/>
+    <w:lsdException w:name="Medium Grid 3 Accent 2" w:semiHidden="0" w:uiPriority="69" w:unhideWhenUsed="0"/>
+    <w:lsdException w:name="Dark List Accent 2" w:semiHidden="0" w:uiPriority="70" w:unhideWhenUsed="0"/>
+    <w:lsdException w:name="Colorful Shading Accent 2" w:semiHidden="0" w:uiPriority="71" w:unhideWhenUsed="0"/>
+    <w:lsdException w:name="Colorful List Accent 2" w:semiHidden="0" w:uiPriority="72" w:unhideWhenUsed="0"/>
+    <w:lsdException w:name="Colorful Grid Accent 2" w:semiHidden="0" w:uiPriority="73" w:unhideWhenUsed="0"/>
+    <w:lsdException w:name="Light Shading Accent 3" w:semiHidden="0" w:uiPriority="60" w:unhideWhenUsed="0"/>
+    <w:lsdException w:name="Light List Accent 3" w:semiHidden="0" w:uiPriority="61" w:unhideWhenUsed="0"/>
+    <w:lsdException w:name="Light Grid Accent 3" w:semiHidden="0" w:uiPriority="62" w:unhideWhenUsed="0"/>
+    <w:lsdException w:name="Medium Shading 1 Accent 3" w:semiHidden="0" w:uiPriority="63" w:unhideWhenUsed="0"/>
+    <w:lsdException w:name="Medium Shading 2 Accent 3" w:semiHidden="0" w:uiPriority="64" w:unhideWhenUsed="0"/>
+    <w:lsdException w:name="Medium List 1 Accent 3" w:semiHidden="0" w:uiPriority="65" w:unhideWhenUsed="0"/>
+    <w:lsdException w:name="Medium List 2 Accent 3" w:semiHidden="0" w:uiPriority="66" w:unhideWhenUsed="0"/>
+    <w:lsdException w:name="Medium Grid 1 Accent 3" w:semiHidden="0" w:uiPriority="67" w:unhideWhenUsed="0"/>
+    <w:lsdException w:name="Medium Grid 2 Accent 3" w:semiHidden="0" w:uiPriority="68" w:unhideWhenUsed="0"/>
+    <w:lsdException w:name="Medium Grid 3 Accent 3" w:semiHidden="0" w:uiPriority="69" w:unhideWhenUsed="0"/>
+    <w:lsdException w:name="Dark List Accent 3" w:semiHidden="0" w:uiPriority="70" w:unhideWhenUsed="0"/>
+    <w:lsdException w:name="Colorful Shading Accent 3" w:semiHidden="0" w:uiPriority="71" w:unhideWhenUsed="0"/>
+    <w:lsdException w:name="Colorful List Accent 3" w:semiHidden="0" w:uiPriority="72" w:unhideWhenUsed="0"/>
+    <w:lsdException w:name="Colorful Grid Accent 3" w:semiHidden="0" w:uiPriority="73" w:unhideWhenUsed="0"/>
+    <w:lsdException w:name="Light Shading Accent 4" w:semiHidden="0" w:uiPriority="60" w:unhideWhenUsed="0"/>
+    <w:lsdException w:name="Light List Accent 4" w:semiHidden="0" w:uiPriority="61" w:unhideWhenUsed="0"/>
+    <w:lsdException w:name="Light Grid Accent 4" w:semiHidden="0" w:uiPriority="62" w:unhideWhenUsed="0"/>
+    <w:lsdException w:name="Medium Shading 1 Accent 4" w:semiHidden="0" w:uiPriority="63" w:unhideWhenUsed="0"/>
+    <w:lsdException w:name="Medium Shading 2 Accent 4" w:semiHidden="0" w:uiPriority="64" w:unhideWhenUsed="0"/>
+    <w:lsdException w:name="Medium List 1 Accent 4" w:semiHidden="0" w:uiPriority="65" w:unhideWhenUsed="0"/>
+    <w:lsdException w:name="Medium List 2 Accent 4" w:semiHidden="0" w:uiPriority="66" w:unhideWhenUsed="0"/>
+    <w:lsdException w:name="Medium Grid 1 Accent 4" w:semiHidden="0" w:uiPriority="67" w:unhideWhenUsed="0"/>
+    <w:lsdException w:name="Medium Grid 2 Accent 4" w:semiHidden="0" w:uiPriority="68" w:unhideWhenUsed="0"/>
+    <w:lsdException w:name="Medium Grid 3 Accent 4" w:semiHidden="0" w:uiPriority="69" w:unhideWhenUsed="0"/>
+    <w:lsdException w:name="Dark List Accent 4" w:semiHidden="0" w:uiPriority="70" w:unhideWhenUsed="0"/>
+    <w:lsdException w:name="Colorful Shading Accent 4" w:semiHidden="0" w:uiPriority="71" w:unhideWhenUsed="0"/>
+    <w:lsdException w:name="Colorful List Accent 4" w:semiHidden="0" w:uiPriority="72" w:unhideWhenUsed="0"/>
+    <w:lsdException w:name="Colorful Grid Accent 4" w:semiHidden="0" w:uiPriority="73" w:unhideWhenUsed="0"/>
+    <w:lsdException w:name="Light Shading Accent 5" w:semiHidden="0" w:uiPriority="60" w:unhideWhenUsed="0"/>
+    <w:lsdException w:name="Light List Accent 5" w:semiHidden="0" w:uiPriority="61" w:unhideWhenUsed="0"/>
+    <w:lsdException w:name="Light Grid Accent 5" w:semiHidden="0" w:uiPriority="62" w:unhideWhenUsed="0"/>
+    <w:lsdException w:name="Medium Shading 1 Accent 5" w:semiHidden="0" w:uiPriority="63" w:unhideWhenUsed="0"/>
+    <w:lsdException w:name="Medium Shading 2 Accent 5" w:semiHidden="0" w:uiPriority="64" w:unhideWhenUsed="0"/>
+    <w:lsdException w:name="Medium List 1 Accent 5" w:semiHidden="0" w:uiPriority="65" w:unhideWhenUsed="0"/>
+    <w:lsdException w:name="Medium List 2 Accent 5" w:semiHidden="0" w:uiPriority="66" w:unhideWhenUsed="0"/>
+    <w:lsdException w:name="Medium Grid 1 Accent 5" w:semiHidden="0" w:uiPriority="67" w:unhideWhenUsed="0"/>
+    <w:lsdException w:name="Medium Grid 2 Accent 5" w:semiHidden="0" w:uiPriority="68" w:unhideWhenUsed="0"/>
+    <w:lsdException w:name="Medium Grid 3 Accent 5" w:semiHidden="0" w:uiPriority="69" w:unhideWhenUsed="0"/>
+    <w:lsdException w:name="Dark List Accent 5" w:semiHidden="0" w:uiPriority="70" w:unhideWhenUsed="0"/>
+    <w:lsdException w:name="Colorful Shading Accent 5" w:semiHidden="0" w:uiPriority="71" w:unhideWhenUsed="0"/>
+    <w:lsdException w:name="Colorful List Accent 5" w:semiHidden="0" w:uiPriority="72" w:unhideWhenUsed="0"/>
+    <w:lsdException w:name="Colorful Grid Accent 5" w:semiHidden="0" w:uiPriority="73" w:unhideWhenUsed="0"/>
+    <w:lsdException w:name="Light Shading Accent 6" w:semiHidden="0" w:uiPriority="60" w:unhideWhenUsed="0"/>
+    <w:lsdException w:name="Light List Accent 6" w:semiHidden="0" w:uiPriority="61" w:unhideWhenUsed="0"/>
+    <w:lsdException w:name="Light Grid Accent 6" w:semiHidden="0" w:uiPriority="62" w:unhideWhenUsed="0"/>
+    <w:lsdException w:name="Medium Shading 1 Accent 6" w:semiHidden="0" w:uiPriority="63" w:unhideWhenUsed="0"/>
+    <w:lsdException w:name="Medium Shading 2 Accent 6" w:semiHidden="0" w:uiPriority="64" w:unhideWhenUsed="0"/>
+    <w:lsdException w:name="Medium List 1 Accent 6" w:semiHidden="0" w:uiPriority="65" w:unhideWhenUsed="0"/>
+    <w:lsdException w:name="Medium List 2 Accent 6" w:semiHidden="0" w:uiPriority="66" w:unhideWhenUsed="0"/>
+    <w:lsdException w:name="Medium Grid 1 Accent 6" w:semiHidden="0" w:uiPriority="67" w:unhideWhenUsed="0"/>
+    <w:lsdException w:name="Medium Grid 2 Accent 6" w:semiHidden="0" w:uiPriority="68" w:unhideWhenUsed="0"/>
+    <w:lsdException w:name="Medium Grid 3 Accent 6" w:semiHidden="0" w:uiPriority="69" w:unhideWhenUsed="0"/>
+    <w:lsdException w:name="Dark List Accent 6" w:semiHidden="0" w:uiPriority="70" w:unhideWhenUsed="0"/>
+    <w:lsdException w:name="Colorful Shading Accent 6" w:semiHidden="0" w:uiPriority="71" w:unhideWhenUsed="0"/>
+    <w:lsdException w:name="Colorful List Accent 6" w:semiHidden="0" w:uiPriority="72" w:unhideWhenUsed="0"/>
+    <w:lsdException w:name="Colorful Grid Accent 6" w:semiHidden="0" w:uiPriority="73" w:unhideWhenUsed="0"/>
+    <w:lsdException w:name="Subtle Emphasis" w:semiHidden="0" w:uiPriority="19" w:unhideWhenUsed="0" w:qFormat="1"/>
+    <w:lsdException w:name="Intense Emphasis" w:semiHidden="0" w:uiPriority="21" w:unhideWhenUsed="0" w:qFormat="1"/>
+    <w:lsdException w:name="Subtle Reference" w:semiHidden="0" w:uiPriority="31" w:unhideWhenUsed="0" w:qFormat="1"/>
+    <w:lsdException w:name="Intense Reference" w:semiHidden="0" w:uiPriority="32" w:unhideWhenUsed="0" w:qFormat="1"/>
+    <w:lsdException w:name="Book Title" w:semiHidden="0" w:uiPriority="33" w:unhideWhenUsed="0" w:qFormat="1"/>
+    <w:lsdException w:name="Bibliography" w:uiPriority="37"/>
+    <w:lsdException w:name="TOC Heading" w:uiPriority="39" w:qFormat="1"/>
+  </w:latentStyles>
+  <w:style w:type="paragraph" w:default="1" w:styleId="Normal">
+    <w:name w:val="Normal"/>
+  </w:style>
+  <w:style w:type="paragraph" w:styleId="Heading1">
+    <w:name w:val="heading 1"/>
+    <w:basedOn w:val="Normal"/>
+    <w:next w:val="Normal"/>
+    <w:pPr>
+      <w:keepNext/>
+      <w:keepLines/>
+      <w:spacing w:before="400" w:after="120"/>
+      <w:outlineLvl w:val="0"/>
+    </w:pPr>
+    <w:rPr>
+      <w:sz w:val="40"/>
+      <w:szCs w:val="40"/>
+    </w:rPr>
+  </w:style>
+  <w:style w:type="paragraph" w:styleId="Heading2">
+    <w:name w:val="heading 2"/>
+    <w:basedOn w:val="Normal"/>
+    <w:next w:val="Normal"/>
+    <w:pPr>
+      <w:keepNext/>
+      <w:keepLines/>
+      <w:spacing w:before="360" w:after="120"/>
+      <w:outlineLvl w:val="1"/>
+    </w:pPr>
+    <w:rPr>
+      <w:sz w:val="32"/>
+      <w:szCs w:val="32"/>
+    </w:rPr>
+  </w:style>
+  <w:style w:type="paragraph" w:styleId="Heading3">
+    <w:name w:val="heading 3"/>
+    <w:basedOn w:val="Normal"/>
+    <w:next w:val="Normal"/>
+    <w:pPr>
+      <w:keepNext/>
+      <w:keepLines/>
+      <w:spacing w:before="320" w:after="80"/>
+      <w:outlineLvl w:val="2"/>
+    </w:pPr>
+    <w:rPr>
+      <w:color w:val="434343"/>
+      <w:sz w:val="28"/>
+      <w:szCs w:val="28"/>
+    </w:rPr>
+  </w:style>
+  <w:style w:type="paragraph" w:styleId="Heading4">
+    <w:name w:val="heading 4"/>
+    <w:basedOn w:val="Normal"/>
+    <w:next w:val="Normal"/>
+    <w:pPr>
+      <w:keepNext/>
+      <w:keepLines/>
+      <w:spacing w:before="280" w:after="80"/>
+      <w:outlineLvl w:val="3"/>
+    </w:pPr>
+    <w:rPr>
+      <w:color w:val="666666"/>
+      <w:sz w:val="24"/>
+      <w:szCs w:val="24"/>
+    </w:rPr>
+  </w:style>
+  <w:style w:type="paragraph" w:styleId="Heading5">
+    <w:name w:val="heading 5"/>
+    <w:basedOn w:val="Normal"/>
+    <w:next w:val="Normal"/>
+    <w:pPr>
+      <w:keepNext/>
+      <w:keepLines/>
+      <w:spacing w:before="240" w:after="80"/>
+      <w:outlineLvl w:val="4"/>
+    </w:pPr>
+    <w:rPr>
+      <w:color w:val="666666"/>
+    </w:rPr>
+  </w:style>
+  <w:style w:type="paragraph" w:styleId="Heading6">
+    <w:name w:val="heading 6"/>
+    <w:basedOn w:val="Normal"/>
+    <w:next w:val="Normal"/>
+    <w:pPr>
+      <w:keepNext/>
+      <w:keepLines/>
+      <w:spacing w:before="240" w:after="80"/>
+      <w:outlineLvl w:val="5"/>
+    </w:pPr>
+    <w:rPr>
+      <w:i/>
+      <w:color w:val="666666"/>
+    </w:rPr>
+  </w:style>
+  <w:style w:type="character" w:default="1" w:styleId="DefaultParagraphFont">
+    <w:name w:val="Default Paragraph Font"/>
+    <w:uiPriority w:val="1"/>
+    <w:semiHidden/>
+    <w:unhideWhenUsed/>
+  </w:style>
+  <w:style w:type="table" w:default="1" w:styleId="TableNormal">
+    <w:name w:val="Normal Table"/>
+    <w:uiPriority w:val="99"/>
+    <w:semiHidden/>
+    <w:unhideWhenUsed/>
+    <w:tblPr>
+      <w:tblInd w:w="0" w:type="dxa"/>
+      <w:tblCellMar>
+        <w:top w:w="0" w:type="dxa"/>
+        <w:left w:w="108" w:type="dxa"/>
+        <w:bottom w:w="0" w:type="dxa"/>
+        <w:right w:w="108" w:type="dxa"/>
+      </w:tblCellMar>
+    </w:tblPr>
+  </w:style>
+  <w:style w:type="numbering" w:default="1" w:styleId="NoList">
+    <w:name w:val="No List"/>
+    <w:uiPriority w:val="99"/>
+    <w:semiHidden/>
+    <w:unhideWhenUsed/>
+  </w:style>
+  <w:style w:type="paragraph" w:styleId="Title">
+    <w:name w:val="Title"/>
+    <w:basedOn w:val="Normal"/>
+    <w:next w:val="Normal"/>
+    <w:pPr>
+      <w:keepNext/>
+      <w:keepLines/>
+      <w:spacing w:after="60"/>
+    </w:pPr>
+    <w:rPr>
+      <w:sz w:val="52"/>
+      <w:szCs w:val="52"/>
+    </w:rPr>
+  </w:style>
+  <w:style w:type="paragraph" w:styleId="Subtitle">
+    <w:name w:val="Subtitle"/>
+    <w:basedOn w:val="Normal"/>
+    <w:next w:val="Normal"/>
+    <w:pPr>
+      <w:keepNext/>
+      <w:keepLines/>
+      <w:spacing w:after="320"/>
+    </w:pPr>
+    <w:rPr>
+      <w:color w:val="666666"/>
+      <w:sz w:val="30"/>
+      <w:szCs w:val="30"/>
+    </w:rPr>
+  </w:style>
+  <w:style w:type="table" w:customStyle="1" w:styleId="a">
+    <w:basedOn w:val="TableNormal"/>
+    <w:tblPr>
+      <w:tblStyleRowBandSize w:val="1"/>
+      <w:tblStyleColBandSize w:val="1"/>
+      <w:tblInd w:w="0" w:type="dxa"/>
+      <w:tblCellMar>
+        <w:top w:w="100" w:type="dxa"/>
+        <w:left w:w="100" w:type="dxa"/>
+        <w:bottom w:w="100" w:type="dxa"/>
+        <w:right w:w="100" w:type="dxa"/>
+      </w:tblCellMar>
+    </w:tblPr>
+  </w:style>
+  <w:style w:type="table" w:customStyle="1" w:styleId="a0">
+    <w:basedOn w:val="TableNormal"/>
+    <w:tblPr>
+      <w:tblStyleRowBandSize w:val="1"/>
+      <w:tblStyleColBandSize w:val="1"/>
+      <w:tblInd w:w="0" w:type="dxa"/>
+      <w:tblCellMar>
+        <w:top w:w="100" w:type="dxa"/>
+        <w:left w:w="100" w:type="dxa"/>
+        <w:bottom w:w="100" w:type="dxa"/>
+        <w:right w:w="100" w:type="dxa"/>
+      </w:tblCellMar>
+    </w:tblPr>
+  </w:style>
+  <w:style w:type="paragraph" w:styleId="BalloonText">
+    <w:name w:val="Balloon Text"/>
+    <w:basedOn w:val="Normal"/>
+    <w:link w:val="BalloonTextChar"/>
+    <w:uiPriority w:val="99"/>
+    <w:semiHidden/>
+    <w:unhideWhenUsed/>
+    <w:rsid w:val="00977EC5"/>
+    <w:pPr>
+      <w:spacing w:line="240" w:lineRule="auto"/>
+    </w:pPr>
+    <w:rPr>
+      <w:rFonts w:ascii="Tahoma" w:hAnsi="Tahoma" w:cs="Tahoma"/>
+      <w:sz w:val="16"/>
+      <w:szCs w:val="16"/>
+    </w:rPr>
+  </w:style>
+  <w:style w:type="character" w:customStyle="1" w:styleId="BalloonTextChar">
+    <w:name w:val="Balloon Text Char"/>
+    <w:basedOn w:val="DefaultParagraphFont"/>
+    <w:link w:val="BalloonText"/>
+    <w:uiPriority w:val="99"/>
+    <w:semiHidden/>
+    <w:rsid w:val="00977EC5"/>
+    <w:rPr>
+      <w:rFonts w:ascii="Tahoma" w:hAnsi="Tahoma" w:cs="Tahoma"/>
+      <w:sz w:val="16"/>
+      <w:szCs w:val="16"/>
+    </w:rPr>
+  </w:style>
+  <w:style w:type="paragraph" w:styleId="Header">
+    <w:name w:val="header"/>
+    <w:basedOn w:val="Normal"/>
+    <w:link w:val="HeaderChar"/>
+    <w:uiPriority w:val="99"/>
+    <w:unhideWhenUsed/>
+    <w:rsid w:val="00EF4FE1"/>
+    <w:pPr>
+      <w:tabs>
+        <w:tab w:val="center" w:pos="4320"/>
+        <w:tab w:val="right" w:pos="8640"/>
+      </w:tabs>
+      <w:spacing w:line="240" w:lineRule="auto"/>
+    </w:pPr>
+  </w:style>
+  <w:style w:type="character" w:customStyle="1" w:styleId="HeaderChar">
+    <w:name w:val="Header Char"/>
+    <w:basedOn w:val="DefaultParagraphFont"/>
+    <w:link w:val="Header"/>
+    <w:uiPriority w:val="99"/>
+    <w:rsid w:val="00EF4FE1"/>
+  </w:style>
+  <w:style w:type="paragraph" w:styleId="Footer">
+    <w:name w:val="footer"/>
+    <w:basedOn w:val="Normal"/>
+    <w:link w:val="FooterChar"/>
+    <w:uiPriority w:val="99"/>
+    <w:unhideWhenUsed/>
+    <w:rsid w:val="00EF4FE1"/>
+    <w:pPr>
+      <w:tabs>
+        <w:tab w:val="center" w:pos="4320"/>
+        <w:tab w:val="right" w:pos="8640"/>
+      </w:tabs>
+      <w:spacing w:line="240" w:lineRule="auto"/>
+    </w:pPr>
+  </w:style>
+  <w:style w:type="character" w:customStyle="1" w:styleId="FooterChar">
+    <w:name w:val="Footer Char"/>
+    <w:basedOn w:val="DefaultParagraphFont"/>
+    <w:link w:val="Footer"/>
+    <w:uiPriority w:val="99"/>
+    <w:rsid w:val="00EF4FE1"/>
+  </w:style>
+  <w:style w:type="paragraph" w:styleId="ListParagraph">
+    <w:name w:val="List Paragraph"/>
+    <w:basedOn w:val="Normal"/>
+    <w:uiPriority w:val="34"/>
+    <w:qFormat/>
+    <w:rsid w:val="00132CCA"/>
+    <w:pPr>
+      <w:ind w:left="720"/>
+      <w:contextualSpacing/>
+    </w:pPr>
+  </w:style>
+  <w:style w:type="table" w:styleId="TableGrid">
+    <w:name w:val="Table Grid"/>
+    <w:basedOn w:val="TableNormal"/>
+    <w:uiPriority w:val="59"/>
+    <w:rsid w:val="00CB23F0"/>
+    <w:pPr>
+      <w:spacing w:line="240" w:lineRule="auto"/>
+    </w:pPr>
+    <w:tblPr>
+      <w:tblInd w:w="0" w:type="dxa"/>
+      <w:tblBorders>
+        <w:top w:val="single" w:sz="4" w:space="0" w:color="auto"/>
+        <w:left w:val="single" w:sz="4" w:space="0" w:color="auto"/>
+        <w:bottom w:val="single" w:sz="4" w:space="0" w:color="auto"/>
+        <w:right w:val="single" w:sz="4" w:space="0" w:color="auto"/>
+        <w:insideH w:val="single" w:sz="4" w:space="0" w:color="auto"/>
+        <w:insideV w:val="single" w:sz="4" w:space="0" w:color="auto"/>
+      </w:tblBorders>
+      <w:tblCellMar>
+        <w:top w:w="0" w:type="dxa"/>
+        <w:left w:w="108" w:type="dxa"/>
+        <w:bottom w:w="0" w:type="dxa"/>
+        <w:right w:w="108" w:type="dxa"/>
+      </w:tblCellMar>
     </w:tblPr>
   </w:style>
 </w:styles>
@@ -5140,7 +5364,7 @@
 </file>
 
 <file path=customXml/itemProps1.xml><?xml version="1.0" encoding="utf-8"?>
-<ds:datastoreItem xmlns:ds="http://schemas.openxmlformats.org/officeDocument/2006/customXml" ds:itemID="{D0D93800-BD11-44FC-B346-32917A8A0519}">
+<ds:datastoreItem xmlns:ds="http://schemas.openxmlformats.org/officeDocument/2006/customXml" ds:itemID="{C9648DD6-1219-418B-BFCF-89A20EE27B97}">
   <ds:schemaRefs>
     <ds:schemaRef ds:uri="http://schemas.openxmlformats.org/officeDocument/2006/bibliography"/>
   </ds:schemaRefs>

</xml_diff>

<commit_message>
Re-wrote the 	Req_PO1_DGC_CYRS_007_v1.1 Imp#SW According to the note of the last lecture
Signed-off-by: mayabdelsalam <mayabdalsalam777@gmail.com>
</commit_message>
<xml_diff>
--- a/Input documents/CYRS.docx
+++ b/Input documents/CYRS.docx
@@ -151,15 +151,7 @@
         <w:rPr>
           <w:b/>
         </w:rPr>
-        <w:t>Relea</w:t>
-      </w:r>
-      <w:bookmarkStart w:id="0" w:name="_GoBack"/>
-      <w:bookmarkEnd w:id="0"/>
-      <w:r>
-        <w:rPr>
-          <w:b/>
-        </w:rPr>
-        <w:t>sed</w:t>
+        <w:t>Released</w:t>
       </w:r>
     </w:p>
     <w:p>
@@ -1956,7 +1948,7 @@
           <w:szCs w:val="28"/>
         </w:rPr>
       </w:pPr>
-      <w:bookmarkStart w:id="1" w:name="OLE_LINK1"/>
+      <w:bookmarkStart w:id="0" w:name="OLE_LINK1"/>
       <w:r>
         <w:rPr>
           <w:sz w:val="28"/>
@@ -1972,7 +1964,7 @@
         </w:rPr>
         <w:t>v1.1</w:t>
       </w:r>
-      <w:bookmarkEnd w:id="1"/>
+      <w:bookmarkEnd w:id="0"/>
       <w:r>
         <w:rPr>
           <w:color w:val="FF0000"/>
@@ -2629,8 +2621,10 @@
           <w:sz w:val="28"/>
           <w:szCs w:val="28"/>
         </w:rPr>
-        <w:t>v1.1</w:t>
-      </w:r>
+        <w:t>v1.2</w:t>
+      </w:r>
+      <w:bookmarkStart w:id="1" w:name="_GoBack"/>
+      <w:bookmarkEnd w:id="1"/>
       <w:r>
         <w:rPr>
           <w:color w:val="FF0000"/>
@@ -2666,7 +2660,14 @@
           <w:sz w:val="28"/>
           <w:szCs w:val="28"/>
         </w:rPr>
-        <w:t xml:space="preserve"> shall play a different tune for each button when pressed.</w:t>
+        <w:t xml:space="preserve"> shall play a</w:t>
+      </w:r>
+      <w:r>
+        <w:rPr>
+          <w:sz w:val="28"/>
+          <w:szCs w:val="28"/>
+        </w:rPr>
+        <w:t xml:space="preserve"> tune for each button when pressed.</w:t>
       </w:r>
     </w:p>
     <w:p>
@@ -5364,7 +5365,7 @@
 </file>
 
 <file path=customXml/itemProps1.xml><?xml version="1.0" encoding="utf-8"?>
-<ds:datastoreItem xmlns:ds="http://schemas.openxmlformats.org/officeDocument/2006/customXml" ds:itemID="{C9648DD6-1219-418B-BFCF-89A20EE27B97}">
+<ds:datastoreItem xmlns:ds="http://schemas.openxmlformats.org/officeDocument/2006/customXml" ds:itemID="{02F35A16-94F0-449D-9DA7-A00F8CD8D5DD}">
   <ds:schemaRefs>
     <ds:schemaRef ds:uri="http://schemas.openxmlformats.org/officeDocument/2006/bibliography"/>
   </ds:schemaRefs>

</xml_diff>

<commit_message>
Initial creation of the GDD document with the static arch. Signed-off-by: mayabdelsalam <mayabdalsalam777@gmail.com>
</commit_message>
<xml_diff>
--- a/Input documents/CYRS.docx
+++ b/Input documents/CYRS.docx
@@ -225,21 +225,13 @@
     </w:p>
     <w:p>
       <w:pPr>
-        <w:rPr>
-          <w:sz w:val="44"/>
-          <w:szCs w:val="44"/>
-        </w:rPr>
-      </w:pPr>
-    </w:p>
-    <w:p>
-      <w:pPr>
         <w:jc w:val="center"/>
       </w:pPr>
     </w:p>
     <w:tbl>
       <w:tblPr>
         <w:tblStyle w:val="a"/>
-        <w:tblW w:w="9360" w:type="dxa"/>
+        <w:tblW w:w="8969" w:type="dxa"/>
         <w:jc w:val="center"/>
         <w:tblBorders>
           <w:top w:val="single" w:sz="8" w:space="0" w:color="000000"/>
@@ -255,7 +247,7 @@
       <w:tblGrid>
         <w:gridCol w:w="2340"/>
         <w:gridCol w:w="2340"/>
-        <w:gridCol w:w="2340"/>
+        <w:gridCol w:w="1949"/>
         <w:gridCol w:w="2340"/>
       </w:tblGrid>
       <w:tr>
@@ -335,7 +327,7 @@
         </w:tc>
         <w:tc>
           <w:tcPr>
-            <w:tcW w:w="2340" w:type="dxa"/>
+            <w:tcW w:w="1949" w:type="dxa"/>
             <w:shd w:val="clear" w:color="auto" w:fill="auto"/>
             <w:tcMar>
               <w:top w:w="100" w:type="dxa"/>
@@ -469,7 +461,7 @@
         </w:tc>
         <w:tc>
           <w:tcPr>
-            <w:tcW w:w="2340" w:type="dxa"/>
+            <w:tcW w:w="1949" w:type="dxa"/>
             <w:shd w:val="clear" w:color="auto" w:fill="auto"/>
             <w:tcMar>
               <w:top w:w="100" w:type="dxa"/>
@@ -571,7 +563,7 @@
         </w:tc>
         <w:tc>
           <w:tcPr>
-            <w:tcW w:w="2340" w:type="dxa"/>
+            <w:tcW w:w="1949" w:type="dxa"/>
             <w:shd w:val="clear" w:color="auto" w:fill="auto"/>
             <w:tcMar>
               <w:top w:w="100" w:type="dxa"/>
@@ -683,7 +675,7 @@
         </w:tc>
         <w:tc>
           <w:tcPr>
-            <w:tcW w:w="2340" w:type="dxa"/>
+            <w:tcW w:w="1949" w:type="dxa"/>
             <w:shd w:val="clear" w:color="auto" w:fill="auto"/>
             <w:tcMar>
               <w:top w:w="100" w:type="dxa"/>
@@ -801,7 +793,7 @@
         </w:tc>
         <w:tc>
           <w:tcPr>
-            <w:tcW w:w="2340" w:type="dxa"/>
+            <w:tcW w:w="1949" w:type="dxa"/>
             <w:shd w:val="clear" w:color="auto" w:fill="auto"/>
             <w:tcMar>
               <w:top w:w="100" w:type="dxa"/>
@@ -909,6 +901,31 @@
         </w:tc>
         <w:tc>
           <w:tcPr>
+            <w:tcW w:w="1949" w:type="dxa"/>
+            <w:shd w:val="clear" w:color="auto" w:fill="auto"/>
+            <w:tcMar>
+              <w:top w:w="100" w:type="dxa"/>
+              <w:left w:w="100" w:type="dxa"/>
+              <w:bottom w:w="100" w:type="dxa"/>
+              <w:right w:w="100" w:type="dxa"/>
+            </w:tcMar>
+          </w:tcPr>
+          <w:p>
+            <w:pPr>
+              <w:jc w:val="center"/>
+            </w:pPr>
+            <w:r>
+              <w:t xml:space="preserve">May </w:t>
+            </w:r>
+            <w:proofErr w:type="spellStart"/>
+            <w:r>
+              <w:t>Abdelsalam</w:t>
+            </w:r>
+            <w:proofErr w:type="spellEnd"/>
+          </w:p>
+        </w:tc>
+        <w:tc>
+          <w:tcPr>
             <w:tcW w:w="2340" w:type="dxa"/>
             <w:shd w:val="clear" w:color="auto" w:fill="auto"/>
             <w:tcMar>
@@ -923,6 +940,89 @@
               <w:jc w:val="center"/>
             </w:pPr>
             <w:r>
+              <w:t>6/2/2020</w:t>
+            </w:r>
+          </w:p>
+        </w:tc>
+      </w:tr>
+      <w:tr>
+        <w:trPr>
+          <w:trHeight w:val="435"/>
+          <w:jc w:val="center"/>
+        </w:trPr>
+        <w:tc>
+          <w:tcPr>
+            <w:tcW w:w="2340" w:type="dxa"/>
+            <w:shd w:val="clear" w:color="auto" w:fill="auto"/>
+            <w:tcMar>
+              <w:top w:w="100" w:type="dxa"/>
+              <w:left w:w="100" w:type="dxa"/>
+              <w:bottom w:w="100" w:type="dxa"/>
+              <w:right w:w="100" w:type="dxa"/>
+            </w:tcMar>
+          </w:tcPr>
+          <w:p>
+            <w:pPr>
+              <w:widowControl w:val="0"/>
+              <w:spacing w:line="240" w:lineRule="auto"/>
+              <w:jc w:val="center"/>
+              <w:rPr>
+                <w:lang w:val="en-US"/>
+              </w:rPr>
+            </w:pPr>
+            <w:r>
+              <w:rPr>
+                <w:lang w:val="en-US"/>
+              </w:rPr>
+              <w:t>V1.5</w:t>
+            </w:r>
+          </w:p>
+        </w:tc>
+        <w:tc>
+          <w:tcPr>
+            <w:tcW w:w="2340" w:type="dxa"/>
+            <w:shd w:val="clear" w:color="auto" w:fill="auto"/>
+            <w:tcMar>
+              <w:top w:w="100" w:type="dxa"/>
+              <w:left w:w="100" w:type="dxa"/>
+              <w:bottom w:w="100" w:type="dxa"/>
+              <w:right w:w="100" w:type="dxa"/>
+            </w:tcMar>
+          </w:tcPr>
+          <w:p>
+            <w:pPr>
+              <w:widowControl w:val="0"/>
+              <w:pBdr>
+                <w:top w:val="nil"/>
+                <w:left w:val="nil"/>
+                <w:bottom w:val="nil"/>
+                <w:right w:val="nil"/>
+                <w:between w:val="nil"/>
+              </w:pBdr>
+              <w:spacing w:line="240" w:lineRule="auto"/>
+              <w:jc w:val="center"/>
+            </w:pPr>
+            <w:r>
+              <w:t>Released</w:t>
+            </w:r>
+          </w:p>
+        </w:tc>
+        <w:tc>
+          <w:tcPr>
+            <w:tcW w:w="1949" w:type="dxa"/>
+            <w:shd w:val="clear" w:color="auto" w:fill="auto"/>
+            <w:tcMar>
+              <w:top w:w="100" w:type="dxa"/>
+              <w:left w:w="100" w:type="dxa"/>
+              <w:bottom w:w="100" w:type="dxa"/>
+              <w:right w:w="100" w:type="dxa"/>
+            </w:tcMar>
+          </w:tcPr>
+          <w:p>
+            <w:pPr>
+              <w:jc w:val="center"/>
+            </w:pPr>
+            <w:r>
               <w:t xml:space="preserve">May </w:t>
             </w:r>
             <w:proofErr w:type="spellStart"/>
@@ -948,7 +1048,7 @@
               <w:jc w:val="center"/>
             </w:pPr>
             <w:r>
-              <w:t>6/2/2020</w:t>
+              <w:t>26/2/2020</w:t>
             </w:r>
           </w:p>
         </w:tc>
@@ -983,7 +1083,7 @@
     <w:tbl>
       <w:tblPr>
         <w:tblStyle w:val="a"/>
-        <w:tblW w:w="9360" w:type="dxa"/>
+        <w:tblW w:w="9730" w:type="dxa"/>
         <w:tblBorders>
           <w:top w:val="single" w:sz="8" w:space="0" w:color="000000"/>
           <w:left w:val="single" w:sz="8" w:space="0" w:color="000000"/>
@@ -999,7 +1099,7 @@
         <w:gridCol w:w="2340"/>
         <w:gridCol w:w="2340"/>
         <w:gridCol w:w="2340"/>
-        <w:gridCol w:w="2340"/>
+        <w:gridCol w:w="2710"/>
       </w:tblGrid>
       <w:tr>
         <w:tc>
@@ -1112,7 +1212,7 @@
         </w:tc>
         <w:tc>
           <w:tcPr>
-            <w:tcW w:w="2340" w:type="dxa"/>
+            <w:tcW w:w="2710" w:type="dxa"/>
             <w:shd w:val="clear" w:color="auto" w:fill="auto"/>
             <w:tcMar>
               <w:top w:w="100" w:type="dxa"/>
@@ -1239,7 +1339,7 @@
         </w:tc>
         <w:tc>
           <w:tcPr>
-            <w:tcW w:w="2340" w:type="dxa"/>
+            <w:tcW w:w="2710" w:type="dxa"/>
             <w:shd w:val="clear" w:color="auto" w:fill="auto"/>
             <w:tcMar>
               <w:top w:w="100" w:type="dxa"/>
@@ -1353,7 +1453,7 @@
         </w:tc>
         <w:tc>
           <w:tcPr>
-            <w:tcW w:w="2340" w:type="dxa"/>
+            <w:tcW w:w="2710" w:type="dxa"/>
             <w:shd w:val="clear" w:color="auto" w:fill="auto"/>
             <w:tcMar>
               <w:top w:w="100" w:type="dxa"/>
@@ -1467,7 +1567,7 @@
         </w:tc>
         <w:tc>
           <w:tcPr>
-            <w:tcW w:w="2340" w:type="dxa"/>
+            <w:tcW w:w="2710" w:type="dxa"/>
             <w:shd w:val="clear" w:color="auto" w:fill="auto"/>
             <w:tcMar>
               <w:top w:w="100" w:type="dxa"/>
@@ -1589,7 +1689,7 @@
         </w:tc>
         <w:tc>
           <w:tcPr>
-            <w:tcW w:w="2340" w:type="dxa"/>
+            <w:tcW w:w="2710" w:type="dxa"/>
             <w:shd w:val="clear" w:color="auto" w:fill="auto"/>
             <w:tcMar>
               <w:top w:w="100" w:type="dxa"/>
@@ -1716,7 +1816,7 @@
         </w:tc>
         <w:tc>
           <w:tcPr>
-            <w:tcW w:w="2340" w:type="dxa"/>
+            <w:tcW w:w="2710" w:type="dxa"/>
             <w:shd w:val="clear" w:color="auto" w:fill="auto"/>
             <w:tcMar>
               <w:top w:w="100" w:type="dxa"/>
@@ -1743,6 +1843,163 @@
           </w:p>
         </w:tc>
       </w:tr>
+      <w:tr>
+        <w:trPr>
+          <w:trHeight w:val="1140"/>
+        </w:trPr>
+        <w:tc>
+          <w:tcPr>
+            <w:tcW w:w="2340" w:type="dxa"/>
+            <w:shd w:val="clear" w:color="auto" w:fill="auto"/>
+            <w:tcMar>
+              <w:top w:w="100" w:type="dxa"/>
+              <w:left w:w="100" w:type="dxa"/>
+              <w:bottom w:w="100" w:type="dxa"/>
+              <w:right w:w="100" w:type="dxa"/>
+            </w:tcMar>
+          </w:tcPr>
+          <w:p>
+            <w:pPr>
+              <w:widowControl w:val="0"/>
+              <w:pBdr>
+                <w:top w:val="nil"/>
+                <w:left w:val="nil"/>
+                <w:bottom w:val="nil"/>
+                <w:right w:val="nil"/>
+                <w:between w:val="nil"/>
+              </w:pBdr>
+              <w:spacing w:line="240" w:lineRule="auto"/>
+            </w:pPr>
+            <w:r>
+              <w:lastRenderedPageBreak/>
+              <w:t>V1.5</w:t>
+            </w:r>
+          </w:p>
+        </w:tc>
+        <w:tc>
+          <w:tcPr>
+            <w:tcW w:w="2340" w:type="dxa"/>
+            <w:shd w:val="clear" w:color="auto" w:fill="auto"/>
+            <w:tcMar>
+              <w:top w:w="100" w:type="dxa"/>
+              <w:left w:w="100" w:type="dxa"/>
+              <w:bottom w:w="100" w:type="dxa"/>
+              <w:right w:w="100" w:type="dxa"/>
+            </w:tcMar>
+          </w:tcPr>
+          <w:p>
+            <w:pPr>
+              <w:widowControl w:val="0"/>
+              <w:pBdr>
+                <w:top w:val="nil"/>
+                <w:left w:val="nil"/>
+                <w:bottom w:val="nil"/>
+                <w:right w:val="nil"/>
+                <w:between w:val="nil"/>
+              </w:pBdr>
+              <w:spacing w:line="240" w:lineRule="auto"/>
+            </w:pPr>
+            <w:r>
+              <w:t xml:space="preserve">May </w:t>
+            </w:r>
+            <w:proofErr w:type="spellStart"/>
+            <w:r>
+              <w:t>Abdelsalam</w:t>
+            </w:r>
+            <w:proofErr w:type="spellEnd"/>
+          </w:p>
+        </w:tc>
+        <w:tc>
+          <w:tcPr>
+            <w:tcW w:w="2340" w:type="dxa"/>
+            <w:shd w:val="clear" w:color="auto" w:fill="auto"/>
+            <w:tcMar>
+              <w:top w:w="100" w:type="dxa"/>
+              <w:left w:w="100" w:type="dxa"/>
+              <w:bottom w:w="100" w:type="dxa"/>
+              <w:right w:w="100" w:type="dxa"/>
+            </w:tcMar>
+          </w:tcPr>
+          <w:p>
+            <w:pPr>
+              <w:widowControl w:val="0"/>
+              <w:pBdr>
+                <w:top w:val="nil"/>
+                <w:left w:val="nil"/>
+                <w:bottom w:val="nil"/>
+                <w:right w:val="nil"/>
+                <w:between w:val="nil"/>
+              </w:pBdr>
+              <w:spacing w:line="240" w:lineRule="auto"/>
+            </w:pPr>
+            <w:r>
+              <w:t>26/2/2020</w:t>
+            </w:r>
+          </w:p>
+        </w:tc>
+        <w:tc>
+          <w:tcPr>
+            <w:tcW w:w="2710" w:type="dxa"/>
+            <w:shd w:val="clear" w:color="auto" w:fill="auto"/>
+            <w:tcMar>
+              <w:top w:w="100" w:type="dxa"/>
+              <w:left w:w="100" w:type="dxa"/>
+              <w:bottom w:w="100" w:type="dxa"/>
+              <w:right w:w="100" w:type="dxa"/>
+            </w:tcMar>
+          </w:tcPr>
+          <w:p>
+            <w:pPr>
+              <w:widowControl w:val="0"/>
+              <w:pBdr>
+                <w:top w:val="nil"/>
+                <w:left w:val="nil"/>
+                <w:bottom w:val="nil"/>
+                <w:right w:val="nil"/>
+                <w:between w:val="nil"/>
+              </w:pBdr>
+              <w:spacing w:line="240" w:lineRule="auto"/>
+            </w:pPr>
+            <w:r>
+              <w:t xml:space="preserve">Re-wrote the </w:t>
+            </w:r>
+            <w:r>
+              <w:tab/>
+              <w:t>Req_PO1_DGC_CYRS_007_v1.1</w:t>
+            </w:r>
+            <w:r>
+              <w:t xml:space="preserve"> </w:t>
+            </w:r>
+            <w:proofErr w:type="spellStart"/>
+            <w:r>
+              <w:t>Imp#SW</w:t>
+            </w:r>
+            <w:proofErr w:type="spellEnd"/>
+          </w:p>
+          <w:p>
+            <w:pPr>
+              <w:widowControl w:val="0"/>
+              <w:pBdr>
+                <w:top w:val="nil"/>
+                <w:left w:val="nil"/>
+                <w:bottom w:val="nil"/>
+                <w:right w:val="nil"/>
+                <w:between w:val="nil"/>
+              </w:pBdr>
+              <w:spacing w:line="240" w:lineRule="auto"/>
+            </w:pPr>
+            <w:r>
+              <w:t>According</w:t>
+            </w:r>
+            <w:r>
+              <w:t xml:space="preserve"> </w:t>
+            </w:r>
+            <w:r>
+              <w:t>to the note of the last lecture.</w:t>
+            </w:r>
+          </w:p>
+        </w:tc>
+      </w:tr>
     </w:tbl>
     <w:p/>
     <w:p/>
@@ -1788,6 +2045,8 @@
         </w:rPr>
         <w:t>Project Description.</w:t>
       </w:r>
+      <w:bookmarkStart w:id="0" w:name="_GoBack"/>
+      <w:bookmarkEnd w:id="0"/>
     </w:p>
     <w:p>
       <w:pPr>
@@ -1834,6 +2093,7 @@
           <w:sz w:val="48"/>
           <w:szCs w:val="48"/>
         </w:rPr>
+        <w:lastRenderedPageBreak/>
         <w:t xml:space="preserve">Project Description </w:t>
       </w:r>
     </w:p>
@@ -1948,7 +2208,7 @@
           <w:szCs w:val="28"/>
         </w:rPr>
       </w:pPr>
-      <w:bookmarkStart w:id="0" w:name="OLE_LINK1"/>
+      <w:bookmarkStart w:id="1" w:name="OLE_LINK1"/>
       <w:r>
         <w:rPr>
           <w:sz w:val="28"/>
@@ -1964,7 +2224,7 @@
         </w:rPr>
         <w:t>v1.1</w:t>
       </w:r>
-      <w:bookmarkEnd w:id="0"/>
+      <w:bookmarkEnd w:id="1"/>
       <w:r>
         <w:rPr>
           <w:color w:val="FF0000"/>
@@ -2623,8 +2883,6 @@
         </w:rPr>
         <w:t>v1.2</w:t>
       </w:r>
-      <w:bookmarkStart w:id="1" w:name="_GoBack"/>
-      <w:bookmarkEnd w:id="1"/>
       <w:r>
         <w:rPr>
           <w:color w:val="FF0000"/>
@@ -2987,6 +3245,7 @@
           <w:sz w:val="28"/>
           <w:szCs w:val="28"/>
         </w:rPr>
+        <w:lastRenderedPageBreak/>
         <w:t>Req_PO1_DGC_CYRS_011</w:t>
       </w:r>
       <w:r>
@@ -5365,7 +5624,7 @@
 </file>
 
 <file path=customXml/itemProps1.xml><?xml version="1.0" encoding="utf-8"?>
-<ds:datastoreItem xmlns:ds="http://schemas.openxmlformats.org/officeDocument/2006/customXml" ds:itemID="{02F35A16-94F0-449D-9DA7-A00F8CD8D5DD}">
+<ds:datastoreItem xmlns:ds="http://schemas.openxmlformats.org/officeDocument/2006/customXml" ds:itemID="{24C6F16D-7460-4E2E-8A9D-9753CAF402B1}">
   <ds:schemaRefs>
     <ds:schemaRef ds:uri="http://schemas.openxmlformats.org/officeDocument/2006/bibliography"/>
   </ds:schemaRefs>

</xml_diff>